<commit_message>
Included schedule in SPMP
</commit_message>
<xml_diff>
--- a/SoftwareProjectManagementPlan.docx
+++ b/SoftwareProjectManagementPlan.docx
@@ -1,6 +1,6 @@
 
 <file path=word/document.xml><?xml version="1.0" encoding="utf-8"?>
-<w:document xmlns:wpc="http://schemas.microsoft.com/office/word/2010/wordprocessingCanvas" xmlns:mc="http://schemas.openxmlformats.org/markup-compatibility/2006" xmlns:o="urn:schemas-microsoft-com:office:office" xmlns:r="http://schemas.openxmlformats.org/officeDocument/2006/relationships" xmlns:m="http://schemas.openxmlformats.org/officeDocument/2006/math" xmlns:v="urn:schemas-microsoft-com:vml" xmlns:wp14="http://schemas.microsoft.com/office/word/2010/wordprocessingDrawing" xmlns:wp="http://schemas.openxmlformats.org/drawingml/2006/wordprocessingDrawing" xmlns:w10="urn:schemas-microsoft-com:office:word" xmlns:w="http://schemas.openxmlformats.org/wordprocessingml/2006/main" xmlns:w14="http://schemas.microsoft.com/office/word/2010/wordml" xmlns:w15="http://schemas.microsoft.com/office/word/2012/wordml" xmlns:wpg="http://schemas.microsoft.com/office/word/2010/wordprocessingGroup" xmlns:wpi="http://schemas.microsoft.com/office/word/2010/wordprocessingInk" xmlns:wne="http://schemas.microsoft.com/office/word/2006/wordml" xmlns:wps="http://schemas.microsoft.com/office/word/2010/wordprocessingShape" mc:Ignorable="w14 w15 wp14">
+<w:document xmlns:wpc="http://schemas.microsoft.com/office/word/2010/wordprocessingCanvas" xmlns:mo="http://schemas.microsoft.com/office/mac/office/2008/main" xmlns:mc="http://schemas.openxmlformats.org/markup-compatibility/2006" xmlns:mv="urn:schemas-microsoft-com:mac:vml" xmlns:o="urn:schemas-microsoft-com:office:office" xmlns:r="http://schemas.openxmlformats.org/officeDocument/2006/relationships" xmlns:m="http://schemas.openxmlformats.org/officeDocument/2006/math" xmlns:v="urn:schemas-microsoft-com:vml" xmlns:wp14="http://schemas.microsoft.com/office/word/2010/wordprocessingDrawing" xmlns:wp="http://schemas.openxmlformats.org/drawingml/2006/wordprocessingDrawing" xmlns:w10="urn:schemas-microsoft-com:office:word" xmlns:w="http://schemas.openxmlformats.org/wordprocessingml/2006/main" xmlns:w14="http://schemas.microsoft.com/office/word/2010/wordml" xmlns:wpg="http://schemas.microsoft.com/office/word/2010/wordprocessingGroup" xmlns:wpi="http://schemas.microsoft.com/office/word/2010/wordprocessingInk" xmlns:wne="http://schemas.microsoft.com/office/word/2006/wordml" xmlns:wps="http://schemas.microsoft.com/office/word/2010/wordprocessingShape" mc:Ignorable="w14 wp14">
   <w:background w:color="FFFFFF"/>
   <w:body>
     <w:p>
@@ -26,7 +26,6 @@
           <w:rFonts w:ascii="Times New Roman" w:hAnsi="Times New Roman" w:cs="Times New Roman"/>
         </w:rPr>
       </w:pPr>
-      <w:proofErr w:type="gramStart"/>
       <w:r>
         <w:rPr>
           <w:rFonts w:ascii="Times New Roman" w:eastAsia="Times New Roman" w:hAnsi="Times New Roman" w:cs="Times New Roman"/>
@@ -35,7 +34,6 @@
         </w:rPr>
         <w:t>for</w:t>
       </w:r>
-      <w:proofErr w:type="gramEnd"/>
     </w:p>
     <w:p>
       <w:pPr>
@@ -68,36 +66,7 @@
           <w:i/>
           <w:sz w:val="28"/>
         </w:rPr>
-        <w:t>&lt;</w:t>
-      </w:r>
-      <w:r>
-        <w:rPr>
-          <w:rFonts w:ascii="Times New Roman" w:eastAsia="Times New Roman" w:hAnsi="Times New Roman" w:cs="Times New Roman"/>
-          <w:b/>
-          <w:i/>
-          <w:sz w:val="28"/>
-        </w:rPr>
-        <w:t xml:space="preserve">Greg Friedman, Mark </w:t>
-      </w:r>
-      <w:proofErr w:type="spellStart"/>
-      <w:r>
-        <w:rPr>
-          <w:rFonts w:ascii="Times New Roman" w:eastAsia="Times New Roman" w:hAnsi="Times New Roman" w:cs="Times New Roman"/>
-          <w:b/>
-          <w:i/>
-          <w:sz w:val="28"/>
-        </w:rPr>
-        <w:t>Holson</w:t>
-      </w:r>
-      <w:proofErr w:type="spellEnd"/>
-      <w:r>
-        <w:rPr>
-          <w:rFonts w:ascii="Times New Roman" w:eastAsia="Times New Roman" w:hAnsi="Times New Roman" w:cs="Times New Roman"/>
-          <w:b/>
-          <w:i/>
-          <w:sz w:val="28"/>
-        </w:rPr>
-        <w:t>, Brennan McPherson, and Howard Wheeler&gt;</w:t>
+        <w:t>&lt;Greg Friedman, Mark Holson, Brennan McPherson, and Howard Wheeler&gt;</w:t>
       </w:r>
     </w:p>
     <w:p>
@@ -495,6 +464,13 @@
               </w:rPr>
               <w:t xml:space="preserve"> </w:t>
             </w:r>
+            <w:r>
+              <w:rPr>
+                <w:rFonts w:ascii="Times New Roman" w:eastAsia="Times New Roman" w:hAnsi="Times New Roman" w:cs="Times New Roman"/>
+                <w:sz w:val="24"/>
+              </w:rPr>
+              <w:t>0.3</w:t>
+            </w:r>
           </w:p>
         </w:tc>
         <w:tc>
@@ -519,6 +495,13 @@
                 <w:rFonts w:ascii="Times New Roman" w:eastAsia="Times New Roman" w:hAnsi="Times New Roman" w:cs="Times New Roman"/>
                 <w:sz w:val="24"/>
               </w:rPr>
+              <w:t>5/8/2015</w:t>
+            </w:r>
+            <w:r>
+              <w:rPr>
+                <w:rFonts w:ascii="Times New Roman" w:eastAsia="Times New Roman" w:hAnsi="Times New Roman" w:cs="Times New Roman"/>
+                <w:sz w:val="24"/>
+              </w:rPr>
               <w:t xml:space="preserve"> </w:t>
             </w:r>
           </w:p>
@@ -545,6 +528,13 @@
                 <w:rFonts w:ascii="Times New Roman" w:eastAsia="Times New Roman" w:hAnsi="Times New Roman" w:cs="Times New Roman"/>
                 <w:sz w:val="24"/>
               </w:rPr>
+              <w:t>Team 1</w:t>
+            </w:r>
+            <w:r>
+              <w:rPr>
+                <w:rFonts w:ascii="Times New Roman" w:eastAsia="Times New Roman" w:hAnsi="Times New Roman" w:cs="Times New Roman"/>
+                <w:sz w:val="24"/>
+              </w:rPr>
               <w:t xml:space="preserve"> </w:t>
             </w:r>
           </w:p>
@@ -566,6 +556,15 @@
                 <w:rFonts w:ascii="Times New Roman" w:hAnsi="Times New Roman" w:cs="Times New Roman"/>
               </w:rPr>
             </w:pPr>
+            <w:r>
+              <w:rPr>
+                <w:rFonts w:ascii="Times New Roman" w:eastAsia="Times New Roman" w:hAnsi="Times New Roman" w:cs="Times New Roman"/>
+                <w:sz w:val="24"/>
+              </w:rPr>
+              <w:t>Updated schedule with further details</w:t>
+            </w:r>
+            <w:bookmarkStart w:id="0" w:name="_GoBack"/>
+            <w:bookmarkEnd w:id="0"/>
             <w:r>
               <w:rPr>
                 <w:rFonts w:ascii="Times New Roman" w:eastAsia="Times New Roman" w:hAnsi="Times New Roman" w:cs="Times New Roman"/>
@@ -982,27 +981,7 @@
         <w:rPr>
           <w:rFonts w:ascii="Times New Roman" w:eastAsia="Times New Roman" w:hAnsi="Times New Roman" w:cs="Times New Roman"/>
         </w:rPr>
-        <w:t xml:space="preserve">In the FAA project, a system has to be put in place to modernize the training of air traffic controllers. The system will comprise of two state of the art training modules. Managers will be able to create “smart” lesson plans that are based upon </w:t>
-      </w:r>
-      <w:proofErr w:type="gramStart"/>
-      <w:r>
-        <w:rPr>
-          <w:rFonts w:ascii="Times New Roman" w:eastAsia="Times New Roman" w:hAnsi="Times New Roman" w:cs="Times New Roman"/>
-        </w:rPr>
-        <w:t>trainees</w:t>
-      </w:r>
-      <w:proofErr w:type="gramEnd"/>
-      <w:r>
-        <w:rPr>
-          <w:rFonts w:ascii="Times New Roman" w:eastAsia="Times New Roman" w:hAnsi="Times New Roman" w:cs="Times New Roman"/>
-        </w:rPr>
-        <w:t xml:space="preserve"> p</w:t>
-      </w:r>
-      <w:r>
-        <w:rPr>
-          <w:rFonts w:ascii="Times New Roman" w:eastAsia="Times New Roman" w:hAnsi="Times New Roman" w:cs="Times New Roman"/>
-        </w:rPr>
-        <w:t>erformance on quizzes and simulators.</w:t>
+        <w:t>In the FAA project, a system has to be put in place to modernize the training of air traffic controllers. The system will comprise of two state of the art training modules. Managers will be able to create “smart” lesson plans that are based upon trainees performance on quizzes and simulators.</w:t>
       </w:r>
     </w:p>
     <w:p>
@@ -1367,33 +1346,7 @@
         <w:rPr>
           <w:rFonts w:ascii="Times New Roman" w:eastAsia="Times New Roman" w:hAnsi="Times New Roman" w:cs="Times New Roman"/>
         </w:rPr>
-        <w:t>This document is subject to multiple changes and edits as the project continues. When circumstances cause changes in the constraints, requirements, or planning, then these new additions will lead to a SPMP with an</w:t>
-      </w:r>
-      <w:r>
-        <w:rPr>
-          <w:rFonts w:ascii="Times New Roman" w:eastAsia="Times New Roman" w:hAnsi="Times New Roman" w:cs="Times New Roman"/>
-        </w:rPr>
-        <w:t xml:space="preserve"> updated version number. If these changes cause a change in a milestone, then they will be discussed with the Senior Management prior to incorporating them into the document. Weekly meetings will ensure that all project members are up to date with all chan</w:t>
-      </w:r>
-      <w:r>
-        <w:rPr>
-          <w:rFonts w:ascii="Times New Roman" w:eastAsia="Times New Roman" w:hAnsi="Times New Roman" w:cs="Times New Roman"/>
-        </w:rPr>
-        <w:t xml:space="preserve">ges and how they affect the SPMP. The Management Plan will be stored in our </w:t>
-      </w:r>
-      <w:proofErr w:type="spellStart"/>
-      <w:r>
-        <w:rPr>
-          <w:rFonts w:ascii="Times New Roman" w:eastAsia="Times New Roman" w:hAnsi="Times New Roman" w:cs="Times New Roman"/>
-        </w:rPr>
-        <w:t>GitHub</w:t>
-      </w:r>
-      <w:proofErr w:type="spellEnd"/>
-      <w:r>
-        <w:rPr>
-          <w:rFonts w:ascii="Times New Roman" w:eastAsia="Times New Roman" w:hAnsi="Times New Roman" w:cs="Times New Roman"/>
-        </w:rPr>
-        <w:t xml:space="preserve"> repository to manage different versions of the document. </w:t>
+        <w:t xml:space="preserve">This document is subject to multiple changes and edits as the project continues. When circumstances cause changes in the constraints, requirements, or planning, then these new additions will lead to a SPMP with an updated version number. If these changes cause a change in a milestone, then they will be discussed with the Senior Management prior to incorporating them into the document. Weekly meetings will ensure that all project members are up to date with all changes and how they affect the SPMP. The Management Plan will be stored in our GitHub repository to manage different versions of the document. </w:t>
       </w:r>
     </w:p>
     <w:p>
@@ -1436,15 +1389,7 @@
           <w:sz w:val="30"/>
           <w:szCs w:val="30"/>
         </w:rPr>
-        <w:t xml:space="preserve"> </w:t>
-      </w:r>
-      <w:r>
-        <w:rPr>
-          <w:rFonts w:ascii="Times New Roman" w:eastAsia="Times New Roman" w:hAnsi="Times New Roman" w:cs="Times New Roman"/>
-          <w:sz w:val="30"/>
-          <w:szCs w:val="30"/>
-        </w:rPr>
-        <w:t>Definitions and Acronyms</w:t>
+        <w:t xml:space="preserve"> Definitions and Acronyms</w:t>
       </w:r>
     </w:p>
     <w:p>
@@ -1607,13 +1552,7 @@
         <w:rPr>
           <w:rFonts w:ascii="Times New Roman" w:eastAsia="Times New Roman" w:hAnsi="Times New Roman" w:cs="Times New Roman"/>
         </w:rPr>
-        <w:t>Training Manager adds a list of new trai</w:t>
-      </w:r>
-      <w:r>
-        <w:rPr>
-          <w:rFonts w:ascii="Times New Roman" w:eastAsia="Times New Roman" w:hAnsi="Times New Roman" w:cs="Times New Roman"/>
-        </w:rPr>
-        <w:t>ning goals</w:t>
+        <w:t>Training Manager adds a list of new training goals</w:t>
       </w:r>
     </w:p>
     <w:p>
@@ -1673,13 +1612,7 @@
         <w:rPr>
           <w:rFonts w:ascii="Times New Roman" w:eastAsia="Times New Roman" w:hAnsi="Times New Roman" w:cs="Times New Roman"/>
         </w:rPr>
-        <w:t>Auditor views a score report for a specific Employee and then checks</w:t>
-      </w:r>
-      <w:r>
-        <w:rPr>
-          <w:rFonts w:ascii="Times New Roman" w:eastAsia="Times New Roman" w:hAnsi="Times New Roman" w:cs="Times New Roman"/>
-        </w:rPr>
-        <w:t xml:space="preserve"> the total time spent training by that Employee.</w:t>
+        <w:t>Auditor views a score report for a specific Employee and then checks the total time spent training by that Employee.</w:t>
       </w:r>
     </w:p>
     <w:p>
@@ -1751,7 +1684,7 @@
           <w:noProof/>
         </w:rPr>
         <w:drawing>
-          <wp:anchor distT="0" distB="0" distL="114300" distR="114300" simplePos="0" relativeHeight="251659776" behindDoc="1" locked="0" layoutInCell="1" allowOverlap="1" wp14:anchorId="2FADC3AC" wp14:editId="38387035">
+          <wp:anchor distT="0" distB="0" distL="114300" distR="114300" simplePos="0" relativeHeight="251659776" behindDoc="1" locked="0" layoutInCell="1" allowOverlap="1" wp14:anchorId="5F6D7D06" wp14:editId="066238FB">
             <wp:simplePos x="0" y="0"/>
             <wp:positionH relativeFrom="column">
               <wp:posOffset>969479</wp:posOffset>
@@ -1772,7 +1705,7 @@
                     <pic:cNvPicPr preferRelativeResize="0"/>
                   </pic:nvPicPr>
                   <pic:blipFill>
-                    <a:blip r:embed="rId8">
+                    <a:blip r:embed="rId9">
                       <a:extLst>
                         <a:ext uri="{28A0092B-C50C-407E-A947-70E740481C1C}">
                           <a14:useLocalDpi xmlns:a14="http://schemas.microsoft.com/office/drawing/2010/main" val="0"/>
@@ -2011,13 +1944,7 @@
               <w:rPr>
                 <w:rFonts w:ascii="Times New Roman" w:eastAsia="Times New Roman" w:hAnsi="Times New Roman" w:cs="Times New Roman"/>
               </w:rPr>
-              <w:t>rbroad</w:t>
-            </w:r>
-            <w:r>
-              <w:rPr>
-                <w:rFonts w:ascii="Times New Roman" w:eastAsia="Times New Roman" w:hAnsi="Times New Roman" w:cs="Times New Roman"/>
-              </w:rPr>
-              <w:t>water@towson.edu</w:t>
+              <w:t>rbroadwater@towson.edu</w:t>
             </w:r>
           </w:p>
         </w:tc>
@@ -2419,17 +2346,8 @@
                 <w:rFonts w:ascii="Times New Roman" w:eastAsia="Times New Roman" w:hAnsi="Times New Roman" w:cs="Times New Roman"/>
                 <w:sz w:val="24"/>
               </w:rPr>
-              <w:t xml:space="preserve"> Mark </w:t>
-            </w:r>
-            <w:proofErr w:type="spellStart"/>
-            <w:r>
-              <w:rPr>
-                <w:rFonts w:ascii="Times New Roman" w:eastAsia="Times New Roman" w:hAnsi="Times New Roman" w:cs="Times New Roman"/>
-                <w:sz w:val="24"/>
-              </w:rPr>
-              <w:t>Holson</w:t>
-            </w:r>
-            <w:proofErr w:type="spellEnd"/>
+              <w:t xml:space="preserve"> Mark Holson</w:t>
+            </w:r>
           </w:p>
         </w:tc>
       </w:tr>
@@ -3100,13 +3018,7 @@
         <w:rPr>
           <w:rFonts w:ascii="Times New Roman" w:eastAsia="Times New Roman" w:hAnsi="Times New Roman" w:cs="Times New Roman"/>
         </w:rPr>
-        <w:t>Due to the deadline of May 2015, the project team is under a fixed schedule. This being the only fixed project dimension, it holds the highest priority. The user requirements detailed out the functionalities of the project, each of which will be assigned a</w:t>
-      </w:r>
-      <w:r>
-        <w:rPr>
-          <w:rFonts w:ascii="Times New Roman" w:eastAsia="Times New Roman" w:hAnsi="Times New Roman" w:cs="Times New Roman"/>
-        </w:rPr>
-        <w:t xml:space="preserve"> priority. In case of a rapidly approaching deadline, certain functionalities can be omitted that are less important. </w:t>
+        <w:t xml:space="preserve">Due to the deadline of May 2015, the project team is under a fixed schedule. This being the only fixed project dimension, it holds the highest priority. The user requirements detailed out the functionalities of the project, each of which will be assigned a priority. In case of a rapidly approaching deadline, certain functionalities can be omitted that are less important. </w:t>
       </w:r>
     </w:p>
     <w:p>
@@ -3206,13 +3118,7 @@
         <w:rPr>
           <w:rFonts w:ascii="Times New Roman" w:eastAsia="Times New Roman" w:hAnsi="Times New Roman" w:cs="Times New Roman"/>
         </w:rPr>
-        <w:t>Risks with respect to</w:t>
-      </w:r>
-      <w:r>
-        <w:rPr>
-          <w:rFonts w:ascii="Times New Roman" w:eastAsia="Times New Roman" w:hAnsi="Times New Roman" w:cs="Times New Roman"/>
-        </w:rPr>
-        <w:t xml:space="preserve"> the management</w:t>
+        <w:t>Risks with respect to the management</w:t>
       </w:r>
     </w:p>
     <w:p>
@@ -3376,13 +3282,7 @@
         <w:rPr>
           <w:rFonts w:ascii="Times New Roman" w:eastAsia="Times New Roman" w:hAnsi="Times New Roman" w:cs="Times New Roman"/>
         </w:rPr>
-        <w:t>Prevention: Weekly me</w:t>
-      </w:r>
-      <w:r>
-        <w:rPr>
-          <w:rFonts w:ascii="Times New Roman" w:eastAsia="Times New Roman" w:hAnsi="Times New Roman" w:cs="Times New Roman"/>
-        </w:rPr>
-        <w:t xml:space="preserve">etings should be used to go over all current projects thoroughly in detail. Meeting minutes are kept so team members know who is working on what section. In case of a miscommunication arising, all members know who to go to with questions or concerns. </w:t>
+        <w:t xml:space="preserve">Prevention: Weekly meetings should be used to go over all current projects thoroughly in detail. Meeting minutes are kept so team members know who is working on what section. In case of a miscommunication arising, all members know who to go to with questions or concerns. </w:t>
       </w:r>
     </w:p>
     <w:p>
@@ -3412,14 +3312,7 @@
           <w:rFonts w:ascii="Times New Roman" w:eastAsia="Times New Roman" w:hAnsi="Times New Roman" w:cs="Times New Roman"/>
           <w:b/>
         </w:rPr>
-        <w:t>Time</w:t>
-      </w:r>
-      <w:r>
-        <w:rPr>
-          <w:rFonts w:ascii="Times New Roman" w:eastAsia="Times New Roman" w:hAnsi="Times New Roman" w:cs="Times New Roman"/>
-          <w:b/>
-        </w:rPr>
-        <w:t xml:space="preserve"> shortage</w:t>
+        <w:t>Time shortage</w:t>
       </w:r>
     </w:p>
     <w:p>
@@ -3434,13 +3327,7 @@
         <w:rPr>
           <w:rFonts w:ascii="Times New Roman" w:eastAsia="Times New Roman" w:hAnsi="Times New Roman" w:cs="Times New Roman"/>
         </w:rPr>
-        <w:t xml:space="preserve">Prevention: Because the deadline is fixed, dealing with a time shortage puts pressure on all members of the team. To avoid issues, user requirements are ranked based upon priority. With clearance from the client and management, requirements with </w:t>
-      </w:r>
-      <w:r>
-        <w:rPr>
-          <w:rFonts w:ascii="Times New Roman" w:eastAsia="Times New Roman" w:hAnsi="Times New Roman" w:cs="Times New Roman"/>
-        </w:rPr>
-        <w:t>low priority are put aside.</w:t>
+        <w:t>Prevention: Because the deadline is fixed, dealing with a time shortage puts pressure on all members of the team. To avoid issues, user requirements are ranked based upon priority. With clearance from the client and management, requirements with low priority are put aside.</w:t>
       </w:r>
     </w:p>
     <w:p>
@@ -3589,13 +3476,7 @@
         <w:rPr>
           <w:rFonts w:ascii="Times New Roman" w:eastAsia="Times New Roman" w:hAnsi="Times New Roman" w:cs="Times New Roman"/>
         </w:rPr>
-        <w:t>The project team will have group meetings every week on Thursday’s at 7pm. Meetings are held to review and refine the w</w:t>
-      </w:r>
-      <w:r>
-        <w:rPr>
-          <w:rFonts w:ascii="Times New Roman" w:eastAsia="Times New Roman" w:hAnsi="Times New Roman" w:cs="Times New Roman"/>
-        </w:rPr>
-        <w:t>ork from the week before, plan for the next week in regards to deadlines of deliverables, and the progress towards each milestone.</w:t>
+        <w:t>The project team will have group meetings every week on Thursday’s at 7pm. Meetings are held to review and refine the work from the week before, plan for the next week in regards to deadlines of deliverables, and the progress towards each milestone.</w:t>
       </w:r>
     </w:p>
     <w:p>
@@ -3664,13 +3545,7 @@
         <w:rPr>
           <w:rFonts w:ascii="Times New Roman" w:eastAsia="Times New Roman" w:hAnsi="Times New Roman" w:cs="Times New Roman"/>
         </w:rPr>
-        <w:t xml:space="preserve"> that will focus </w:t>
-      </w:r>
-      <w:r>
-        <w:rPr>
-          <w:rFonts w:ascii="Times New Roman" w:eastAsia="Times New Roman" w:hAnsi="Times New Roman" w:cs="Times New Roman"/>
-        </w:rPr>
-        <w:t>on back-end (logic). We already have the team set, so we do not need to recruit anyone else. Programming team will need to learn how to integrate the flight simulator into the GUI as well as the programming logic.</w:t>
+        <w:t xml:space="preserve"> that will focus on back-end (logic). We already have the team set, so we do not need to recruit anyone else. Programming team will need to learn how to integrate the flight simulator into the GUI as well as the programming logic.</w:t>
       </w:r>
     </w:p>
     <w:p>
@@ -3766,73 +3641,24 @@
         <w:rPr>
           <w:rFonts w:ascii="Times New Roman" w:eastAsia="Times New Roman" w:hAnsi="Times New Roman" w:cs="Times New Roman"/>
         </w:rPr>
-        <w:t xml:space="preserve">This project will be designed in Java. As an air traffic control simulator, we are going to use an open source software called </w:t>
-      </w:r>
-      <w:proofErr w:type="spellStart"/>
-      <w:r>
-        <w:rPr>
-          <w:rFonts w:ascii="Times New Roman" w:eastAsia="Times New Roman" w:hAnsi="Times New Roman" w:cs="Times New Roman"/>
-        </w:rPr>
-        <w:t>jATC</w:t>
-      </w:r>
-      <w:proofErr w:type="spellEnd"/>
-      <w:r>
-        <w:rPr>
-          <w:rFonts w:ascii="Times New Roman" w:eastAsia="Times New Roman" w:hAnsi="Times New Roman" w:cs="Times New Roman"/>
-        </w:rPr>
-        <w:t>. (</w:t>
-      </w:r>
-      <w:proofErr w:type="gramStart"/>
-      <w:r>
-        <w:rPr>
-          <w:rFonts w:ascii="Times New Roman" w:eastAsia="Times New Roman" w:hAnsi="Times New Roman" w:cs="Times New Roman"/>
-        </w:rPr>
-        <w:t>found</w:t>
-      </w:r>
-      <w:proofErr w:type="gramEnd"/>
-      <w:r>
-        <w:rPr>
-          <w:rFonts w:ascii="Times New Roman" w:eastAsia="Times New Roman" w:hAnsi="Times New Roman" w:cs="Times New Roman"/>
-        </w:rPr>
-        <w:t xml:space="preserve"> here: </w:t>
-      </w:r>
-      <w:hyperlink r:id="rId9">
+        <w:t xml:space="preserve">This project will be designed in Java. As an air traffic control simulator, we are going to use an open source software called jATC. (found here: </w:t>
+      </w:r>
+      <w:hyperlink r:id="rId10">
         <w:r>
           <w:rPr>
             <w:rFonts w:ascii="Times New Roman" w:eastAsia="Times New Roman" w:hAnsi="Times New Roman" w:cs="Times New Roman"/>
             <w:u w:val="single"/>
           </w:rPr>
-          <w:t>http://sourceforg</w:t>
-        </w:r>
-        <w:r>
-          <w:rPr>
-            <w:rFonts w:ascii="Times New Roman" w:eastAsia="Times New Roman" w:hAnsi="Times New Roman" w:cs="Times New Roman"/>
-            <w:u w:val="single"/>
-          </w:rPr>
-          <w:t>e.net/projects/jatc/</w:t>
+          <w:t>http://sourceforge.net/projects/jatc/</w:t>
         </w:r>
       </w:hyperlink>
       <w:r>
         <w:rPr>
           <w:rFonts w:ascii="Times New Roman" w:eastAsia="Times New Roman" w:hAnsi="Times New Roman" w:cs="Times New Roman"/>
         </w:rPr>
-        <w:t xml:space="preserve">) It will allow us to modify difficulties and other functionalities of the simulator. To keep track of version control, we will be using </w:t>
-      </w:r>
-      <w:proofErr w:type="spellStart"/>
-      <w:r>
-        <w:rPr>
-          <w:rFonts w:ascii="Times New Roman" w:eastAsia="Times New Roman" w:hAnsi="Times New Roman" w:cs="Times New Roman"/>
-        </w:rPr>
-        <w:t>GitHub</w:t>
-      </w:r>
-      <w:proofErr w:type="spellEnd"/>
-      <w:r>
-        <w:rPr>
-          <w:rFonts w:ascii="Times New Roman" w:eastAsia="Times New Roman" w:hAnsi="Times New Roman" w:cs="Times New Roman"/>
-        </w:rPr>
-        <w:t xml:space="preserve">. The project repository can be found at: </w:t>
-      </w:r>
-      <w:hyperlink r:id="rId10">
+        <w:t xml:space="preserve">) It will allow us to modify difficulties and other functionalities of the simulator. To keep track of version control, we will be using GitHub. The project repository can be found at: </w:t>
+      </w:r>
+      <w:hyperlink r:id="rId11">
         <w:r>
           <w:rPr>
             <w:rFonts w:ascii="Times New Roman" w:eastAsia="Times New Roman" w:hAnsi="Times New Roman" w:cs="Times New Roman"/>
@@ -3845,21 +3671,7 @@
         <w:rPr>
           <w:rFonts w:ascii="Times New Roman" w:eastAsia="Times New Roman" w:hAnsi="Times New Roman" w:cs="Times New Roman"/>
         </w:rPr>
-        <w:t xml:space="preserve">. For development methodology, we will be taking an </w:t>
-      </w:r>
-      <w:proofErr w:type="gramStart"/>
-      <w:r>
-        <w:rPr>
-          <w:rFonts w:ascii="Times New Roman" w:eastAsia="Times New Roman" w:hAnsi="Times New Roman" w:cs="Times New Roman"/>
-        </w:rPr>
-        <w:t>Agile</w:t>
-      </w:r>
-      <w:proofErr w:type="gramEnd"/>
-      <w:r>
-        <w:rPr>
-          <w:rFonts w:ascii="Times New Roman" w:eastAsia="Times New Roman" w:hAnsi="Times New Roman" w:cs="Times New Roman"/>
-        </w:rPr>
-        <w:t xml:space="preserve"> approach, allowing for significant change in project requirements, which was suggested by the customer. </w:t>
+        <w:t xml:space="preserve">. For development methodology, we will be taking an Agile approach, allowing for significant change in project requirements, which was suggested by the customer. </w:t>
       </w:r>
     </w:p>
     <w:p>
@@ -4088,35 +3900,7 @@
               <w:rPr>
                 <w:rFonts w:ascii="Times New Roman" w:eastAsia="Times New Roman" w:hAnsi="Times New Roman" w:cs="Times New Roman"/>
               </w:rPr>
-              <w:t xml:space="preserve">Class names should be nouns in </w:t>
-            </w:r>
-            <w:proofErr w:type="spellStart"/>
-            <w:r>
-              <w:rPr>
-                <w:rFonts w:ascii="Times New Roman" w:eastAsia="Times New Roman" w:hAnsi="Times New Roman" w:cs="Times New Roman"/>
-              </w:rPr>
-              <w:t>UpperCamelCase</w:t>
-            </w:r>
-            <w:proofErr w:type="spellEnd"/>
-            <w:r>
-              <w:rPr>
-                <w:rFonts w:ascii="Times New Roman" w:eastAsia="Times New Roman" w:hAnsi="Times New Roman" w:cs="Times New Roman"/>
-              </w:rPr>
-              <w:t xml:space="preserve">, with the first letter of every word </w:t>
-            </w:r>
-            <w:proofErr w:type="spellStart"/>
-            <w:r>
-              <w:rPr>
-                <w:rFonts w:ascii="Times New Roman" w:eastAsia="Times New Roman" w:hAnsi="Times New Roman" w:cs="Times New Roman"/>
-              </w:rPr>
-              <w:t>capitalised</w:t>
-            </w:r>
-            <w:proofErr w:type="spellEnd"/>
-            <w:r>
-              <w:rPr>
-                <w:rFonts w:ascii="Times New Roman" w:eastAsia="Times New Roman" w:hAnsi="Times New Roman" w:cs="Times New Roman"/>
-              </w:rPr>
-              <w:t>. Use whole words — avoid acronyms and abbreviations (unless the abbreviation is much more widely used than the long form, such as URL or HTML).</w:t>
+              <w:t>Class names should be nouns in UpperCamelCase, with the first letter of every word capitalised. Use whole words — avoid acronyms and abbreviations (unless the abbreviation is much more widely used than the long form, such as URL or HTML).</w:t>
             </w:r>
           </w:p>
         </w:tc>
@@ -4169,21 +3953,7 @@
               <w:rPr>
                 <w:rFonts w:ascii="Times New Roman" w:eastAsia="Times New Roman" w:hAnsi="Times New Roman" w:cs="Times New Roman"/>
               </w:rPr>
-              <w:t xml:space="preserve">class </w:t>
-            </w:r>
-            <w:proofErr w:type="spellStart"/>
-            <w:r>
-              <w:rPr>
-                <w:rFonts w:ascii="Times New Roman" w:eastAsia="Times New Roman" w:hAnsi="Times New Roman" w:cs="Times New Roman"/>
-              </w:rPr>
-              <w:t>ImageSprite</w:t>
-            </w:r>
-            <w:proofErr w:type="spellEnd"/>
-            <w:r>
-              <w:rPr>
-                <w:rFonts w:ascii="Times New Roman" w:eastAsia="Times New Roman" w:hAnsi="Times New Roman" w:cs="Times New Roman"/>
-              </w:rPr>
-              <w:t>;</w:t>
+              <w:t>class ImageSprite;</w:t>
             </w:r>
           </w:p>
           <w:p>
@@ -4246,27 +4016,7 @@
               <w:rPr>
                 <w:rFonts w:ascii="Times New Roman" w:eastAsia="Times New Roman" w:hAnsi="Times New Roman" w:cs="Times New Roman"/>
               </w:rPr>
-              <w:t>Methods should be v</w:t>
-            </w:r>
-            <w:r>
-              <w:rPr>
-                <w:rFonts w:ascii="Times New Roman" w:eastAsia="Times New Roman" w:hAnsi="Times New Roman" w:cs="Times New Roman"/>
-              </w:rPr>
-              <w:t xml:space="preserve">erbs in </w:t>
-            </w:r>
-            <w:proofErr w:type="spellStart"/>
-            <w:r>
-              <w:rPr>
-                <w:rFonts w:ascii="Times New Roman" w:eastAsia="Times New Roman" w:hAnsi="Times New Roman" w:cs="Times New Roman"/>
-              </w:rPr>
-              <w:t>lowerCamelCase</w:t>
-            </w:r>
-            <w:proofErr w:type="spellEnd"/>
-            <w:r>
-              <w:rPr>
-                <w:rFonts w:ascii="Times New Roman" w:eastAsia="Times New Roman" w:hAnsi="Times New Roman" w:cs="Times New Roman"/>
-              </w:rPr>
-              <w:t xml:space="preserve"> or a multi-word name that begins with a verb in lowercase; that is, with the first letter lowercase and the first letters of subsequent words in uppercase.</w:t>
+              <w:t>Methods should be verbs in lowerCamelCase or a multi-word name that begins with a verb in lowercase; that is, with the first letter lowercase and the first letters of subsequent words in uppercase.</w:t>
             </w:r>
           </w:p>
         </w:tc>
@@ -4315,19 +4065,11 @@
                 <w:rFonts w:ascii="Times New Roman" w:eastAsia="Times New Roman" w:hAnsi="Times New Roman" w:cs="Times New Roman"/>
               </w:rPr>
             </w:pPr>
-            <w:proofErr w:type="spellStart"/>
-            <w:r>
-              <w:rPr>
-                <w:rFonts w:ascii="Times New Roman" w:eastAsia="Times New Roman" w:hAnsi="Times New Roman" w:cs="Times New Roman"/>
-              </w:rPr>
-              <w:t>runFast</w:t>
-            </w:r>
-            <w:proofErr w:type="spellEnd"/>
-            <w:r>
-              <w:rPr>
-                <w:rFonts w:ascii="Times New Roman" w:eastAsia="Times New Roman" w:hAnsi="Times New Roman" w:cs="Times New Roman"/>
-              </w:rPr>
-              <w:t>();</w:t>
+            <w:r>
+              <w:rPr>
+                <w:rFonts w:ascii="Times New Roman" w:eastAsia="Times New Roman" w:hAnsi="Times New Roman" w:cs="Times New Roman"/>
+              </w:rPr>
+              <w:t>runFast();</w:t>
             </w:r>
           </w:p>
           <w:p>
@@ -4344,19 +4086,11 @@
                 <w:rFonts w:ascii="Times New Roman" w:eastAsia="Times New Roman" w:hAnsi="Times New Roman" w:cs="Times New Roman"/>
               </w:rPr>
             </w:pPr>
-            <w:proofErr w:type="spellStart"/>
-            <w:r>
-              <w:rPr>
-                <w:rFonts w:ascii="Times New Roman" w:eastAsia="Times New Roman" w:hAnsi="Times New Roman" w:cs="Times New Roman"/>
-              </w:rPr>
-              <w:t>getBackground</w:t>
-            </w:r>
-            <w:proofErr w:type="spellEnd"/>
-            <w:r>
-              <w:rPr>
-                <w:rFonts w:ascii="Times New Roman" w:eastAsia="Times New Roman" w:hAnsi="Times New Roman" w:cs="Times New Roman"/>
-              </w:rPr>
-              <w:t>();</w:t>
+            <w:r>
+              <w:rPr>
+                <w:rFonts w:ascii="Times New Roman" w:eastAsia="Times New Roman" w:hAnsi="Times New Roman" w:cs="Times New Roman"/>
+              </w:rPr>
+              <w:t>getBackground();</w:t>
             </w:r>
           </w:p>
           <w:p>
@@ -4419,27 +4153,7 @@
               <w:rPr>
                 <w:rFonts w:ascii="Times New Roman" w:eastAsia="Times New Roman" w:hAnsi="Times New Roman" w:cs="Times New Roman"/>
               </w:rPr>
-              <w:t xml:space="preserve">Local variables, instance variables, and class variables are also written in </w:t>
-            </w:r>
-            <w:proofErr w:type="spellStart"/>
-            <w:r>
-              <w:rPr>
-                <w:rFonts w:ascii="Times New Roman" w:eastAsia="Times New Roman" w:hAnsi="Times New Roman" w:cs="Times New Roman"/>
-              </w:rPr>
-              <w:t>lowerCamelCase</w:t>
-            </w:r>
-            <w:proofErr w:type="spellEnd"/>
-            <w:r>
-              <w:rPr>
-                <w:rFonts w:ascii="Times New Roman" w:eastAsia="Times New Roman" w:hAnsi="Times New Roman" w:cs="Times New Roman"/>
-              </w:rPr>
-              <w:t>. Variable names should not start with underscore (_) or dollar sign ($) characters, even though both are allowed. This is in contrast to other coding conventions th</w:t>
-            </w:r>
-            <w:r>
-              <w:rPr>
-                <w:rFonts w:ascii="Times New Roman" w:eastAsia="Times New Roman" w:hAnsi="Times New Roman" w:cs="Times New Roman"/>
-              </w:rPr>
-              <w:t xml:space="preserve">at state that underscores should be used to </w:t>
+              <w:t xml:space="preserve">Local variables, instance variables, and class variables are also written in lowerCamelCase. Variable names should not start with underscore (_) or dollar sign ($) characters, even though both are allowed. This is in contrast to other coding conventions that state that underscores should be used to </w:t>
             </w:r>
             <w:r>
               <w:rPr>
@@ -4461,27 +4175,7 @@
               <w:rPr>
                 <w:rFonts w:ascii="Times New Roman" w:eastAsia="Times New Roman" w:hAnsi="Times New Roman" w:cs="Times New Roman"/>
               </w:rPr>
-              <w:t>Variable names should be short yet meaningful. The choice of a variable name should be mnemonic — that is, designed to indicate to the casual observer the intent of its use. One-cha</w:t>
-            </w:r>
-            <w:r>
-              <w:rPr>
-                <w:rFonts w:ascii="Times New Roman" w:eastAsia="Times New Roman" w:hAnsi="Times New Roman" w:cs="Times New Roman"/>
-              </w:rPr>
-              <w:t xml:space="preserve">racter variable names should be avoided except for temporary "throwaway" variables. Common names for temporary variables are </w:t>
-            </w:r>
-            <w:proofErr w:type="spellStart"/>
-            <w:r>
-              <w:rPr>
-                <w:rFonts w:ascii="Times New Roman" w:eastAsia="Times New Roman" w:hAnsi="Times New Roman" w:cs="Times New Roman"/>
-              </w:rPr>
-              <w:t>i</w:t>
-            </w:r>
-            <w:proofErr w:type="spellEnd"/>
-            <w:r>
-              <w:rPr>
-                <w:rFonts w:ascii="Times New Roman" w:eastAsia="Times New Roman" w:hAnsi="Times New Roman" w:cs="Times New Roman"/>
-              </w:rPr>
-              <w:t>, j, k, m, and n for integers; c, d, and e for characters.</w:t>
+              <w:t>Variable names should be short yet meaningful. The choice of a variable name should be mnemonic — that is, designed to indicate to the casual observer the intent of its use. One-character variable names should be avoided except for temporary "throwaway" variables. Common names for temporary variables are i, j, k, m, and n for integers; c, d, and e for characters.</w:t>
             </w:r>
           </w:p>
           <w:p>
@@ -4518,34 +4212,12 @@
                 <w:rFonts w:ascii="Times New Roman" w:eastAsia="Times New Roman" w:hAnsi="Times New Roman" w:cs="Times New Roman"/>
               </w:rPr>
             </w:pPr>
-            <w:proofErr w:type="spellStart"/>
             <w:r>
               <w:rPr>
                 <w:rFonts w:ascii="Times New Roman" w:eastAsia="Times New Roman" w:hAnsi="Times New Roman" w:cs="Times New Roman"/>
               </w:rPr>
               <w:lastRenderedPageBreak/>
-              <w:t>int</w:t>
-            </w:r>
-            <w:proofErr w:type="spellEnd"/>
-            <w:r>
-              <w:rPr>
-                <w:rFonts w:ascii="Times New Roman" w:eastAsia="Times New Roman" w:hAnsi="Times New Roman" w:cs="Times New Roman"/>
-              </w:rPr>
-              <w:t xml:space="preserve"> </w:t>
-            </w:r>
-            <w:proofErr w:type="spellStart"/>
-            <w:r>
-              <w:rPr>
-                <w:rFonts w:ascii="Times New Roman" w:eastAsia="Times New Roman" w:hAnsi="Times New Roman" w:cs="Times New Roman"/>
-              </w:rPr>
-              <w:t>i</w:t>
-            </w:r>
-            <w:proofErr w:type="spellEnd"/>
-            <w:r>
-              <w:rPr>
-                <w:rFonts w:ascii="Times New Roman" w:eastAsia="Times New Roman" w:hAnsi="Times New Roman" w:cs="Times New Roman"/>
-              </w:rPr>
-              <w:t>;</w:t>
+              <w:t>int i;</w:t>
             </w:r>
           </w:p>
           <w:p>
@@ -4587,21 +4259,7 @@
               <w:rPr>
                 <w:rFonts w:ascii="Times New Roman" w:eastAsia="Times New Roman" w:hAnsi="Times New Roman" w:cs="Times New Roman"/>
               </w:rPr>
-              <w:t xml:space="preserve">float </w:t>
-            </w:r>
-            <w:proofErr w:type="spellStart"/>
-            <w:r>
-              <w:rPr>
-                <w:rFonts w:ascii="Times New Roman" w:eastAsia="Times New Roman" w:hAnsi="Times New Roman" w:cs="Times New Roman"/>
-              </w:rPr>
-              <w:t>myWidth</w:t>
-            </w:r>
-            <w:proofErr w:type="spellEnd"/>
-            <w:r>
-              <w:rPr>
-                <w:rFonts w:ascii="Times New Roman" w:eastAsia="Times New Roman" w:hAnsi="Times New Roman" w:cs="Times New Roman"/>
-              </w:rPr>
-              <w:t>;</w:t>
+              <w:t>float myWidth;</w:t>
             </w:r>
           </w:p>
           <w:p>
@@ -4697,21 +4355,7 @@
               <w:rPr>
                 <w:rFonts w:ascii="Times New Roman" w:eastAsia="Times New Roman" w:hAnsi="Times New Roman" w:cs="Times New Roman"/>
               </w:rPr>
-              <w:t xml:space="preserve">static final </w:t>
-            </w:r>
-            <w:proofErr w:type="spellStart"/>
-            <w:r>
-              <w:rPr>
-                <w:rFonts w:ascii="Times New Roman" w:eastAsia="Times New Roman" w:hAnsi="Times New Roman" w:cs="Times New Roman"/>
-              </w:rPr>
-              <w:t>int</w:t>
-            </w:r>
-            <w:proofErr w:type="spellEnd"/>
-            <w:r>
-              <w:rPr>
-                <w:rFonts w:ascii="Times New Roman" w:eastAsia="Times New Roman" w:hAnsi="Times New Roman" w:cs="Times New Roman"/>
-              </w:rPr>
-              <w:t xml:space="preserve"> MAX_PARTICIPANTS = 10;</w:t>
+              <w:t>static final int MAX_PARTICIPANTS = 10;</w:t>
             </w:r>
           </w:p>
           <w:p>
@@ -4802,15 +4446,7 @@
           <w:sz w:val="30"/>
           <w:szCs w:val="30"/>
         </w:rPr>
-        <w:t xml:space="preserve"> Software Requirements Specification (</w:t>
-      </w:r>
-      <w:r>
-        <w:rPr>
-          <w:rFonts w:ascii="Times New Roman" w:eastAsia="Times New Roman" w:hAnsi="Times New Roman" w:cs="Times New Roman"/>
-          <w:sz w:val="30"/>
-          <w:szCs w:val="30"/>
-        </w:rPr>
-        <w:t>SRS)</w:t>
+        <w:t xml:space="preserve"> Software Requirements Specification (SRS)</w:t>
       </w:r>
     </w:p>
     <w:p>
@@ -4825,13 +4461,7 @@
         <w:rPr>
           <w:rFonts w:ascii="Times New Roman" w:eastAsia="Times New Roman" w:hAnsi="Times New Roman" w:cs="Times New Roman"/>
         </w:rPr>
-        <w:t xml:space="preserve">The SRS clearly and precisely describes each of the essential requirements (functions, performances, design constraints, and attributes) of the software and the external interfaces.  Each requirement is defined such that its achievement is capable of </w:t>
-      </w:r>
-      <w:r>
-        <w:rPr>
-          <w:rFonts w:ascii="Times New Roman" w:eastAsia="Times New Roman" w:hAnsi="Times New Roman" w:cs="Times New Roman"/>
-        </w:rPr>
-        <w:t>being objectively verified and validated by a prescribed method, for example, inspection, analysis, demonstration, or test.</w:t>
+        <w:t>The SRS clearly and precisely describes each of the essential requirements (functions, performances, design constraints, and attributes) of the software and the external interfaces.  Each requirement is defined such that its achievement is capable of being objectively verified and validated by a prescribed method, for example, inspection, analysis, demonstration, or test.</w:t>
       </w:r>
     </w:p>
     <w:p>
@@ -4952,13 +4582,7 @@
         <w:rPr>
           <w:rFonts w:ascii="Times New Roman" w:hAnsi="Times New Roman" w:cs="Times New Roman"/>
         </w:rPr>
-        <w:t>Software must store l</w:t>
-      </w:r>
-      <w:r>
-        <w:rPr>
-          <w:rFonts w:ascii="Times New Roman" w:hAnsi="Times New Roman" w:cs="Times New Roman"/>
-        </w:rPr>
-        <w:t>essons and simulation tests based on specific Air Traffic Control information.</w:t>
+        <w:t>Software must store lessons and simulation tests based on specific Air Traffic Control information.</w:t>
       </w:r>
     </w:p>
     <w:p>
@@ -5001,13 +4625,7 @@
           <w:rFonts w:ascii="Times New Roman" w:hAnsi="Times New Roman" w:cs="Times New Roman"/>
         </w:rPr>
         <w:lastRenderedPageBreak/>
-        <w:t>From those “lesson goals,” software will compile numerous lessons and exercis</w:t>
-      </w:r>
-      <w:r>
-        <w:rPr>
-          <w:rFonts w:ascii="Times New Roman" w:hAnsi="Times New Roman" w:cs="Times New Roman"/>
-        </w:rPr>
-        <w:t>es related to the chosen lesson goals to create a unique “Lesson Plan” for the employee to study.</w:t>
+        <w:t>From those “lesson goals,” software will compile numerous lessons and exercises related to the chosen lesson goals to create a unique “Lesson Plan” for the employee to study.</w:t>
       </w:r>
     </w:p>
     <w:p>
@@ -5028,13 +4646,7 @@
         <w:rPr>
           <w:rFonts w:ascii="Times New Roman" w:hAnsi="Times New Roman" w:cs="Times New Roman"/>
         </w:rPr>
-        <w:t>Software shall launch an Air Traffic Control simulation for the employee to take and score the employee based on performance as well as elapsed time of the si</w:t>
-      </w:r>
-      <w:r>
-        <w:rPr>
-          <w:rFonts w:ascii="Times New Roman" w:hAnsi="Times New Roman" w:cs="Times New Roman"/>
-        </w:rPr>
-        <w:t>mulation.</w:t>
+        <w:t>Software shall launch an Air Traffic Control simulation for the employee to take and score the employee based on performance as well as elapsed time of the simulation.</w:t>
       </w:r>
     </w:p>
     <w:p>
@@ -5097,13 +4709,7 @@
         <w:rPr>
           <w:rFonts w:ascii="Times New Roman" w:hAnsi="Times New Roman" w:cs="Times New Roman"/>
         </w:rPr>
-        <w:t>Software shall also allow Training Managers to view scores of e</w:t>
-      </w:r>
-      <w:r>
-        <w:rPr>
-          <w:rFonts w:ascii="Times New Roman" w:hAnsi="Times New Roman" w:cs="Times New Roman"/>
-        </w:rPr>
-        <w:t>very employee in their department.</w:t>
+        <w:t>Software shall also allow Training Managers to view scores of every employee in their department.</w:t>
       </w:r>
     </w:p>
     <w:p>
@@ -5124,21 +4730,7 @@
         <w:rPr>
           <w:rFonts w:ascii="Times New Roman" w:hAnsi="Times New Roman" w:cs="Times New Roman"/>
         </w:rPr>
-        <w:t xml:space="preserve">Software shall allow Auditors with valid “EID” to view times of </w:t>
-      </w:r>
-      <w:proofErr w:type="gramStart"/>
-      <w:r>
-        <w:rPr>
-          <w:rFonts w:ascii="Times New Roman" w:hAnsi="Times New Roman" w:cs="Times New Roman"/>
-        </w:rPr>
-        <w:t>employees</w:t>
-      </w:r>
-      <w:proofErr w:type="gramEnd"/>
-      <w:r>
-        <w:rPr>
-          <w:rFonts w:ascii="Times New Roman" w:hAnsi="Times New Roman" w:cs="Times New Roman"/>
-        </w:rPr>
-        <w:t xml:space="preserve"> simulation trials for legal reasons.</w:t>
+        <w:t>Software shall allow Auditors with valid “EID” to view times of employees simulation trials for legal reasons.</w:t>
       </w:r>
     </w:p>
     <w:p>
@@ -5365,13 +4957,7 @@
         <w:rPr>
           <w:rFonts w:ascii="Times New Roman" w:eastAsia="Times New Roman" w:hAnsi="Times New Roman" w:cs="Times New Roman"/>
         </w:rPr>
-        <w:t>We will use unit testing throughout the software and ensure that every commit to the r</w:t>
-      </w:r>
-      <w:r>
-        <w:rPr>
-          <w:rFonts w:ascii="Times New Roman" w:eastAsia="Times New Roman" w:hAnsi="Times New Roman" w:cs="Times New Roman"/>
-        </w:rPr>
-        <w:t xml:space="preserve">epository passes all unit tests. </w:t>
+        <w:t xml:space="preserve">We will use unit testing throughout the software and ensure that every commit to the repository passes all unit tests. </w:t>
       </w:r>
     </w:p>
     <w:p>
@@ -5414,17 +5000,7 @@
           <w:sz w:val="30"/>
           <w:szCs w:val="30"/>
         </w:rPr>
-        <w:t xml:space="preserve"> User </w:t>
-      </w:r>
-      <w:bookmarkStart w:id="0" w:name="_GoBack"/>
-      <w:bookmarkEnd w:id="0"/>
-      <w:r>
-        <w:rPr>
-          <w:rFonts w:ascii="Times New Roman" w:eastAsia="Times New Roman" w:hAnsi="Times New Roman" w:cs="Times New Roman"/>
-          <w:sz w:val="30"/>
-          <w:szCs w:val="30"/>
-        </w:rPr>
-        <w:t>Documentation</w:t>
+        <w:t xml:space="preserve"> User Documentation</w:t>
       </w:r>
     </w:p>
     <w:p>
@@ -5496,16 +5072,7 @@
           <w:sz w:val="36"/>
           <w:szCs w:val="36"/>
         </w:rPr>
-        <w:t xml:space="preserve">5.  Work Packages, Schedule, and </w:t>
-      </w:r>
-      <w:r>
-        <w:rPr>
-          <w:rFonts w:ascii="Times New Roman" w:eastAsia="Times New Roman" w:hAnsi="Times New Roman" w:cs="Times New Roman"/>
-          <w:b/>
-          <w:sz w:val="36"/>
-          <w:szCs w:val="36"/>
-        </w:rPr>
-        <w:t>Budget</w:t>
+        <w:t>5.  Work Packages, Schedule, and Budget</w:t>
       </w:r>
     </w:p>
     <w:p>
@@ -5674,27 +5241,916 @@
         <w:spacing w:line="283" w:lineRule="auto"/>
         <w:jc w:val="both"/>
         <w:rPr>
-          <w:rFonts w:ascii="Times New Roman" w:hAnsi="Times New Roman" w:cs="Times New Roman"/>
-        </w:rPr>
-      </w:pPr>
-      <w:r>
-        <w:rPr>
-          <w:rFonts w:ascii="Times New Roman" w:eastAsia="Times New Roman" w:hAnsi="Times New Roman" w:cs="Times New Roman"/>
-        </w:rPr>
-        <w:t>Provide</w:t>
-      </w:r>
-      <w:r>
-        <w:rPr>
-          <w:rFonts w:ascii="Times New Roman" w:eastAsia="Times New Roman" w:hAnsi="Times New Roman" w:cs="Times New Roman"/>
-        </w:rPr>
-        <w:t xml:space="preserve"> the schedule for the various project functions, activities, and tasks, taking into account the precedence relations and the required milestone dates.  Schedules may be expressed in absolute calendar time or in increments relative to a key project mileston</w:t>
-      </w:r>
-      <w:r>
-        <w:rPr>
-          <w:rFonts w:ascii="Times New Roman" w:eastAsia="Times New Roman" w:hAnsi="Times New Roman" w:cs="Times New Roman"/>
-        </w:rPr>
-        <w:t>e.</w:t>
-      </w:r>
+          <w:rFonts w:ascii="Times New Roman" w:eastAsia="Times New Roman" w:hAnsi="Times New Roman" w:cs="Times New Roman"/>
+        </w:rPr>
+      </w:pPr>
+      <w:r>
+        <w:rPr>
+          <w:rFonts w:ascii="Times New Roman" w:eastAsia="Times New Roman" w:hAnsi="Times New Roman" w:cs="Times New Roman"/>
+        </w:rPr>
+        <w:t>Provide the schedule for the various project functions, activities, and tasks, taking into account the precedence relations and the required milestone dates.  Schedules may be expressed in absolute calendar time or in increments relative to a key project milestone.</w:t>
+      </w:r>
+    </w:p>
+    <w:p>
+      <w:pPr>
+        <w:spacing w:line="283" w:lineRule="auto"/>
+        <w:jc w:val="both"/>
+        <w:rPr>
+          <w:rFonts w:ascii="Times New Roman" w:eastAsia="Times New Roman" w:hAnsi="Times New Roman" w:cs="Times New Roman"/>
+        </w:rPr>
+      </w:pPr>
+    </w:p>
+    <w:tbl>
+      <w:tblPr>
+        <w:tblStyle w:val="TableGrid"/>
+        <w:tblW w:w="0" w:type="auto"/>
+        <w:tblLook w:val="04A0" w:firstRow="1" w:lastRow="0" w:firstColumn="1" w:lastColumn="0" w:noHBand="0" w:noVBand="1"/>
+      </w:tblPr>
+      <w:tblGrid>
+        <w:gridCol w:w="3192"/>
+        <w:gridCol w:w="3192"/>
+        <w:gridCol w:w="3192"/>
+      </w:tblGrid>
+      <w:tr>
+        <w:tc>
+          <w:tcPr>
+            <w:tcW w:w="3192" w:type="dxa"/>
+          </w:tcPr>
+          <w:p>
+            <w:pPr>
+              <w:spacing w:line="283" w:lineRule="auto"/>
+              <w:jc w:val="both"/>
+              <w:rPr>
+                <w:rFonts w:ascii="Times New Roman" w:hAnsi="Times New Roman" w:cs="Times New Roman"/>
+              </w:rPr>
+            </w:pPr>
+            <w:r>
+              <w:rPr>
+                <w:rFonts w:ascii="Times New Roman" w:hAnsi="Times New Roman" w:cs="Times New Roman"/>
+              </w:rPr>
+              <w:t>Item</w:t>
+            </w:r>
+          </w:p>
+        </w:tc>
+        <w:tc>
+          <w:tcPr>
+            <w:tcW w:w="3192" w:type="dxa"/>
+          </w:tcPr>
+          <w:p>
+            <w:pPr>
+              <w:spacing w:line="283" w:lineRule="auto"/>
+              <w:jc w:val="both"/>
+              <w:rPr>
+                <w:rFonts w:ascii="Times New Roman" w:hAnsi="Times New Roman" w:cs="Times New Roman"/>
+              </w:rPr>
+            </w:pPr>
+            <w:r>
+              <w:rPr>
+                <w:rFonts w:ascii="Times New Roman" w:hAnsi="Times New Roman" w:cs="Times New Roman"/>
+              </w:rPr>
+              <w:t>Due Date</w:t>
+            </w:r>
+          </w:p>
+        </w:tc>
+        <w:tc>
+          <w:tcPr>
+            <w:tcW w:w="3192" w:type="dxa"/>
+          </w:tcPr>
+          <w:p>
+            <w:pPr>
+              <w:spacing w:line="283" w:lineRule="auto"/>
+              <w:jc w:val="both"/>
+              <w:rPr>
+                <w:rFonts w:ascii="Times New Roman" w:hAnsi="Times New Roman" w:cs="Times New Roman"/>
+              </w:rPr>
+            </w:pPr>
+            <w:r>
+              <w:rPr>
+                <w:rFonts w:ascii="Times New Roman" w:hAnsi="Times New Roman" w:cs="Times New Roman"/>
+              </w:rPr>
+              <w:t>Submission Date</w:t>
+            </w:r>
+          </w:p>
+        </w:tc>
+      </w:tr>
+      <w:tr>
+        <w:tc>
+          <w:tcPr>
+            <w:tcW w:w="3192" w:type="dxa"/>
+          </w:tcPr>
+          <w:p>
+            <w:pPr>
+              <w:spacing w:line="283" w:lineRule="auto"/>
+              <w:jc w:val="both"/>
+              <w:rPr>
+                <w:rFonts w:ascii="Times New Roman" w:hAnsi="Times New Roman" w:cs="Times New Roman"/>
+              </w:rPr>
+            </w:pPr>
+            <w:r>
+              <w:rPr>
+                <w:rFonts w:ascii="Times New Roman" w:hAnsi="Times New Roman" w:cs="Times New Roman"/>
+              </w:rPr>
+              <w:t>Requirement &amp; Use Case Doc.</w:t>
+            </w:r>
+          </w:p>
+        </w:tc>
+        <w:tc>
+          <w:tcPr>
+            <w:tcW w:w="3192" w:type="dxa"/>
+          </w:tcPr>
+          <w:p>
+            <w:pPr>
+              <w:spacing w:line="283" w:lineRule="auto"/>
+              <w:jc w:val="both"/>
+              <w:rPr>
+                <w:rFonts w:ascii="Times New Roman" w:hAnsi="Times New Roman" w:cs="Times New Roman"/>
+              </w:rPr>
+            </w:pPr>
+            <w:r>
+              <w:rPr>
+                <w:rFonts w:ascii="Times New Roman" w:hAnsi="Times New Roman" w:cs="Times New Roman"/>
+              </w:rPr>
+              <w:t>Fed 17</w:t>
+            </w:r>
+          </w:p>
+        </w:tc>
+        <w:tc>
+          <w:tcPr>
+            <w:tcW w:w="3192" w:type="dxa"/>
+          </w:tcPr>
+          <w:p>
+            <w:pPr>
+              <w:spacing w:line="283" w:lineRule="auto"/>
+              <w:jc w:val="both"/>
+              <w:rPr>
+                <w:rFonts w:ascii="Times New Roman" w:hAnsi="Times New Roman" w:cs="Times New Roman"/>
+              </w:rPr>
+            </w:pPr>
+            <w:r>
+              <w:rPr>
+                <w:rFonts w:ascii="Times New Roman" w:hAnsi="Times New Roman" w:cs="Times New Roman"/>
+              </w:rPr>
+              <w:t>Feb 17, in Repo Apr 1</w:t>
+            </w:r>
+          </w:p>
+        </w:tc>
+      </w:tr>
+      <w:tr>
+        <w:tc>
+          <w:tcPr>
+            <w:tcW w:w="3192" w:type="dxa"/>
+          </w:tcPr>
+          <w:p>
+            <w:pPr>
+              <w:spacing w:line="283" w:lineRule="auto"/>
+              <w:jc w:val="both"/>
+              <w:rPr>
+                <w:rFonts w:ascii="Times New Roman" w:hAnsi="Times New Roman" w:cs="Times New Roman"/>
+              </w:rPr>
+            </w:pPr>
+            <w:r>
+              <w:rPr>
+                <w:rFonts w:ascii="Times New Roman" w:hAnsi="Times New Roman" w:cs="Times New Roman"/>
+              </w:rPr>
+              <w:t>High Level Architecture</w:t>
+            </w:r>
+          </w:p>
+        </w:tc>
+        <w:tc>
+          <w:tcPr>
+            <w:tcW w:w="3192" w:type="dxa"/>
+          </w:tcPr>
+          <w:p>
+            <w:pPr>
+              <w:spacing w:line="283" w:lineRule="auto"/>
+              <w:jc w:val="both"/>
+              <w:rPr>
+                <w:rFonts w:ascii="Times New Roman" w:hAnsi="Times New Roman" w:cs="Times New Roman"/>
+              </w:rPr>
+            </w:pPr>
+            <w:r>
+              <w:rPr>
+                <w:rFonts w:ascii="Times New Roman" w:hAnsi="Times New Roman" w:cs="Times New Roman"/>
+              </w:rPr>
+              <w:t>Feb 26</w:t>
+            </w:r>
+          </w:p>
+        </w:tc>
+        <w:tc>
+          <w:tcPr>
+            <w:tcW w:w="3192" w:type="dxa"/>
+          </w:tcPr>
+          <w:p>
+            <w:pPr>
+              <w:spacing w:line="283" w:lineRule="auto"/>
+              <w:jc w:val="both"/>
+              <w:rPr>
+                <w:rFonts w:ascii="Times New Roman" w:hAnsi="Times New Roman" w:cs="Times New Roman"/>
+              </w:rPr>
+            </w:pPr>
+            <w:r>
+              <w:rPr>
+                <w:rFonts w:ascii="Times New Roman" w:hAnsi="Times New Roman" w:cs="Times New Roman"/>
+              </w:rPr>
+              <w:t>Feb 30, in Repo May 7</w:t>
+            </w:r>
+          </w:p>
+        </w:tc>
+      </w:tr>
+      <w:tr>
+        <w:tc>
+          <w:tcPr>
+            <w:tcW w:w="3192" w:type="dxa"/>
+          </w:tcPr>
+          <w:p>
+            <w:pPr>
+              <w:spacing w:line="283" w:lineRule="auto"/>
+              <w:jc w:val="both"/>
+              <w:rPr>
+                <w:rFonts w:ascii="Times New Roman" w:hAnsi="Times New Roman" w:cs="Times New Roman"/>
+              </w:rPr>
+            </w:pPr>
+            <w:r>
+              <w:rPr>
+                <w:rFonts w:ascii="Times New Roman" w:hAnsi="Times New Roman" w:cs="Times New Roman"/>
+              </w:rPr>
+              <w:t>Object Classes</w:t>
+            </w:r>
+          </w:p>
+        </w:tc>
+        <w:tc>
+          <w:tcPr>
+            <w:tcW w:w="3192" w:type="dxa"/>
+          </w:tcPr>
+          <w:p>
+            <w:pPr>
+              <w:spacing w:line="283" w:lineRule="auto"/>
+              <w:jc w:val="both"/>
+              <w:rPr>
+                <w:rFonts w:ascii="Times New Roman" w:hAnsi="Times New Roman" w:cs="Times New Roman"/>
+              </w:rPr>
+            </w:pPr>
+            <w:r>
+              <w:rPr>
+                <w:rFonts w:ascii="Times New Roman" w:hAnsi="Times New Roman" w:cs="Times New Roman"/>
+              </w:rPr>
+              <w:t>Feb 26</w:t>
+            </w:r>
+          </w:p>
+        </w:tc>
+        <w:tc>
+          <w:tcPr>
+            <w:tcW w:w="3192" w:type="dxa"/>
+          </w:tcPr>
+          <w:p>
+            <w:pPr>
+              <w:spacing w:line="283" w:lineRule="auto"/>
+              <w:jc w:val="both"/>
+              <w:rPr>
+                <w:rFonts w:ascii="Times New Roman" w:hAnsi="Times New Roman" w:cs="Times New Roman"/>
+              </w:rPr>
+            </w:pPr>
+            <w:r>
+              <w:rPr>
+                <w:rFonts w:ascii="Times New Roman" w:hAnsi="Times New Roman" w:cs="Times New Roman"/>
+              </w:rPr>
+              <w:t>Feb 30, in Repo May 7</w:t>
+            </w:r>
+          </w:p>
+        </w:tc>
+      </w:tr>
+      <w:tr>
+        <w:tc>
+          <w:tcPr>
+            <w:tcW w:w="3192" w:type="dxa"/>
+          </w:tcPr>
+          <w:p>
+            <w:pPr>
+              <w:spacing w:line="283" w:lineRule="auto"/>
+              <w:jc w:val="both"/>
+              <w:rPr>
+                <w:rFonts w:ascii="Times New Roman" w:hAnsi="Times New Roman" w:cs="Times New Roman"/>
+              </w:rPr>
+            </w:pPr>
+            <w:r>
+              <w:rPr>
+                <w:rFonts w:ascii="Times New Roman" w:hAnsi="Times New Roman" w:cs="Times New Roman"/>
+              </w:rPr>
+              <w:t>Sequence Diagram</w:t>
+            </w:r>
+          </w:p>
+        </w:tc>
+        <w:tc>
+          <w:tcPr>
+            <w:tcW w:w="3192" w:type="dxa"/>
+          </w:tcPr>
+          <w:p>
+            <w:pPr>
+              <w:spacing w:line="283" w:lineRule="auto"/>
+              <w:jc w:val="both"/>
+              <w:rPr>
+                <w:rFonts w:ascii="Times New Roman" w:hAnsi="Times New Roman" w:cs="Times New Roman"/>
+              </w:rPr>
+            </w:pPr>
+            <w:r>
+              <w:rPr>
+                <w:rFonts w:ascii="Times New Roman" w:hAnsi="Times New Roman" w:cs="Times New Roman"/>
+              </w:rPr>
+              <w:t>Feb 26</w:t>
+            </w:r>
+          </w:p>
+        </w:tc>
+        <w:tc>
+          <w:tcPr>
+            <w:tcW w:w="3192" w:type="dxa"/>
+          </w:tcPr>
+          <w:p>
+            <w:pPr>
+              <w:spacing w:line="283" w:lineRule="auto"/>
+              <w:jc w:val="both"/>
+              <w:rPr>
+                <w:rFonts w:ascii="Times New Roman" w:hAnsi="Times New Roman" w:cs="Times New Roman"/>
+              </w:rPr>
+            </w:pPr>
+            <w:r>
+              <w:rPr>
+                <w:rFonts w:ascii="Times New Roman" w:hAnsi="Times New Roman" w:cs="Times New Roman"/>
+              </w:rPr>
+              <w:t>Feb 30, in Repo May 7</w:t>
+            </w:r>
+          </w:p>
+        </w:tc>
+      </w:tr>
+      <w:tr>
+        <w:tc>
+          <w:tcPr>
+            <w:tcW w:w="3192" w:type="dxa"/>
+          </w:tcPr>
+          <w:p>
+            <w:pPr>
+              <w:spacing w:line="283" w:lineRule="auto"/>
+              <w:jc w:val="both"/>
+              <w:rPr>
+                <w:rFonts w:ascii="Times New Roman" w:hAnsi="Times New Roman" w:cs="Times New Roman"/>
+              </w:rPr>
+            </w:pPr>
+            <w:r>
+              <w:rPr>
+                <w:rFonts w:ascii="Times New Roman" w:hAnsi="Times New Roman" w:cs="Times New Roman"/>
+              </w:rPr>
+              <w:t>Repository Setup</w:t>
+            </w:r>
+          </w:p>
+        </w:tc>
+        <w:tc>
+          <w:tcPr>
+            <w:tcW w:w="3192" w:type="dxa"/>
+          </w:tcPr>
+          <w:p>
+            <w:pPr>
+              <w:spacing w:line="283" w:lineRule="auto"/>
+              <w:jc w:val="both"/>
+              <w:rPr>
+                <w:rFonts w:ascii="Times New Roman" w:hAnsi="Times New Roman" w:cs="Times New Roman"/>
+              </w:rPr>
+            </w:pPr>
+            <w:r>
+              <w:rPr>
+                <w:rFonts w:ascii="Times New Roman" w:hAnsi="Times New Roman" w:cs="Times New Roman"/>
+              </w:rPr>
+              <w:t>March 6</w:t>
+            </w:r>
+          </w:p>
+        </w:tc>
+        <w:tc>
+          <w:tcPr>
+            <w:tcW w:w="3192" w:type="dxa"/>
+          </w:tcPr>
+          <w:p>
+            <w:pPr>
+              <w:spacing w:line="283" w:lineRule="auto"/>
+              <w:jc w:val="both"/>
+              <w:rPr>
+                <w:rFonts w:ascii="Times New Roman" w:hAnsi="Times New Roman" w:cs="Times New Roman"/>
+              </w:rPr>
+            </w:pPr>
+            <w:r>
+              <w:rPr>
+                <w:rFonts w:ascii="Times New Roman" w:hAnsi="Times New Roman" w:cs="Times New Roman"/>
+              </w:rPr>
+              <w:t>Feb 26</w:t>
+            </w:r>
+          </w:p>
+        </w:tc>
+      </w:tr>
+      <w:tr>
+        <w:tc>
+          <w:tcPr>
+            <w:tcW w:w="3192" w:type="dxa"/>
+          </w:tcPr>
+          <w:p>
+            <w:pPr>
+              <w:spacing w:line="283" w:lineRule="auto"/>
+              <w:jc w:val="both"/>
+              <w:rPr>
+                <w:rFonts w:ascii="Times New Roman" w:hAnsi="Times New Roman" w:cs="Times New Roman"/>
+              </w:rPr>
+            </w:pPr>
+            <w:r>
+              <w:rPr>
+                <w:rFonts w:ascii="Times New Roman" w:hAnsi="Times New Roman" w:cs="Times New Roman"/>
+              </w:rPr>
+              <w:t>Software Management Plan</w:t>
+            </w:r>
+          </w:p>
+        </w:tc>
+        <w:tc>
+          <w:tcPr>
+            <w:tcW w:w="3192" w:type="dxa"/>
+          </w:tcPr>
+          <w:p>
+            <w:pPr>
+              <w:spacing w:line="283" w:lineRule="auto"/>
+              <w:jc w:val="both"/>
+              <w:rPr>
+                <w:rFonts w:ascii="Times New Roman" w:hAnsi="Times New Roman" w:cs="Times New Roman"/>
+              </w:rPr>
+            </w:pPr>
+            <w:r>
+              <w:rPr>
+                <w:rFonts w:ascii="Times New Roman" w:hAnsi="Times New Roman" w:cs="Times New Roman"/>
+              </w:rPr>
+              <w:t>March 6</w:t>
+            </w:r>
+          </w:p>
+        </w:tc>
+        <w:tc>
+          <w:tcPr>
+            <w:tcW w:w="3192" w:type="dxa"/>
+          </w:tcPr>
+          <w:p>
+            <w:pPr>
+              <w:spacing w:line="283" w:lineRule="auto"/>
+              <w:jc w:val="both"/>
+              <w:rPr>
+                <w:rFonts w:ascii="Times New Roman" w:hAnsi="Times New Roman" w:cs="Times New Roman"/>
+              </w:rPr>
+            </w:pPr>
+            <w:r>
+              <w:rPr>
+                <w:rFonts w:ascii="Times New Roman" w:hAnsi="Times New Roman" w:cs="Times New Roman"/>
+              </w:rPr>
+              <w:t>March 6, in Repo April 2</w:t>
+            </w:r>
+          </w:p>
+        </w:tc>
+      </w:tr>
+      <w:tr>
+        <w:trPr>
+          <w:trHeight w:val="314"/>
+        </w:trPr>
+        <w:tc>
+          <w:tcPr>
+            <w:tcW w:w="3192" w:type="dxa"/>
+          </w:tcPr>
+          <w:p>
+            <w:pPr>
+              <w:spacing w:line="283" w:lineRule="auto"/>
+              <w:jc w:val="both"/>
+              <w:rPr>
+                <w:rFonts w:ascii="Times New Roman" w:hAnsi="Times New Roman" w:cs="Times New Roman"/>
+              </w:rPr>
+            </w:pPr>
+            <w:r>
+              <w:rPr>
+                <w:rFonts w:ascii="Times New Roman" w:hAnsi="Times New Roman" w:cs="Times New Roman"/>
+              </w:rPr>
+              <w:t>Presentation to client</w:t>
+            </w:r>
+          </w:p>
+        </w:tc>
+        <w:tc>
+          <w:tcPr>
+            <w:tcW w:w="3192" w:type="dxa"/>
+          </w:tcPr>
+          <w:p>
+            <w:pPr>
+              <w:spacing w:line="283" w:lineRule="auto"/>
+              <w:jc w:val="both"/>
+              <w:rPr>
+                <w:rFonts w:ascii="Times New Roman" w:hAnsi="Times New Roman" w:cs="Times New Roman"/>
+              </w:rPr>
+            </w:pPr>
+            <w:r>
+              <w:rPr>
+                <w:rFonts w:ascii="Times New Roman" w:hAnsi="Times New Roman" w:cs="Times New Roman"/>
+              </w:rPr>
+              <w:t>March 26</w:t>
+            </w:r>
+          </w:p>
+        </w:tc>
+        <w:tc>
+          <w:tcPr>
+            <w:tcW w:w="3192" w:type="dxa"/>
+          </w:tcPr>
+          <w:p>
+            <w:pPr>
+              <w:spacing w:line="283" w:lineRule="auto"/>
+              <w:jc w:val="both"/>
+              <w:rPr>
+                <w:rFonts w:ascii="Times New Roman" w:hAnsi="Times New Roman" w:cs="Times New Roman"/>
+              </w:rPr>
+            </w:pPr>
+            <w:r>
+              <w:rPr>
+                <w:rFonts w:ascii="Times New Roman" w:hAnsi="Times New Roman" w:cs="Times New Roman"/>
+              </w:rPr>
+              <w:t>March 26</w:t>
+            </w:r>
+          </w:p>
+        </w:tc>
+      </w:tr>
+      <w:tr>
+        <w:tc>
+          <w:tcPr>
+            <w:tcW w:w="3192" w:type="dxa"/>
+          </w:tcPr>
+          <w:p>
+            <w:pPr>
+              <w:spacing w:line="283" w:lineRule="auto"/>
+              <w:jc w:val="both"/>
+              <w:rPr>
+                <w:rFonts w:ascii="Times New Roman" w:hAnsi="Times New Roman" w:cs="Times New Roman"/>
+              </w:rPr>
+            </w:pPr>
+            <w:r>
+              <w:rPr>
+                <w:rFonts w:ascii="Times New Roman" w:hAnsi="Times New Roman" w:cs="Times New Roman"/>
+              </w:rPr>
+              <w:t>Technical Review</w:t>
+            </w:r>
+          </w:p>
+        </w:tc>
+        <w:tc>
+          <w:tcPr>
+            <w:tcW w:w="3192" w:type="dxa"/>
+          </w:tcPr>
+          <w:p>
+            <w:pPr>
+              <w:spacing w:line="283" w:lineRule="auto"/>
+              <w:jc w:val="both"/>
+              <w:rPr>
+                <w:rFonts w:ascii="Times New Roman" w:hAnsi="Times New Roman" w:cs="Times New Roman"/>
+              </w:rPr>
+            </w:pPr>
+            <w:r>
+              <w:rPr>
+                <w:rFonts w:ascii="Times New Roman" w:hAnsi="Times New Roman" w:cs="Times New Roman"/>
+              </w:rPr>
+              <w:t>April 30</w:t>
+            </w:r>
+          </w:p>
+        </w:tc>
+        <w:tc>
+          <w:tcPr>
+            <w:tcW w:w="3192" w:type="dxa"/>
+          </w:tcPr>
+          <w:p>
+            <w:pPr>
+              <w:spacing w:line="283" w:lineRule="auto"/>
+              <w:jc w:val="both"/>
+              <w:rPr>
+                <w:rFonts w:ascii="Times New Roman" w:hAnsi="Times New Roman" w:cs="Times New Roman"/>
+              </w:rPr>
+            </w:pPr>
+            <w:r>
+              <w:rPr>
+                <w:rFonts w:ascii="Times New Roman" w:hAnsi="Times New Roman" w:cs="Times New Roman"/>
+              </w:rPr>
+              <w:t>April 29, in Repo May 7</w:t>
+            </w:r>
+          </w:p>
+        </w:tc>
+      </w:tr>
+      <w:tr>
+        <w:tc>
+          <w:tcPr>
+            <w:tcW w:w="3192" w:type="dxa"/>
+          </w:tcPr>
+          <w:p>
+            <w:pPr>
+              <w:spacing w:line="283" w:lineRule="auto"/>
+              <w:jc w:val="both"/>
+              <w:rPr>
+                <w:rFonts w:ascii="Times New Roman" w:hAnsi="Times New Roman" w:cs="Times New Roman"/>
+              </w:rPr>
+            </w:pPr>
+            <w:r>
+              <w:rPr>
+                <w:rFonts w:ascii="Times New Roman" w:hAnsi="Times New Roman" w:cs="Times New Roman"/>
+              </w:rPr>
+              <w:t>Unit Tests</w:t>
+            </w:r>
+          </w:p>
+        </w:tc>
+        <w:tc>
+          <w:tcPr>
+            <w:tcW w:w="3192" w:type="dxa"/>
+          </w:tcPr>
+          <w:p>
+            <w:pPr>
+              <w:spacing w:line="283" w:lineRule="auto"/>
+              <w:jc w:val="both"/>
+              <w:rPr>
+                <w:rFonts w:ascii="Times New Roman" w:hAnsi="Times New Roman" w:cs="Times New Roman"/>
+              </w:rPr>
+            </w:pPr>
+            <w:r>
+              <w:rPr>
+                <w:rFonts w:ascii="Times New Roman" w:hAnsi="Times New Roman" w:cs="Times New Roman"/>
+              </w:rPr>
+              <w:t>May 7</w:t>
+            </w:r>
+          </w:p>
+        </w:tc>
+        <w:tc>
+          <w:tcPr>
+            <w:tcW w:w="3192" w:type="dxa"/>
+          </w:tcPr>
+          <w:p>
+            <w:pPr>
+              <w:spacing w:line="283" w:lineRule="auto"/>
+              <w:jc w:val="both"/>
+              <w:rPr>
+                <w:rFonts w:ascii="Times New Roman" w:hAnsi="Times New Roman" w:cs="Times New Roman"/>
+              </w:rPr>
+            </w:pPr>
+            <w:r>
+              <w:rPr>
+                <w:rFonts w:ascii="Times New Roman" w:hAnsi="Times New Roman" w:cs="Times New Roman"/>
+              </w:rPr>
+              <w:t>May 6</w:t>
+            </w:r>
+          </w:p>
+        </w:tc>
+      </w:tr>
+      <w:tr>
+        <w:tc>
+          <w:tcPr>
+            <w:tcW w:w="3192" w:type="dxa"/>
+          </w:tcPr>
+          <w:p>
+            <w:pPr>
+              <w:spacing w:line="283" w:lineRule="auto"/>
+              <w:jc w:val="both"/>
+              <w:rPr>
+                <w:rFonts w:ascii="Times New Roman" w:hAnsi="Times New Roman" w:cs="Times New Roman"/>
+              </w:rPr>
+            </w:pPr>
+            <w:r>
+              <w:rPr>
+                <w:rFonts w:ascii="Times New Roman" w:hAnsi="Times New Roman" w:cs="Times New Roman"/>
+              </w:rPr>
+              <w:t>Integration Tests</w:t>
+            </w:r>
+          </w:p>
+        </w:tc>
+        <w:tc>
+          <w:tcPr>
+            <w:tcW w:w="3192" w:type="dxa"/>
+          </w:tcPr>
+          <w:p>
+            <w:pPr>
+              <w:spacing w:line="283" w:lineRule="auto"/>
+              <w:jc w:val="both"/>
+              <w:rPr>
+                <w:rFonts w:ascii="Times New Roman" w:hAnsi="Times New Roman" w:cs="Times New Roman"/>
+              </w:rPr>
+            </w:pPr>
+            <w:r>
+              <w:rPr>
+                <w:rFonts w:ascii="Times New Roman" w:hAnsi="Times New Roman" w:cs="Times New Roman"/>
+              </w:rPr>
+              <w:t>May 7</w:t>
+            </w:r>
+          </w:p>
+        </w:tc>
+        <w:tc>
+          <w:tcPr>
+            <w:tcW w:w="3192" w:type="dxa"/>
+          </w:tcPr>
+          <w:p>
+            <w:pPr>
+              <w:spacing w:line="283" w:lineRule="auto"/>
+              <w:jc w:val="both"/>
+              <w:rPr>
+                <w:rFonts w:ascii="Times New Roman" w:hAnsi="Times New Roman" w:cs="Times New Roman"/>
+              </w:rPr>
+            </w:pPr>
+            <w:r>
+              <w:rPr>
+                <w:rFonts w:ascii="Times New Roman" w:hAnsi="Times New Roman" w:cs="Times New Roman"/>
+              </w:rPr>
+              <w:t>May 6</w:t>
+            </w:r>
+          </w:p>
+        </w:tc>
+      </w:tr>
+      <w:tr>
+        <w:tc>
+          <w:tcPr>
+            <w:tcW w:w="3192" w:type="dxa"/>
+          </w:tcPr>
+          <w:p>
+            <w:pPr>
+              <w:spacing w:line="283" w:lineRule="auto"/>
+              <w:jc w:val="both"/>
+              <w:rPr>
+                <w:rFonts w:ascii="Times New Roman" w:hAnsi="Times New Roman" w:cs="Times New Roman"/>
+              </w:rPr>
+            </w:pPr>
+            <w:r>
+              <w:rPr>
+                <w:rFonts w:ascii="Times New Roman" w:hAnsi="Times New Roman" w:cs="Times New Roman"/>
+              </w:rPr>
+              <w:t>System Test Plan</w:t>
+            </w:r>
+          </w:p>
+        </w:tc>
+        <w:tc>
+          <w:tcPr>
+            <w:tcW w:w="3192" w:type="dxa"/>
+          </w:tcPr>
+          <w:p>
+            <w:pPr>
+              <w:spacing w:line="283" w:lineRule="auto"/>
+              <w:jc w:val="both"/>
+              <w:rPr>
+                <w:rFonts w:ascii="Times New Roman" w:hAnsi="Times New Roman" w:cs="Times New Roman"/>
+              </w:rPr>
+            </w:pPr>
+            <w:r>
+              <w:rPr>
+                <w:rFonts w:ascii="Times New Roman" w:hAnsi="Times New Roman" w:cs="Times New Roman"/>
+              </w:rPr>
+              <w:t>May 7</w:t>
+            </w:r>
+          </w:p>
+        </w:tc>
+        <w:tc>
+          <w:tcPr>
+            <w:tcW w:w="3192" w:type="dxa"/>
+          </w:tcPr>
+          <w:p>
+            <w:pPr>
+              <w:spacing w:line="283" w:lineRule="auto"/>
+              <w:jc w:val="both"/>
+              <w:rPr>
+                <w:rFonts w:ascii="Times New Roman" w:hAnsi="Times New Roman" w:cs="Times New Roman"/>
+              </w:rPr>
+            </w:pPr>
+            <w:r>
+              <w:rPr>
+                <w:rFonts w:ascii="Times New Roman" w:hAnsi="Times New Roman" w:cs="Times New Roman"/>
+              </w:rPr>
+              <w:t>May 7</w:t>
+            </w:r>
+          </w:p>
+        </w:tc>
+      </w:tr>
+      <w:tr>
+        <w:tc>
+          <w:tcPr>
+            <w:tcW w:w="3192" w:type="dxa"/>
+          </w:tcPr>
+          <w:p>
+            <w:pPr>
+              <w:spacing w:line="283" w:lineRule="auto"/>
+              <w:jc w:val="both"/>
+              <w:rPr>
+                <w:rFonts w:ascii="Times New Roman" w:hAnsi="Times New Roman" w:cs="Times New Roman"/>
+              </w:rPr>
+            </w:pPr>
+            <w:r>
+              <w:rPr>
+                <w:rFonts w:ascii="Times New Roman" w:hAnsi="Times New Roman" w:cs="Times New Roman"/>
+              </w:rPr>
+              <w:t>Deployment Plan</w:t>
+            </w:r>
+          </w:p>
+        </w:tc>
+        <w:tc>
+          <w:tcPr>
+            <w:tcW w:w="3192" w:type="dxa"/>
+          </w:tcPr>
+          <w:p>
+            <w:pPr>
+              <w:spacing w:line="283" w:lineRule="auto"/>
+              <w:jc w:val="both"/>
+              <w:rPr>
+                <w:rFonts w:ascii="Times New Roman" w:hAnsi="Times New Roman" w:cs="Times New Roman"/>
+              </w:rPr>
+            </w:pPr>
+            <w:r>
+              <w:rPr>
+                <w:rFonts w:ascii="Times New Roman" w:hAnsi="Times New Roman" w:cs="Times New Roman"/>
+              </w:rPr>
+              <w:t xml:space="preserve">May 7 </w:t>
+            </w:r>
+          </w:p>
+        </w:tc>
+        <w:tc>
+          <w:tcPr>
+            <w:tcW w:w="3192" w:type="dxa"/>
+          </w:tcPr>
+          <w:p>
+            <w:pPr>
+              <w:spacing w:line="283" w:lineRule="auto"/>
+              <w:jc w:val="both"/>
+              <w:rPr>
+                <w:rFonts w:ascii="Times New Roman" w:hAnsi="Times New Roman" w:cs="Times New Roman"/>
+              </w:rPr>
+            </w:pPr>
+            <w:r>
+              <w:rPr>
+                <w:rFonts w:ascii="Times New Roman" w:hAnsi="Times New Roman" w:cs="Times New Roman"/>
+              </w:rPr>
+              <w:t>May 7</w:t>
+            </w:r>
+          </w:p>
+        </w:tc>
+      </w:tr>
+      <w:tr>
+        <w:tc>
+          <w:tcPr>
+            <w:tcW w:w="3192" w:type="dxa"/>
+          </w:tcPr>
+          <w:p>
+            <w:pPr>
+              <w:spacing w:line="283" w:lineRule="auto"/>
+              <w:jc w:val="both"/>
+              <w:rPr>
+                <w:rFonts w:ascii="Times New Roman" w:hAnsi="Times New Roman" w:cs="Times New Roman"/>
+              </w:rPr>
+            </w:pPr>
+            <w:r>
+              <w:rPr>
+                <w:rFonts w:ascii="Times New Roman" w:hAnsi="Times New Roman" w:cs="Times New Roman"/>
+              </w:rPr>
+              <w:t>Present Product to Client</w:t>
+            </w:r>
+          </w:p>
+        </w:tc>
+        <w:tc>
+          <w:tcPr>
+            <w:tcW w:w="3192" w:type="dxa"/>
+          </w:tcPr>
+          <w:p>
+            <w:pPr>
+              <w:spacing w:line="283" w:lineRule="auto"/>
+              <w:jc w:val="both"/>
+              <w:rPr>
+                <w:rFonts w:ascii="Times New Roman" w:hAnsi="Times New Roman" w:cs="Times New Roman"/>
+              </w:rPr>
+            </w:pPr>
+            <w:r>
+              <w:rPr>
+                <w:rFonts w:ascii="Times New Roman" w:hAnsi="Times New Roman" w:cs="Times New Roman"/>
+              </w:rPr>
+              <w:t>May 14</w:t>
+            </w:r>
+          </w:p>
+        </w:tc>
+        <w:tc>
+          <w:tcPr>
+            <w:tcW w:w="3192" w:type="dxa"/>
+          </w:tcPr>
+          <w:p>
+            <w:pPr>
+              <w:spacing w:line="283" w:lineRule="auto"/>
+              <w:jc w:val="both"/>
+              <w:rPr>
+                <w:rFonts w:ascii="Times New Roman" w:hAnsi="Times New Roman" w:cs="Times New Roman"/>
+              </w:rPr>
+            </w:pPr>
+            <w:r>
+              <w:rPr>
+                <w:rFonts w:ascii="Times New Roman" w:hAnsi="Times New Roman" w:cs="Times New Roman"/>
+              </w:rPr>
+              <w:t>Estimated date May 13</w:t>
+            </w:r>
+          </w:p>
+        </w:tc>
+      </w:tr>
+    </w:tbl>
+    <w:p>
+      <w:pPr>
+        <w:spacing w:line="283" w:lineRule="auto"/>
+        <w:jc w:val="both"/>
+        <w:rPr>
+          <w:rFonts w:ascii="Times New Roman" w:hAnsi="Times New Roman" w:cs="Times New Roman"/>
+        </w:rPr>
+      </w:pPr>
     </w:p>
     <w:p>
       <w:pPr>
@@ -5775,7 +6231,7 @@
       </w:pPr>
     </w:p>
     <w:sectPr>
-      <w:headerReference w:type="default" r:id="rId11"/>
+      <w:headerReference w:type="default" r:id="rId12"/>
       <w:pgSz w:w="12240" w:h="15840"/>
       <w:pgMar w:top="1440" w:right="1440" w:bottom="1440" w:left="1440" w:header="720" w:footer="720" w:gutter="0"/>
       <w:pgNumType w:start="1"/>
@@ -5786,7 +6242,7 @@
 </file>
 
 <file path=word/endnotes.xml><?xml version="1.0" encoding="utf-8"?>
-<w:endnotes xmlns:wpc="http://schemas.microsoft.com/office/word/2010/wordprocessingCanvas" xmlns:mc="http://schemas.openxmlformats.org/markup-compatibility/2006" xmlns:o="urn:schemas-microsoft-com:office:office" xmlns:r="http://schemas.openxmlformats.org/officeDocument/2006/relationships" xmlns:m="http://schemas.openxmlformats.org/officeDocument/2006/math" xmlns:v="urn:schemas-microsoft-com:vml" xmlns:wp14="http://schemas.microsoft.com/office/word/2010/wordprocessingDrawing" xmlns:wp="http://schemas.openxmlformats.org/drawingml/2006/wordprocessingDrawing" xmlns:w10="urn:schemas-microsoft-com:office:word" xmlns:w="http://schemas.openxmlformats.org/wordprocessingml/2006/main" xmlns:w14="http://schemas.microsoft.com/office/word/2010/wordml" xmlns:w15="http://schemas.microsoft.com/office/word/2012/wordml" xmlns:wpg="http://schemas.microsoft.com/office/word/2010/wordprocessingGroup" xmlns:wpi="http://schemas.microsoft.com/office/word/2010/wordprocessingInk" xmlns:wne="http://schemas.microsoft.com/office/word/2006/wordml" xmlns:wps="http://schemas.microsoft.com/office/word/2010/wordprocessingShape" mc:Ignorable="w14 w15 wp14">
+<w:endnotes xmlns:wpc="http://schemas.microsoft.com/office/word/2010/wordprocessingCanvas" xmlns:mo="http://schemas.microsoft.com/office/mac/office/2008/main" xmlns:mc="http://schemas.openxmlformats.org/markup-compatibility/2006" xmlns:mv="urn:schemas-microsoft-com:mac:vml" xmlns:o="urn:schemas-microsoft-com:office:office" xmlns:r="http://schemas.openxmlformats.org/officeDocument/2006/relationships" xmlns:m="http://schemas.openxmlformats.org/officeDocument/2006/math" xmlns:v="urn:schemas-microsoft-com:vml" xmlns:wp14="http://schemas.microsoft.com/office/word/2010/wordprocessingDrawing" xmlns:wp="http://schemas.openxmlformats.org/drawingml/2006/wordprocessingDrawing" xmlns:w10="urn:schemas-microsoft-com:office:word" xmlns:w="http://schemas.openxmlformats.org/wordprocessingml/2006/main" xmlns:w14="http://schemas.microsoft.com/office/word/2010/wordml" xmlns:wpg="http://schemas.microsoft.com/office/word/2010/wordprocessingGroup" xmlns:wpi="http://schemas.microsoft.com/office/word/2010/wordprocessingInk" xmlns:wne="http://schemas.microsoft.com/office/word/2006/wordml" xmlns:wps="http://schemas.microsoft.com/office/word/2010/wordprocessingShape" mc:Ignorable="w14 wp14">
   <w:endnote w:type="separator" w:id="-1">
     <w:p>
       <w:pPr>
@@ -5811,7 +6267,7 @@
 </file>
 
 <file path=word/footnotes.xml><?xml version="1.0" encoding="utf-8"?>
-<w:footnotes xmlns:wpc="http://schemas.microsoft.com/office/word/2010/wordprocessingCanvas" xmlns:mc="http://schemas.openxmlformats.org/markup-compatibility/2006" xmlns:o="urn:schemas-microsoft-com:office:office" xmlns:r="http://schemas.openxmlformats.org/officeDocument/2006/relationships" xmlns:m="http://schemas.openxmlformats.org/officeDocument/2006/math" xmlns:v="urn:schemas-microsoft-com:vml" xmlns:wp14="http://schemas.microsoft.com/office/word/2010/wordprocessingDrawing" xmlns:wp="http://schemas.openxmlformats.org/drawingml/2006/wordprocessingDrawing" xmlns:w10="urn:schemas-microsoft-com:office:word" xmlns:w="http://schemas.openxmlformats.org/wordprocessingml/2006/main" xmlns:w14="http://schemas.microsoft.com/office/word/2010/wordml" xmlns:w15="http://schemas.microsoft.com/office/word/2012/wordml" xmlns:wpg="http://schemas.microsoft.com/office/word/2010/wordprocessingGroup" xmlns:wpi="http://schemas.microsoft.com/office/word/2010/wordprocessingInk" xmlns:wne="http://schemas.microsoft.com/office/word/2006/wordml" xmlns:wps="http://schemas.microsoft.com/office/word/2010/wordprocessingShape" mc:Ignorable="w14 w15 wp14">
+<w:footnotes xmlns:wpc="http://schemas.microsoft.com/office/word/2010/wordprocessingCanvas" xmlns:mo="http://schemas.microsoft.com/office/mac/office/2008/main" xmlns:mc="http://schemas.openxmlformats.org/markup-compatibility/2006" xmlns:mv="urn:schemas-microsoft-com:mac:vml" xmlns:o="urn:schemas-microsoft-com:office:office" xmlns:r="http://schemas.openxmlformats.org/officeDocument/2006/relationships" xmlns:m="http://schemas.openxmlformats.org/officeDocument/2006/math" xmlns:v="urn:schemas-microsoft-com:vml" xmlns:wp14="http://schemas.microsoft.com/office/word/2010/wordprocessingDrawing" xmlns:wp="http://schemas.openxmlformats.org/drawingml/2006/wordprocessingDrawing" xmlns:w10="urn:schemas-microsoft-com:office:word" xmlns:w="http://schemas.openxmlformats.org/wordprocessingml/2006/main" xmlns:w14="http://schemas.microsoft.com/office/word/2010/wordml" xmlns:wpg="http://schemas.microsoft.com/office/word/2010/wordprocessingGroup" xmlns:wpi="http://schemas.microsoft.com/office/word/2010/wordprocessingInk" xmlns:wne="http://schemas.microsoft.com/office/word/2006/wordml" xmlns:wps="http://schemas.microsoft.com/office/word/2010/wordprocessingShape" mc:Ignorable="w14 wp14">
   <w:footnote w:type="separator" w:id="-1">
     <w:p>
       <w:pPr>
@@ -5836,7 +6292,7 @@
 </file>
 
 <file path=word/header1.xml><?xml version="1.0" encoding="utf-8"?>
-<w:hdr xmlns:wpc="http://schemas.microsoft.com/office/word/2010/wordprocessingCanvas" xmlns:mc="http://schemas.openxmlformats.org/markup-compatibility/2006" xmlns:o="urn:schemas-microsoft-com:office:office" xmlns:r="http://schemas.openxmlformats.org/officeDocument/2006/relationships" xmlns:m="http://schemas.openxmlformats.org/officeDocument/2006/math" xmlns:v="urn:schemas-microsoft-com:vml" xmlns:wp14="http://schemas.microsoft.com/office/word/2010/wordprocessingDrawing" xmlns:wp="http://schemas.openxmlformats.org/drawingml/2006/wordprocessingDrawing" xmlns:w10="urn:schemas-microsoft-com:office:word" xmlns:w="http://schemas.openxmlformats.org/wordprocessingml/2006/main" xmlns:w14="http://schemas.microsoft.com/office/word/2010/wordml" xmlns:w15="http://schemas.microsoft.com/office/word/2012/wordml" xmlns:wpg="http://schemas.microsoft.com/office/word/2010/wordprocessingGroup" xmlns:wpi="http://schemas.microsoft.com/office/word/2010/wordprocessingInk" xmlns:wne="http://schemas.microsoft.com/office/word/2006/wordml" xmlns:wps="http://schemas.microsoft.com/office/word/2010/wordprocessingShape" mc:Ignorable="w14 w15 wp14">
+<w:hdr xmlns:wpc="http://schemas.microsoft.com/office/word/2010/wordprocessingCanvas" xmlns:mo="http://schemas.microsoft.com/office/mac/office/2008/main" xmlns:mc="http://schemas.openxmlformats.org/markup-compatibility/2006" xmlns:mv="urn:schemas-microsoft-com:mac:vml" xmlns:o="urn:schemas-microsoft-com:office:office" xmlns:r="http://schemas.openxmlformats.org/officeDocument/2006/relationships" xmlns:m="http://schemas.openxmlformats.org/officeDocument/2006/math" xmlns:v="urn:schemas-microsoft-com:vml" xmlns:wp14="http://schemas.microsoft.com/office/word/2010/wordprocessingDrawing" xmlns:wp="http://schemas.openxmlformats.org/drawingml/2006/wordprocessingDrawing" xmlns:w10="urn:schemas-microsoft-com:office:word" xmlns:w="http://schemas.openxmlformats.org/wordprocessingml/2006/main" xmlns:w14="http://schemas.microsoft.com/office/word/2010/wordml" xmlns:wpg="http://schemas.microsoft.com/office/word/2010/wordprocessingGroup" xmlns:wpi="http://schemas.microsoft.com/office/word/2010/wordprocessingInk" xmlns:wne="http://schemas.microsoft.com/office/word/2006/wordml" xmlns:wps="http://schemas.microsoft.com/office/word/2010/wordprocessingShape" mc:Ignorable="w14 wp14">
   <w:sdt>
     <w:sdtPr>
       <w:id w:val="-2147431206"/>
@@ -5869,7 +6325,7 @@
           <w:rPr>
             <w:noProof/>
           </w:rPr>
-          <w:t>10</w:t>
+          <w:t>1</w:t>
         </w:r>
         <w:r>
           <w:rPr>
@@ -5889,7 +6345,7 @@
 </file>
 
 <file path=word/numbering.xml><?xml version="1.0" encoding="utf-8"?>
-<w:numbering xmlns:wpc="http://schemas.microsoft.com/office/word/2010/wordprocessingCanvas" xmlns:mc="http://schemas.openxmlformats.org/markup-compatibility/2006" xmlns:o="urn:schemas-microsoft-com:office:office" xmlns:r="http://schemas.openxmlformats.org/officeDocument/2006/relationships" xmlns:m="http://schemas.openxmlformats.org/officeDocument/2006/math" xmlns:v="urn:schemas-microsoft-com:vml" xmlns:wp14="http://schemas.microsoft.com/office/word/2010/wordprocessingDrawing" xmlns:wp="http://schemas.openxmlformats.org/drawingml/2006/wordprocessingDrawing" xmlns:w10="urn:schemas-microsoft-com:office:word" xmlns:w="http://schemas.openxmlformats.org/wordprocessingml/2006/main" xmlns:w14="http://schemas.microsoft.com/office/word/2010/wordml" xmlns:w15="http://schemas.microsoft.com/office/word/2012/wordml" xmlns:wpg="http://schemas.microsoft.com/office/word/2010/wordprocessingGroup" xmlns:wpi="http://schemas.microsoft.com/office/word/2010/wordprocessingInk" xmlns:wne="http://schemas.microsoft.com/office/word/2006/wordml" xmlns:wps="http://schemas.microsoft.com/office/word/2010/wordprocessingShape" mc:Ignorable="w14 w15 wp14">
+<w:numbering xmlns:wpc="http://schemas.microsoft.com/office/word/2010/wordprocessingCanvas" xmlns:mo="http://schemas.microsoft.com/office/mac/office/2008/main" xmlns:mc="http://schemas.openxmlformats.org/markup-compatibility/2006" xmlns:mv="urn:schemas-microsoft-com:mac:vml" xmlns:o="urn:schemas-microsoft-com:office:office" xmlns:r="http://schemas.openxmlformats.org/officeDocument/2006/relationships" xmlns:m="http://schemas.openxmlformats.org/officeDocument/2006/math" xmlns:v="urn:schemas-microsoft-com:vml" xmlns:wp14="http://schemas.microsoft.com/office/word/2010/wordprocessingDrawing" xmlns:wp="http://schemas.openxmlformats.org/drawingml/2006/wordprocessingDrawing" xmlns:w10="urn:schemas-microsoft-com:office:word" xmlns:w="http://schemas.openxmlformats.org/wordprocessingml/2006/main" xmlns:w14="http://schemas.microsoft.com/office/word/2010/wordml" xmlns:wpg="http://schemas.microsoft.com/office/word/2010/wordprocessingGroup" xmlns:wpi="http://schemas.microsoft.com/office/word/2010/wordprocessingInk" xmlns:wne="http://schemas.microsoft.com/office/word/2006/wordml" xmlns:wps="http://schemas.microsoft.com/office/word/2010/wordprocessingShape" mc:Ignorable="w14 wp14">
   <w:abstractNum w:abstractNumId="0">
     <w:nsid w:val="198828D2"/>
     <w:multiLevelType w:val="multilevel"/>
@@ -6938,7 +7394,7 @@
 </file>
 
 <file path=word/styles.xml><?xml version="1.0" encoding="utf-8"?>
-<w:styles xmlns:mc="http://schemas.openxmlformats.org/markup-compatibility/2006" xmlns:r="http://schemas.openxmlformats.org/officeDocument/2006/relationships" xmlns:w="http://schemas.openxmlformats.org/wordprocessingml/2006/main" xmlns:w14="http://schemas.microsoft.com/office/word/2010/wordml" xmlns:w15="http://schemas.microsoft.com/office/word/2012/wordml" mc:Ignorable="w14 w15">
+<w:styles xmlns:mc="http://schemas.openxmlformats.org/markup-compatibility/2006" xmlns:r="http://schemas.openxmlformats.org/officeDocument/2006/relationships" xmlns:w="http://schemas.openxmlformats.org/wordprocessingml/2006/main" xmlns:w14="http://schemas.microsoft.com/office/word/2010/wordml" mc:Ignorable="w14">
   <w:docDefaults>
     <w:rPrDefault>
       <w:rPr>
@@ -6954,378 +7410,153 @@
       </w:pPr>
     </w:pPrDefault>
   </w:docDefaults>
-  <w:latentStyles w:defLockedState="0" w:defUIPriority="99" w:defSemiHidden="0" w:defUnhideWhenUsed="0" w:defQFormat="0" w:count="371">
-    <w:lsdException w:name="Normal" w:uiPriority="0" w:qFormat="1"/>
-    <w:lsdException w:name="heading 1" w:uiPriority="9" w:qFormat="1"/>
-    <w:lsdException w:name="heading 2" w:semiHidden="1" w:uiPriority="9" w:unhideWhenUsed="1" w:qFormat="1"/>
-    <w:lsdException w:name="heading 3" w:semiHidden="1" w:uiPriority="9" w:unhideWhenUsed="1" w:qFormat="1"/>
-    <w:lsdException w:name="heading 4" w:semiHidden="1" w:uiPriority="9" w:unhideWhenUsed="1" w:qFormat="1"/>
-    <w:lsdException w:name="heading 5" w:semiHidden="1" w:uiPriority="9" w:unhideWhenUsed="1" w:qFormat="1"/>
-    <w:lsdException w:name="heading 6" w:semiHidden="1" w:uiPriority="9" w:unhideWhenUsed="1" w:qFormat="1"/>
-    <w:lsdException w:name="heading 7" w:semiHidden="1" w:uiPriority="9" w:unhideWhenUsed="1" w:qFormat="1"/>
-    <w:lsdException w:name="heading 8" w:semiHidden="1" w:uiPriority="9" w:unhideWhenUsed="1" w:qFormat="1"/>
-    <w:lsdException w:name="heading 9" w:semiHidden="1" w:uiPriority="9" w:unhideWhenUsed="1" w:qFormat="1"/>
-    <w:lsdException w:name="index 1" w:semiHidden="1" w:unhideWhenUsed="1"/>
-    <w:lsdException w:name="index 2" w:semiHidden="1" w:unhideWhenUsed="1"/>
-    <w:lsdException w:name="index 3" w:semiHidden="1" w:unhideWhenUsed="1"/>
-    <w:lsdException w:name="index 4" w:semiHidden="1" w:unhideWhenUsed="1"/>
-    <w:lsdException w:name="index 5" w:semiHidden="1" w:unhideWhenUsed="1"/>
-    <w:lsdException w:name="index 6" w:semiHidden="1" w:unhideWhenUsed="1"/>
-    <w:lsdException w:name="index 7" w:semiHidden="1" w:unhideWhenUsed="1"/>
-    <w:lsdException w:name="index 8" w:semiHidden="1" w:unhideWhenUsed="1"/>
-    <w:lsdException w:name="index 9" w:semiHidden="1" w:unhideWhenUsed="1"/>
-    <w:lsdException w:name="toc 1" w:semiHidden="1" w:uiPriority="39" w:unhideWhenUsed="1"/>
-    <w:lsdException w:name="toc 2" w:semiHidden="1" w:uiPriority="39" w:unhideWhenUsed="1"/>
-    <w:lsdException w:name="toc 3" w:semiHidden="1" w:uiPriority="39" w:unhideWhenUsed="1"/>
-    <w:lsdException w:name="toc 4" w:semiHidden="1" w:uiPriority="39" w:unhideWhenUsed="1"/>
-    <w:lsdException w:name="toc 5" w:semiHidden="1" w:uiPriority="39" w:unhideWhenUsed="1"/>
-    <w:lsdException w:name="toc 6" w:semiHidden="1" w:uiPriority="39" w:unhideWhenUsed="1"/>
-    <w:lsdException w:name="toc 7" w:semiHidden="1" w:uiPriority="39" w:unhideWhenUsed="1"/>
-    <w:lsdException w:name="toc 8" w:semiHidden="1" w:uiPriority="39" w:unhideWhenUsed="1"/>
-    <w:lsdException w:name="toc 9" w:semiHidden="1" w:uiPriority="39" w:unhideWhenUsed="1"/>
-    <w:lsdException w:name="Normal Indent" w:semiHidden="1" w:unhideWhenUsed="1"/>
-    <w:lsdException w:name="footnote text" w:semiHidden="1" w:unhideWhenUsed="1"/>
-    <w:lsdException w:name="annotation text" w:semiHidden="1" w:unhideWhenUsed="1"/>
-    <w:lsdException w:name="header" w:semiHidden="1" w:unhideWhenUsed="1"/>
-    <w:lsdException w:name="footer" w:semiHidden="1" w:unhideWhenUsed="1"/>
-    <w:lsdException w:name="index heading" w:semiHidden="1" w:unhideWhenUsed="1"/>
-    <w:lsdException w:name="caption" w:semiHidden="1" w:uiPriority="35" w:unhideWhenUsed="1" w:qFormat="1"/>
-    <w:lsdException w:name="table of figures" w:semiHidden="1" w:unhideWhenUsed="1"/>
-    <w:lsdException w:name="envelope address" w:semiHidden="1" w:unhideWhenUsed="1"/>
-    <w:lsdException w:name="envelope return" w:semiHidden="1" w:unhideWhenUsed="1"/>
-    <w:lsdException w:name="footnote reference" w:semiHidden="1" w:unhideWhenUsed="1"/>
-    <w:lsdException w:name="annotation reference" w:semiHidden="1" w:unhideWhenUsed="1"/>
-    <w:lsdException w:name="line number" w:semiHidden="1" w:unhideWhenUsed="1"/>
-    <w:lsdException w:name="page number" w:semiHidden="1" w:unhideWhenUsed="1"/>
-    <w:lsdException w:name="endnote reference" w:semiHidden="1" w:unhideWhenUsed="1"/>
-    <w:lsdException w:name="endnote text" w:semiHidden="1" w:unhideWhenUsed="1"/>
-    <w:lsdException w:name="table of authorities" w:semiHidden="1" w:unhideWhenUsed="1"/>
-    <w:lsdException w:name="macro" w:semiHidden="1" w:unhideWhenUsed="1"/>
-    <w:lsdException w:name="toa heading" w:semiHidden="1" w:unhideWhenUsed="1"/>
-    <w:lsdException w:name="List" w:semiHidden="1" w:unhideWhenUsed="1"/>
-    <w:lsdException w:name="List Bullet" w:semiHidden="1" w:unhideWhenUsed="1"/>
-    <w:lsdException w:name="List Number" w:semiHidden="1" w:unhideWhenUsed="1"/>
-    <w:lsdException w:name="List 2" w:semiHidden="1" w:unhideWhenUsed="1"/>
-    <w:lsdException w:name="List 3" w:semiHidden="1" w:unhideWhenUsed="1"/>
-    <w:lsdException w:name="List 4" w:semiHidden="1" w:unhideWhenUsed="1"/>
-    <w:lsdException w:name="List 5" w:semiHidden="1" w:unhideWhenUsed="1"/>
-    <w:lsdException w:name="List Bullet 2" w:semiHidden="1" w:unhideWhenUsed="1"/>
-    <w:lsdException w:name="List Bullet 3" w:semiHidden="1" w:unhideWhenUsed="1"/>
-    <w:lsdException w:name="List Bullet 4" w:semiHidden="1" w:unhideWhenUsed="1"/>
-    <w:lsdException w:name="List Bullet 5" w:semiHidden="1" w:unhideWhenUsed="1"/>
-    <w:lsdException w:name="List Number 2" w:semiHidden="1" w:unhideWhenUsed="1"/>
-    <w:lsdException w:name="List Number 3" w:semiHidden="1" w:unhideWhenUsed="1"/>
-    <w:lsdException w:name="List Number 4" w:semiHidden="1" w:unhideWhenUsed="1"/>
-    <w:lsdException w:name="List Number 5" w:semiHidden="1" w:unhideWhenUsed="1"/>
-    <w:lsdException w:name="Title" w:uiPriority="10" w:qFormat="1"/>
-    <w:lsdException w:name="Closing" w:semiHidden="1" w:unhideWhenUsed="1"/>
-    <w:lsdException w:name="Signature" w:semiHidden="1" w:unhideWhenUsed="1"/>
-    <w:lsdException w:name="Default Paragraph Font" w:semiHidden="1" w:uiPriority="1" w:unhideWhenUsed="1"/>
-    <w:lsdException w:name="Body Text" w:semiHidden="1" w:unhideWhenUsed="1"/>
-    <w:lsdException w:name="Body Text Indent" w:semiHidden="1" w:unhideWhenUsed="1"/>
-    <w:lsdException w:name="List Continue" w:semiHidden="1" w:unhideWhenUsed="1"/>
-    <w:lsdException w:name="List Continue 2" w:semiHidden="1" w:unhideWhenUsed="1"/>
-    <w:lsdException w:name="List Continue 3" w:semiHidden="1" w:unhideWhenUsed="1"/>
-    <w:lsdException w:name="List Continue 4" w:semiHidden="1" w:unhideWhenUsed="1"/>
-    <w:lsdException w:name="List Continue 5" w:semiHidden="1" w:unhideWhenUsed="1"/>
-    <w:lsdException w:name="Message Header" w:semiHidden="1" w:unhideWhenUsed="1"/>
-    <w:lsdException w:name="Subtitle" w:uiPriority="11" w:qFormat="1"/>
-    <w:lsdException w:name="Salutation" w:semiHidden="1" w:unhideWhenUsed="1"/>
-    <w:lsdException w:name="Date" w:semiHidden="1" w:unhideWhenUsed="1"/>
-    <w:lsdException w:name="Body Text First Indent" w:semiHidden="1" w:unhideWhenUsed="1"/>
-    <w:lsdException w:name="Body Text First Indent 2" w:semiHidden="1" w:unhideWhenUsed="1"/>
-    <w:lsdException w:name="Note Heading" w:semiHidden="1" w:unhideWhenUsed="1"/>
-    <w:lsdException w:name="Body Text 2" w:semiHidden="1" w:unhideWhenUsed="1"/>
-    <w:lsdException w:name="Body Text 3" w:semiHidden="1" w:unhideWhenUsed="1"/>
-    <w:lsdException w:name="Body Text Indent 2" w:semiHidden="1" w:unhideWhenUsed="1"/>
-    <w:lsdException w:name="Body Text Indent 3" w:semiHidden="1" w:unhideWhenUsed="1"/>
-    <w:lsdException w:name="Block Text" w:semiHidden="1" w:unhideWhenUsed="1"/>
-    <w:lsdException w:name="Hyperlink" w:semiHidden="1" w:unhideWhenUsed="1"/>
-    <w:lsdException w:name="FollowedHyperlink" w:semiHidden="1" w:unhideWhenUsed="1"/>
-    <w:lsdException w:name="Strong" w:uiPriority="22" w:qFormat="1"/>
-    <w:lsdException w:name="Emphasis" w:uiPriority="20" w:qFormat="1"/>
-    <w:lsdException w:name="Document Map" w:semiHidden="1" w:unhideWhenUsed="1"/>
-    <w:lsdException w:name="Plain Text" w:semiHidden="1" w:unhideWhenUsed="1"/>
-    <w:lsdException w:name="E-mail Signature" w:semiHidden="1" w:unhideWhenUsed="1"/>
-    <w:lsdException w:name="HTML Top of Form" w:semiHidden="1" w:unhideWhenUsed="1"/>
-    <w:lsdException w:name="HTML Bottom of Form" w:semiHidden="1" w:unhideWhenUsed="1"/>
-    <w:lsdException w:name="Normal (Web)" w:semiHidden="1" w:unhideWhenUsed="1"/>
-    <w:lsdException w:name="HTML Acronym" w:semiHidden="1" w:unhideWhenUsed="1"/>
-    <w:lsdException w:name="HTML Address" w:semiHidden="1" w:unhideWhenUsed="1"/>
-    <w:lsdException w:name="HTML Cite" w:semiHidden="1" w:unhideWhenUsed="1"/>
-    <w:lsdException w:name="HTML Code" w:semiHidden="1" w:unhideWhenUsed="1"/>
-    <w:lsdException w:name="HTML Definition" w:semiHidden="1" w:unhideWhenUsed="1"/>
-    <w:lsdException w:name="HTML Keyboard" w:semiHidden="1" w:unhideWhenUsed="1"/>
-    <w:lsdException w:name="HTML Preformatted" w:semiHidden="1" w:unhideWhenUsed="1"/>
-    <w:lsdException w:name="HTML Sample" w:semiHidden="1" w:unhideWhenUsed="1"/>
-    <w:lsdException w:name="HTML Typewriter" w:semiHidden="1" w:unhideWhenUsed="1"/>
-    <w:lsdException w:name="HTML Variable" w:semiHidden="1" w:unhideWhenUsed="1"/>
-    <w:lsdException w:name="Normal Table" w:semiHidden="1" w:unhideWhenUsed="1"/>
-    <w:lsdException w:name="annotation subject" w:semiHidden="1" w:unhideWhenUsed="1"/>
-    <w:lsdException w:name="No List" w:semiHidden="1" w:unhideWhenUsed="1"/>
-    <w:lsdException w:name="Outline List 1" w:semiHidden="1" w:unhideWhenUsed="1"/>
-    <w:lsdException w:name="Outline List 2" w:semiHidden="1" w:unhideWhenUsed="1"/>
-    <w:lsdException w:name="Outline List 3" w:semiHidden="1" w:unhideWhenUsed="1"/>
-    <w:lsdException w:name="Table Simple 1" w:semiHidden="1" w:unhideWhenUsed="1"/>
-    <w:lsdException w:name="Table Simple 2" w:semiHidden="1" w:unhideWhenUsed="1"/>
-    <w:lsdException w:name="Table Simple 3" w:semiHidden="1" w:unhideWhenUsed="1"/>
-    <w:lsdException w:name="Table Classic 1" w:semiHidden="1" w:unhideWhenUsed="1"/>
-    <w:lsdException w:name="Table Classic 2" w:semiHidden="1" w:unhideWhenUsed="1"/>
-    <w:lsdException w:name="Table Classic 3" w:semiHidden="1" w:unhideWhenUsed="1"/>
-    <w:lsdException w:name="Table Classic 4" w:semiHidden="1" w:unhideWhenUsed="1"/>
-    <w:lsdException w:name="Table Colorful 1" w:semiHidden="1" w:unhideWhenUsed="1"/>
-    <w:lsdException w:name="Table Colorful 2" w:semiHidden="1" w:unhideWhenUsed="1"/>
-    <w:lsdException w:name="Table Colorful 3" w:semiHidden="1" w:unhideWhenUsed="1"/>
-    <w:lsdException w:name="Table Columns 1" w:semiHidden="1" w:unhideWhenUsed="1"/>
-    <w:lsdException w:name="Table Columns 2" w:semiHidden="1" w:unhideWhenUsed="1"/>
-    <w:lsdException w:name="Table Columns 3" w:semiHidden="1" w:unhideWhenUsed="1"/>
-    <w:lsdException w:name="Table Columns 4" w:semiHidden="1" w:unhideWhenUsed="1"/>
-    <w:lsdException w:name="Table Columns 5" w:semiHidden="1" w:unhideWhenUsed="1"/>
-    <w:lsdException w:name="Table Grid 1" w:semiHidden="1" w:unhideWhenUsed="1"/>
-    <w:lsdException w:name="Table Grid 2" w:semiHidden="1" w:unhideWhenUsed="1"/>
-    <w:lsdException w:name="Table Grid 3" w:semiHidden="1" w:unhideWhenUsed="1"/>
-    <w:lsdException w:name="Table Grid 4" w:semiHidden="1" w:unhideWhenUsed="1"/>
-    <w:lsdException w:name="Table Grid 5" w:semiHidden="1" w:unhideWhenUsed="1"/>
-    <w:lsdException w:name="Table Grid 6" w:semiHidden="1" w:unhideWhenUsed="1"/>
-    <w:lsdException w:name="Table Grid 7" w:semiHidden="1" w:unhideWhenUsed="1"/>
-    <w:lsdException w:name="Table Grid 8" w:semiHidden="1" w:unhideWhenUsed="1"/>
-    <w:lsdException w:name="Table List 1" w:semiHidden="1" w:unhideWhenUsed="1"/>
-    <w:lsdException w:name="Table List 2" w:semiHidden="1" w:unhideWhenUsed="1"/>
-    <w:lsdException w:name="Table List 3" w:semiHidden="1" w:unhideWhenUsed="1"/>
-    <w:lsdException w:name="Table List 4" w:semiHidden="1" w:unhideWhenUsed="1"/>
-    <w:lsdException w:name="Table List 5" w:semiHidden="1" w:unhideWhenUsed="1"/>
-    <w:lsdException w:name="Table List 6" w:semiHidden="1" w:unhideWhenUsed="1"/>
-    <w:lsdException w:name="Table List 7" w:semiHidden="1" w:unhideWhenUsed="1"/>
-    <w:lsdException w:name="Table List 8" w:semiHidden="1" w:unhideWhenUsed="1"/>
-    <w:lsdException w:name="Table 3D effects 1" w:semiHidden="1" w:unhideWhenUsed="1"/>
-    <w:lsdException w:name="Table 3D effects 2" w:semiHidden="1" w:unhideWhenUsed="1"/>
-    <w:lsdException w:name="Table 3D effects 3" w:semiHidden="1" w:unhideWhenUsed="1"/>
-    <w:lsdException w:name="Table Contemporary" w:semiHidden="1" w:unhideWhenUsed="1"/>
-    <w:lsdException w:name="Table Elegant" w:semiHidden="1" w:unhideWhenUsed="1"/>
-    <w:lsdException w:name="Table Professional" w:semiHidden="1" w:unhideWhenUsed="1"/>
-    <w:lsdException w:name="Table Subtle 1" w:semiHidden="1" w:unhideWhenUsed="1"/>
-    <w:lsdException w:name="Table Subtle 2" w:semiHidden="1" w:unhideWhenUsed="1"/>
-    <w:lsdException w:name="Table Web 1" w:semiHidden="1" w:unhideWhenUsed="1"/>
-    <w:lsdException w:name="Table Web 2" w:semiHidden="1" w:unhideWhenUsed="1"/>
-    <w:lsdException w:name="Table Web 3" w:semiHidden="1" w:unhideWhenUsed="1"/>
-    <w:lsdException w:name="Balloon Text" w:semiHidden="1" w:unhideWhenUsed="1"/>
-    <w:lsdException w:name="Table Grid" w:uiPriority="39"/>
-    <w:lsdException w:name="Table Theme" w:semiHidden="1" w:unhideWhenUsed="1"/>
-    <w:lsdException w:name="Placeholder Text" w:semiHidden="1"/>
-    <w:lsdException w:name="No Spacing" w:uiPriority="1" w:qFormat="1"/>
-    <w:lsdException w:name="Light Shading" w:uiPriority="60"/>
-    <w:lsdException w:name="Light List" w:uiPriority="61"/>
-    <w:lsdException w:name="Light Grid" w:uiPriority="62"/>
-    <w:lsdException w:name="Medium Shading 1" w:uiPriority="63"/>
-    <w:lsdException w:name="Medium Shading 2" w:uiPriority="64"/>
-    <w:lsdException w:name="Medium List 1" w:uiPriority="65"/>
-    <w:lsdException w:name="Medium List 2" w:uiPriority="66"/>
-    <w:lsdException w:name="Medium Grid 1" w:uiPriority="67"/>
-    <w:lsdException w:name="Medium Grid 2" w:uiPriority="68"/>
-    <w:lsdException w:name="Medium Grid 3" w:uiPriority="69"/>
-    <w:lsdException w:name="Dark List" w:uiPriority="70"/>
-    <w:lsdException w:name="Colorful Shading" w:uiPriority="71"/>
-    <w:lsdException w:name="Colorful List" w:uiPriority="72"/>
-    <w:lsdException w:name="Colorful Grid" w:uiPriority="73"/>
-    <w:lsdException w:name="Light Shading Accent 1" w:uiPriority="60"/>
-    <w:lsdException w:name="Light List Accent 1" w:uiPriority="61"/>
-    <w:lsdException w:name="Light Grid Accent 1" w:uiPriority="62"/>
-    <w:lsdException w:name="Medium Shading 1 Accent 1" w:uiPriority="63"/>
-    <w:lsdException w:name="Medium Shading 2 Accent 1" w:uiPriority="64"/>
-    <w:lsdException w:name="Medium List 1 Accent 1" w:uiPriority="65"/>
-    <w:lsdException w:name="Revision" w:semiHidden="1"/>
-    <w:lsdException w:name="List Paragraph" w:uiPriority="34" w:qFormat="1"/>
-    <w:lsdException w:name="Quote" w:uiPriority="29" w:qFormat="1"/>
-    <w:lsdException w:name="Intense Quote" w:uiPriority="30" w:qFormat="1"/>
-    <w:lsdException w:name="Medium List 2 Accent 1" w:uiPriority="66"/>
-    <w:lsdException w:name="Medium Grid 1 Accent 1" w:uiPriority="67"/>
-    <w:lsdException w:name="Medium Grid 2 Accent 1" w:uiPriority="68"/>
-    <w:lsdException w:name="Medium Grid 3 Accent 1" w:uiPriority="69"/>
-    <w:lsdException w:name="Dark List Accent 1" w:uiPriority="70"/>
-    <w:lsdException w:name="Colorful Shading Accent 1" w:uiPriority="71"/>
-    <w:lsdException w:name="Colorful List Accent 1" w:uiPriority="72"/>
-    <w:lsdException w:name="Colorful Grid Accent 1" w:uiPriority="73"/>
-    <w:lsdException w:name="Light Shading Accent 2" w:uiPriority="60"/>
-    <w:lsdException w:name="Light List Accent 2" w:uiPriority="61"/>
-    <w:lsdException w:name="Light Grid Accent 2" w:uiPriority="62"/>
-    <w:lsdException w:name="Medium Shading 1 Accent 2" w:uiPriority="63"/>
-    <w:lsdException w:name="Medium Shading 2 Accent 2" w:uiPriority="64"/>
-    <w:lsdException w:name="Medium List 1 Accent 2" w:uiPriority="65"/>
-    <w:lsdException w:name="Medium List 2 Accent 2" w:uiPriority="66"/>
-    <w:lsdException w:name="Medium Grid 1 Accent 2" w:uiPriority="67"/>
-    <w:lsdException w:name="Medium Grid 2 Accent 2" w:uiPriority="68"/>
-    <w:lsdException w:name="Medium Grid 3 Accent 2" w:uiPriority="69"/>
-    <w:lsdException w:name="Dark List Accent 2" w:uiPriority="70"/>
-    <w:lsdException w:name="Colorful Shading Accent 2" w:uiPriority="71"/>
-    <w:lsdException w:name="Colorful List Accent 2" w:uiPriority="72"/>
-    <w:lsdException w:name="Colorful Grid Accent 2" w:uiPriority="73"/>
-    <w:lsdException w:name="Light Shading Accent 3" w:uiPriority="60"/>
-    <w:lsdException w:name="Light List Accent 3" w:uiPriority="61"/>
-    <w:lsdException w:name="Light Grid Accent 3" w:uiPriority="62"/>
-    <w:lsdException w:name="Medium Shading 1 Accent 3" w:uiPriority="63"/>
-    <w:lsdException w:name="Medium Shading 2 Accent 3" w:uiPriority="64"/>
-    <w:lsdException w:name="Medium List 1 Accent 3" w:uiPriority="65"/>
-    <w:lsdException w:name="Medium List 2 Accent 3" w:uiPriority="66"/>
-    <w:lsdException w:name="Medium Grid 1 Accent 3" w:uiPriority="67"/>
-    <w:lsdException w:name="Medium Grid 2 Accent 3" w:uiPriority="68"/>
-    <w:lsdException w:name="Medium Grid 3 Accent 3" w:uiPriority="69"/>
-    <w:lsdException w:name="Dark List Accent 3" w:uiPriority="70"/>
-    <w:lsdException w:name="Colorful Shading Accent 3" w:uiPriority="71"/>
-    <w:lsdException w:name="Colorful List Accent 3" w:uiPriority="72"/>
-    <w:lsdException w:name="Colorful Grid Accent 3" w:uiPriority="73"/>
-    <w:lsdException w:name="Light Shading Accent 4" w:uiPriority="60"/>
-    <w:lsdException w:name="Light List Accent 4" w:uiPriority="61"/>
-    <w:lsdException w:name="Light Grid Accent 4" w:uiPriority="62"/>
-    <w:lsdException w:name="Medium Shading 1 Accent 4" w:uiPriority="63"/>
-    <w:lsdException w:name="Medium Shading 2 Accent 4" w:uiPriority="64"/>
-    <w:lsdException w:name="Medium List 1 Accent 4" w:uiPriority="65"/>
-    <w:lsdException w:name="Medium List 2 Accent 4" w:uiPriority="66"/>
-    <w:lsdException w:name="Medium Grid 1 Accent 4" w:uiPriority="67"/>
-    <w:lsdException w:name="Medium Grid 2 Accent 4" w:uiPriority="68"/>
-    <w:lsdException w:name="Medium Grid 3 Accent 4" w:uiPriority="69"/>
-    <w:lsdException w:name="Dark List Accent 4" w:uiPriority="70"/>
-    <w:lsdException w:name="Colorful Shading Accent 4" w:uiPriority="71"/>
-    <w:lsdException w:name="Colorful List Accent 4" w:uiPriority="72"/>
-    <w:lsdException w:name="Colorful Grid Accent 4" w:uiPriority="73"/>
-    <w:lsdException w:name="Light Shading Accent 5" w:uiPriority="60"/>
-    <w:lsdException w:name="Light List Accent 5" w:uiPriority="61"/>
-    <w:lsdException w:name="Light Grid Accent 5" w:uiPriority="62"/>
-    <w:lsdException w:name="Medium Shading 1 Accent 5" w:uiPriority="63"/>
-    <w:lsdException w:name="Medium Shading 2 Accent 5" w:uiPriority="64"/>
-    <w:lsdException w:name="Medium List 1 Accent 5" w:uiPriority="65"/>
-    <w:lsdException w:name="Medium List 2 Accent 5" w:uiPriority="66"/>
-    <w:lsdException w:name="Medium Grid 1 Accent 5" w:uiPriority="67"/>
-    <w:lsdException w:name="Medium Grid 2 Accent 5" w:uiPriority="68"/>
-    <w:lsdException w:name="Medium Grid 3 Accent 5" w:uiPriority="69"/>
-    <w:lsdException w:name="Dark List Accent 5" w:uiPriority="70"/>
-    <w:lsdException w:name="Colorful Shading Accent 5" w:uiPriority="71"/>
-    <w:lsdException w:name="Colorful List Accent 5" w:uiPriority="72"/>
-    <w:lsdException w:name="Colorful Grid Accent 5" w:uiPriority="73"/>
-    <w:lsdException w:name="Light Shading Accent 6" w:uiPriority="60"/>
-    <w:lsdException w:name="Light List Accent 6" w:uiPriority="61"/>
-    <w:lsdException w:name="Light Grid Accent 6" w:uiPriority="62"/>
-    <w:lsdException w:name="Medium Shading 1 Accent 6" w:uiPriority="63"/>
-    <w:lsdException w:name="Medium Shading 2 Accent 6" w:uiPriority="64"/>
-    <w:lsdException w:name="Medium List 1 Accent 6" w:uiPriority="65"/>
-    <w:lsdException w:name="Medium List 2 Accent 6" w:uiPriority="66"/>
-    <w:lsdException w:name="Medium Grid 1 Accent 6" w:uiPriority="67"/>
-    <w:lsdException w:name="Medium Grid 2 Accent 6" w:uiPriority="68"/>
-    <w:lsdException w:name="Medium Grid 3 Accent 6" w:uiPriority="69"/>
-    <w:lsdException w:name="Dark List Accent 6" w:uiPriority="70"/>
-    <w:lsdException w:name="Colorful Shading Accent 6" w:uiPriority="71"/>
-    <w:lsdException w:name="Colorful List Accent 6" w:uiPriority="72"/>
-    <w:lsdException w:name="Colorful Grid Accent 6" w:uiPriority="73"/>
-    <w:lsdException w:name="Subtle Emphasis" w:uiPriority="19" w:qFormat="1"/>
-    <w:lsdException w:name="Intense Emphasis" w:uiPriority="21" w:qFormat="1"/>
-    <w:lsdException w:name="Subtle Reference" w:uiPriority="31" w:qFormat="1"/>
-    <w:lsdException w:name="Intense Reference" w:uiPriority="32" w:qFormat="1"/>
-    <w:lsdException w:name="Book Title" w:uiPriority="33" w:qFormat="1"/>
-    <w:lsdException w:name="Bibliography" w:semiHidden="1" w:uiPriority="37" w:unhideWhenUsed="1"/>
-    <w:lsdException w:name="TOC Heading" w:semiHidden="1" w:uiPriority="39" w:unhideWhenUsed="1" w:qFormat="1"/>
-    <w:lsdException w:name="Plain Table 1" w:uiPriority="41"/>
-    <w:lsdException w:name="Plain Table 2" w:uiPriority="42"/>
-    <w:lsdException w:name="Plain Table 3" w:uiPriority="43"/>
-    <w:lsdException w:name="Plain Table 4" w:uiPriority="44"/>
-    <w:lsdException w:name="Plain Table 5" w:uiPriority="45"/>
-    <w:lsdException w:name="Grid Table Light" w:uiPriority="40"/>
-    <w:lsdException w:name="Grid Table 1 Light" w:uiPriority="46"/>
-    <w:lsdException w:name="Grid Table 2" w:uiPriority="47"/>
-    <w:lsdException w:name="Grid Table 3" w:uiPriority="48"/>
-    <w:lsdException w:name="Grid Table 4" w:uiPriority="49"/>
-    <w:lsdException w:name="Grid Table 5 Dark" w:uiPriority="50"/>
-    <w:lsdException w:name="Grid Table 6 Colorful" w:uiPriority="51"/>
-    <w:lsdException w:name="Grid Table 7 Colorful" w:uiPriority="52"/>
-    <w:lsdException w:name="Grid Table 1 Light Accent 1" w:uiPriority="46"/>
-    <w:lsdException w:name="Grid Table 2 Accent 1" w:uiPriority="47"/>
-    <w:lsdException w:name="Grid Table 3 Accent 1" w:uiPriority="48"/>
-    <w:lsdException w:name="Grid Table 4 Accent 1" w:uiPriority="49"/>
-    <w:lsdException w:name="Grid Table 5 Dark Accent 1" w:uiPriority="50"/>
-    <w:lsdException w:name="Grid Table 6 Colorful Accent 1" w:uiPriority="51"/>
-    <w:lsdException w:name="Grid Table 7 Colorful Accent 1" w:uiPriority="52"/>
-    <w:lsdException w:name="Grid Table 1 Light Accent 2" w:uiPriority="46"/>
-    <w:lsdException w:name="Grid Table 2 Accent 2" w:uiPriority="47"/>
-    <w:lsdException w:name="Grid Table 3 Accent 2" w:uiPriority="48"/>
-    <w:lsdException w:name="Grid Table 4 Accent 2" w:uiPriority="49"/>
-    <w:lsdException w:name="Grid Table 5 Dark Accent 2" w:uiPriority="50"/>
-    <w:lsdException w:name="Grid Table 6 Colorful Accent 2" w:uiPriority="51"/>
-    <w:lsdException w:name="Grid Table 7 Colorful Accent 2" w:uiPriority="52"/>
-    <w:lsdException w:name="Grid Table 1 Light Accent 3" w:uiPriority="46"/>
-    <w:lsdException w:name="Grid Table 2 Accent 3" w:uiPriority="47"/>
-    <w:lsdException w:name="Grid Table 3 Accent 3" w:uiPriority="48"/>
-    <w:lsdException w:name="Grid Table 4 Accent 3" w:uiPriority="49"/>
-    <w:lsdException w:name="Grid Table 5 Dark Accent 3" w:uiPriority="50"/>
-    <w:lsdException w:name="Grid Table 6 Colorful Accent 3" w:uiPriority="51"/>
-    <w:lsdException w:name="Grid Table 7 Colorful Accent 3" w:uiPriority="52"/>
-    <w:lsdException w:name="Grid Table 1 Light Accent 4" w:uiPriority="46"/>
-    <w:lsdException w:name="Grid Table 2 Accent 4" w:uiPriority="47"/>
-    <w:lsdException w:name="Grid Table 3 Accent 4" w:uiPriority="48"/>
-    <w:lsdException w:name="Grid Table 4 Accent 4" w:uiPriority="49"/>
-    <w:lsdException w:name="Grid Table 5 Dark Accent 4" w:uiPriority="50"/>
-    <w:lsdException w:name="Grid Table 6 Colorful Accent 4" w:uiPriority="51"/>
-    <w:lsdException w:name="Grid Table 7 Colorful Accent 4" w:uiPriority="52"/>
-    <w:lsdException w:name="Grid Table 1 Light Accent 5" w:uiPriority="46"/>
-    <w:lsdException w:name="Grid Table 2 Accent 5" w:uiPriority="47"/>
-    <w:lsdException w:name="Grid Table 3 Accent 5" w:uiPriority="48"/>
-    <w:lsdException w:name="Grid Table 4 Accent 5" w:uiPriority="49"/>
-    <w:lsdException w:name="Grid Table 5 Dark Accent 5" w:uiPriority="50"/>
-    <w:lsdException w:name="Grid Table 6 Colorful Accent 5" w:uiPriority="51"/>
-    <w:lsdException w:name="Grid Table 7 Colorful Accent 5" w:uiPriority="52"/>
-    <w:lsdException w:name="Grid Table 1 Light Accent 6" w:uiPriority="46"/>
-    <w:lsdException w:name="Grid Table 2 Accent 6" w:uiPriority="47"/>
-    <w:lsdException w:name="Grid Table 3 Accent 6" w:uiPriority="48"/>
-    <w:lsdException w:name="Grid Table 4 Accent 6" w:uiPriority="49"/>
-    <w:lsdException w:name="Grid Table 5 Dark Accent 6" w:uiPriority="50"/>
-    <w:lsdException w:name="Grid Table 6 Colorful Accent 6" w:uiPriority="51"/>
-    <w:lsdException w:name="Grid Table 7 Colorful Accent 6" w:uiPriority="52"/>
-    <w:lsdException w:name="List Table 1 Light" w:uiPriority="46"/>
-    <w:lsdException w:name="List Table 2" w:uiPriority="47"/>
-    <w:lsdException w:name="List Table 3" w:uiPriority="48"/>
-    <w:lsdException w:name="List Table 4" w:uiPriority="49"/>
-    <w:lsdException w:name="List Table 5 Dark" w:uiPriority="50"/>
-    <w:lsdException w:name="List Table 6 Colorful" w:uiPriority="51"/>
-    <w:lsdException w:name="List Table 7 Colorful" w:uiPriority="52"/>
-    <w:lsdException w:name="List Table 1 Light Accent 1" w:uiPriority="46"/>
-    <w:lsdException w:name="List Table 2 Accent 1" w:uiPriority="47"/>
-    <w:lsdException w:name="List Table 3 Accent 1" w:uiPriority="48"/>
-    <w:lsdException w:name="List Table 4 Accent 1" w:uiPriority="49"/>
-    <w:lsdException w:name="List Table 5 Dark Accent 1" w:uiPriority="50"/>
-    <w:lsdException w:name="List Table 6 Colorful Accent 1" w:uiPriority="51"/>
-    <w:lsdException w:name="List Table 7 Colorful Accent 1" w:uiPriority="52"/>
-    <w:lsdException w:name="List Table 1 Light Accent 2" w:uiPriority="46"/>
-    <w:lsdException w:name="List Table 2 Accent 2" w:uiPriority="47"/>
-    <w:lsdException w:name="List Table 3 Accent 2" w:uiPriority="48"/>
-    <w:lsdException w:name="List Table 4 Accent 2" w:uiPriority="49"/>
-    <w:lsdException w:name="List Table 5 Dark Accent 2" w:uiPriority="50"/>
-    <w:lsdException w:name="List Table 6 Colorful Accent 2" w:uiPriority="51"/>
-    <w:lsdException w:name="List Table 7 Colorful Accent 2" w:uiPriority="52"/>
-    <w:lsdException w:name="List Table 1 Light Accent 3" w:uiPriority="46"/>
-    <w:lsdException w:name="List Table 2 Accent 3" w:uiPriority="47"/>
-    <w:lsdException w:name="List Table 3 Accent 3" w:uiPriority="48"/>
-    <w:lsdException w:name="List Table 4 Accent 3" w:uiPriority="49"/>
-    <w:lsdException w:name="List Table 5 Dark Accent 3" w:uiPriority="50"/>
-    <w:lsdException w:name="List Table 6 Colorful Accent 3" w:uiPriority="51"/>
-    <w:lsdException w:name="List Table 7 Colorful Accent 3" w:uiPriority="52"/>
-    <w:lsdException w:name="List Table 1 Light Accent 4" w:uiPriority="46"/>
-    <w:lsdException w:name="List Table 2 Accent 4" w:uiPriority="47"/>
-    <w:lsdException w:name="List Table 3 Accent 4" w:uiPriority="48"/>
-    <w:lsdException w:name="List Table 4 Accent 4" w:uiPriority="49"/>
-    <w:lsdException w:name="List Table 5 Dark Accent 4" w:uiPriority="50"/>
-    <w:lsdException w:name="List Table 6 Colorful Accent 4" w:uiPriority="51"/>
-    <w:lsdException w:name="List Table 7 Colorful Accent 4" w:uiPriority="52"/>
-    <w:lsdException w:name="List Table 1 Light Accent 5" w:uiPriority="46"/>
-    <w:lsdException w:name="List Table 2 Accent 5" w:uiPriority="47"/>
-    <w:lsdException w:name="List Table 3 Accent 5" w:uiPriority="48"/>
-    <w:lsdException w:name="List Table 4 Accent 5" w:uiPriority="49"/>
-    <w:lsdException w:name="List Table 5 Dark Accent 5" w:uiPriority="50"/>
-    <w:lsdException w:name="List Table 6 Colorful Accent 5" w:uiPriority="51"/>
-    <w:lsdException w:name="List Table 7 Colorful Accent 5" w:uiPriority="52"/>
-    <w:lsdException w:name="List Table 1 Light Accent 6" w:uiPriority="46"/>
-    <w:lsdException w:name="List Table 2 Accent 6" w:uiPriority="47"/>
-    <w:lsdException w:name="List Table 3 Accent 6" w:uiPriority="48"/>
-    <w:lsdException w:name="List Table 4 Accent 6" w:uiPriority="49"/>
-    <w:lsdException w:name="List Table 5 Dark Accent 6" w:uiPriority="50"/>
-    <w:lsdException w:name="List Table 6 Colorful Accent 6" w:uiPriority="51"/>
-    <w:lsdException w:name="List Table 7 Colorful Accent 6" w:uiPriority="52"/>
+  <w:latentStyles w:defLockedState="0" w:defUIPriority="99" w:defSemiHidden="1" w:defUnhideWhenUsed="1" w:defQFormat="0" w:count="276">
+    <w:lsdException w:name="Normal" w:semiHidden="0" w:uiPriority="0" w:unhideWhenUsed="0" w:qFormat="1"/>
+    <w:lsdException w:name="heading 1" w:semiHidden="0" w:uiPriority="9" w:unhideWhenUsed="0" w:qFormat="1"/>
+    <w:lsdException w:name="heading 2" w:uiPriority="9" w:qFormat="1"/>
+    <w:lsdException w:name="heading 3" w:uiPriority="9" w:qFormat="1"/>
+    <w:lsdException w:name="heading 4" w:uiPriority="9" w:qFormat="1"/>
+    <w:lsdException w:name="heading 5" w:uiPriority="9" w:qFormat="1"/>
+    <w:lsdException w:name="heading 6" w:uiPriority="9" w:qFormat="1"/>
+    <w:lsdException w:name="heading 7" w:uiPriority="9" w:qFormat="1"/>
+    <w:lsdException w:name="heading 8" w:uiPriority="9" w:qFormat="1"/>
+    <w:lsdException w:name="heading 9" w:uiPriority="9" w:qFormat="1"/>
+    <w:lsdException w:name="toc 1" w:uiPriority="39"/>
+    <w:lsdException w:name="toc 2" w:uiPriority="39"/>
+    <w:lsdException w:name="toc 3" w:uiPriority="39"/>
+    <w:lsdException w:name="toc 4" w:uiPriority="39"/>
+    <w:lsdException w:name="toc 5" w:uiPriority="39"/>
+    <w:lsdException w:name="toc 6" w:uiPriority="39"/>
+    <w:lsdException w:name="toc 7" w:uiPriority="39"/>
+    <w:lsdException w:name="toc 8" w:uiPriority="39"/>
+    <w:lsdException w:name="toc 9" w:uiPriority="39"/>
+    <w:lsdException w:name="caption" w:uiPriority="35" w:qFormat="1"/>
+    <w:lsdException w:name="Title" w:semiHidden="0" w:uiPriority="10" w:unhideWhenUsed="0" w:qFormat="1"/>
+    <w:lsdException w:name="Default Paragraph Font" w:uiPriority="1"/>
+    <w:lsdException w:name="Subtitle" w:semiHidden="0" w:uiPriority="11" w:unhideWhenUsed="0" w:qFormat="1"/>
+    <w:lsdException w:name="Strong" w:semiHidden="0" w:uiPriority="22" w:unhideWhenUsed="0" w:qFormat="1"/>
+    <w:lsdException w:name="Emphasis" w:semiHidden="0" w:uiPriority="20" w:unhideWhenUsed="0" w:qFormat="1"/>
+    <w:lsdException w:name="Table Grid" w:semiHidden="0" w:uiPriority="39" w:unhideWhenUsed="0"/>
+    <w:lsdException w:name="Note Level 1" w:semiHidden="0" w:unhideWhenUsed="0"/>
+    <w:lsdException w:name="Note Level 2" w:semiHidden="0" w:unhideWhenUsed="0"/>
+    <w:lsdException w:name="Note Level 3" w:semiHidden="0" w:unhideWhenUsed="0"/>
+    <w:lsdException w:name="Note Level 4" w:semiHidden="0" w:unhideWhenUsed="0"/>
+    <w:lsdException w:name="Note Level 5" w:semiHidden="0" w:unhideWhenUsed="0"/>
+    <w:lsdException w:name="Note Level 6" w:semiHidden="0" w:unhideWhenUsed="0"/>
+    <w:lsdException w:name="Note Level 7" w:semiHidden="0" w:unhideWhenUsed="0"/>
+    <w:lsdException w:name="Note Level 8" w:semiHidden="0" w:unhideWhenUsed="0"/>
+    <w:lsdException w:name="Note Level 9" w:semiHidden="0" w:unhideWhenUsed="0"/>
+    <w:lsdException w:name="Placeholder Text" w:unhideWhenUsed="0"/>
+    <w:lsdException w:name="No Spacing" w:semiHidden="0" w:uiPriority="1" w:unhideWhenUsed="0" w:qFormat="1"/>
+    <w:lsdException w:name="Light Shading" w:semiHidden="0" w:uiPriority="60" w:unhideWhenUsed="0"/>
+    <w:lsdException w:name="Light List" w:semiHidden="0" w:uiPriority="61" w:unhideWhenUsed="0"/>
+    <w:lsdException w:name="Light Grid" w:semiHidden="0" w:uiPriority="62" w:unhideWhenUsed="0"/>
+    <w:lsdException w:name="Medium Shading 1" w:semiHidden="0" w:uiPriority="63" w:unhideWhenUsed="0"/>
+    <w:lsdException w:name="Medium Shading 2" w:semiHidden="0" w:uiPriority="64" w:unhideWhenUsed="0"/>
+    <w:lsdException w:name="Medium List 1" w:semiHidden="0" w:uiPriority="65" w:unhideWhenUsed="0"/>
+    <w:lsdException w:name="Medium List 2" w:semiHidden="0" w:uiPriority="66" w:unhideWhenUsed="0"/>
+    <w:lsdException w:name="Medium Grid 1" w:semiHidden="0" w:uiPriority="67" w:unhideWhenUsed="0"/>
+    <w:lsdException w:name="Medium Grid 2" w:semiHidden="0" w:uiPriority="68" w:unhideWhenUsed="0"/>
+    <w:lsdException w:name="Medium Grid 3" w:semiHidden="0" w:uiPriority="69" w:unhideWhenUsed="0"/>
+    <w:lsdException w:name="Dark List" w:semiHidden="0" w:uiPriority="70" w:unhideWhenUsed="0"/>
+    <w:lsdException w:name="Colorful Shading" w:semiHidden="0" w:uiPriority="71" w:unhideWhenUsed="0"/>
+    <w:lsdException w:name="Colorful List" w:semiHidden="0" w:uiPriority="72" w:unhideWhenUsed="0"/>
+    <w:lsdException w:name="Colorful Grid" w:semiHidden="0" w:uiPriority="73" w:unhideWhenUsed="0"/>
+    <w:lsdException w:name="Light Shading Accent 1" w:semiHidden="0" w:uiPriority="60" w:unhideWhenUsed="0"/>
+    <w:lsdException w:name="Light List Accent 1" w:semiHidden="0" w:uiPriority="61" w:unhideWhenUsed="0"/>
+    <w:lsdException w:name="Light Grid Accent 1" w:semiHidden="0" w:uiPriority="62" w:unhideWhenUsed="0"/>
+    <w:lsdException w:name="Medium Shading 1 Accent 1" w:semiHidden="0" w:uiPriority="63" w:unhideWhenUsed="0"/>
+    <w:lsdException w:name="Medium Shading 2 Accent 1" w:semiHidden="0" w:uiPriority="64" w:unhideWhenUsed="0"/>
+    <w:lsdException w:name="Medium List 1 Accent 1" w:semiHidden="0" w:uiPriority="65" w:unhideWhenUsed="0"/>
+    <w:lsdException w:name="Revision" w:unhideWhenUsed="0"/>
+    <w:lsdException w:name="List Paragraph" w:semiHidden="0" w:uiPriority="34" w:unhideWhenUsed="0" w:qFormat="1"/>
+    <w:lsdException w:name="Quote" w:semiHidden="0" w:uiPriority="29" w:unhideWhenUsed="0" w:qFormat="1"/>
+    <w:lsdException w:name="Intense Quote" w:semiHidden="0" w:uiPriority="30" w:unhideWhenUsed="0" w:qFormat="1"/>
+    <w:lsdException w:name="Medium List 2 Accent 1" w:semiHidden="0" w:uiPriority="66" w:unhideWhenUsed="0"/>
+    <w:lsdException w:name="Medium Grid 1 Accent 1" w:semiHidden="0" w:uiPriority="67" w:unhideWhenUsed="0"/>
+    <w:lsdException w:name="Medium Grid 2 Accent 1" w:semiHidden="0" w:uiPriority="68" w:unhideWhenUsed="0"/>
+    <w:lsdException w:name="Medium Grid 3 Accent 1" w:semiHidden="0" w:uiPriority="69" w:unhideWhenUsed="0"/>
+    <w:lsdException w:name="Dark List Accent 1" w:semiHidden="0" w:uiPriority="70" w:unhideWhenUsed="0"/>
+    <w:lsdException w:name="Colorful Shading Accent 1" w:semiHidden="0" w:uiPriority="71" w:unhideWhenUsed="0"/>
+    <w:lsdException w:name="Colorful List Accent 1" w:semiHidden="0" w:uiPriority="72" w:unhideWhenUsed="0"/>
+    <w:lsdException w:name="Colorful Grid Accent 1" w:semiHidden="0" w:uiPriority="73" w:unhideWhenUsed="0"/>
+    <w:lsdException w:name="Light Shading Accent 2" w:semiHidden="0" w:uiPriority="60" w:unhideWhenUsed="0"/>
+    <w:lsdException w:name="Light List Accent 2" w:semiHidden="0" w:uiPriority="61" w:unhideWhenUsed="0"/>
+    <w:lsdException w:name="Light Grid Accent 2" w:semiHidden="0" w:uiPriority="62" w:unhideWhenUsed="0"/>
+    <w:lsdException w:name="Medium Shading 1 Accent 2" w:semiHidden="0" w:uiPriority="63" w:unhideWhenUsed="0"/>
+    <w:lsdException w:name="Medium Shading 2 Accent 2" w:semiHidden="0" w:uiPriority="64" w:unhideWhenUsed="0"/>
+    <w:lsdException w:name="Medium List 1 Accent 2" w:semiHidden="0" w:uiPriority="65" w:unhideWhenUsed="0"/>
+    <w:lsdException w:name="Medium List 2 Accent 2" w:semiHidden="0" w:uiPriority="66" w:unhideWhenUsed="0"/>
+    <w:lsdException w:name="Medium Grid 1 Accent 2" w:semiHidden="0" w:uiPriority="67" w:unhideWhenUsed="0"/>
+    <w:lsdException w:name="Medium Grid 2 Accent 2" w:semiHidden="0" w:uiPriority="68" w:unhideWhenUsed="0"/>
+    <w:lsdException w:name="Medium Grid 3 Accent 2" w:semiHidden="0" w:uiPriority="69" w:unhideWhenUsed="0"/>
+    <w:lsdException w:name="Dark List Accent 2" w:semiHidden="0" w:uiPriority="70" w:unhideWhenUsed="0"/>
+    <w:lsdException w:name="Colorful Shading Accent 2" w:semiHidden="0" w:uiPriority="71" w:unhideWhenUsed="0"/>
+    <w:lsdException w:name="Colorful List Accent 2" w:semiHidden="0" w:uiPriority="72" w:unhideWhenUsed="0"/>
+    <w:lsdException w:name="Colorful Grid Accent 2" w:semiHidden="0" w:uiPriority="73" w:unhideWhenUsed="0"/>
+    <w:lsdException w:name="Light Shading Accent 3" w:semiHidden="0" w:uiPriority="60" w:unhideWhenUsed="0"/>
+    <w:lsdException w:name="Light List Accent 3" w:semiHidden="0" w:uiPriority="61" w:unhideWhenUsed="0"/>
+    <w:lsdException w:name="Light Grid Accent 3" w:semiHidden="0" w:uiPriority="62" w:unhideWhenUsed="0"/>
+    <w:lsdException w:name="Medium Shading 1 Accent 3" w:semiHidden="0" w:uiPriority="63" w:unhideWhenUsed="0"/>
+    <w:lsdException w:name="Medium Shading 2 Accent 3" w:semiHidden="0" w:uiPriority="64" w:unhideWhenUsed="0"/>
+    <w:lsdException w:name="Medium List 1 Accent 3" w:semiHidden="0" w:uiPriority="65" w:unhideWhenUsed="0"/>
+    <w:lsdException w:name="Medium List 2 Accent 3" w:semiHidden="0" w:uiPriority="66" w:unhideWhenUsed="0"/>
+    <w:lsdException w:name="Medium Grid 1 Accent 3" w:semiHidden="0" w:uiPriority="67" w:unhideWhenUsed="0"/>
+    <w:lsdException w:name="Medium Grid 2 Accent 3" w:semiHidden="0" w:uiPriority="68" w:unhideWhenUsed="0"/>
+    <w:lsdException w:name="Medium Grid 3 Accent 3" w:semiHidden="0" w:uiPriority="69" w:unhideWhenUsed="0"/>
+    <w:lsdException w:name="Dark List Accent 3" w:semiHidden="0" w:uiPriority="70" w:unhideWhenUsed="0"/>
+    <w:lsdException w:name="Colorful Shading Accent 3" w:semiHidden="0" w:uiPriority="71" w:unhideWhenUsed="0"/>
+    <w:lsdException w:name="Colorful List Accent 3" w:semiHidden="0" w:uiPriority="72" w:unhideWhenUsed="0"/>
+    <w:lsdException w:name="Colorful Grid Accent 3" w:semiHidden="0" w:uiPriority="73" w:unhideWhenUsed="0"/>
+    <w:lsdException w:name="Light Shading Accent 4" w:semiHidden="0" w:uiPriority="60" w:unhideWhenUsed="0"/>
+    <w:lsdException w:name="Light List Accent 4" w:semiHidden="0" w:uiPriority="61" w:unhideWhenUsed="0"/>
+    <w:lsdException w:name="Light Grid Accent 4" w:semiHidden="0" w:uiPriority="62" w:unhideWhenUsed="0"/>
+    <w:lsdException w:name="Medium Shading 1 Accent 4" w:semiHidden="0" w:uiPriority="63" w:unhideWhenUsed="0"/>
+    <w:lsdException w:name="Medium Shading 2 Accent 4" w:semiHidden="0" w:uiPriority="64" w:unhideWhenUsed="0"/>
+    <w:lsdException w:name="Medium List 1 Accent 4" w:semiHidden="0" w:uiPriority="65" w:unhideWhenUsed="0"/>
+    <w:lsdException w:name="Medium List 2 Accent 4" w:semiHidden="0" w:uiPriority="66" w:unhideWhenUsed="0"/>
+    <w:lsdException w:name="Medium Grid 1 Accent 4" w:semiHidden="0" w:uiPriority="67" w:unhideWhenUsed="0"/>
+    <w:lsdException w:name="Medium Grid 2 Accent 4" w:semiHidden="0" w:uiPriority="68" w:unhideWhenUsed="0"/>
+    <w:lsdException w:name="Medium Grid 3 Accent 4" w:semiHidden="0" w:uiPriority="69" w:unhideWhenUsed="0"/>
+    <w:lsdException w:name="Dark List Accent 4" w:semiHidden="0" w:uiPriority="70" w:unhideWhenUsed="0"/>
+    <w:lsdException w:name="Colorful Shading Accent 4" w:semiHidden="0" w:uiPriority="71" w:unhideWhenUsed="0"/>
+    <w:lsdException w:name="Colorful List Accent 4" w:semiHidden="0" w:uiPriority="72" w:unhideWhenUsed="0"/>
+    <w:lsdException w:name="Colorful Grid Accent 4" w:semiHidden="0" w:uiPriority="73" w:unhideWhenUsed="0"/>
+    <w:lsdException w:name="Light Shading Accent 5" w:semiHidden="0" w:uiPriority="60" w:unhideWhenUsed="0"/>
+    <w:lsdException w:name="Light List Accent 5" w:semiHidden="0" w:uiPriority="61" w:unhideWhenUsed="0"/>
+    <w:lsdException w:name="Light Grid Accent 5" w:semiHidden="0" w:uiPriority="62" w:unhideWhenUsed="0"/>
+    <w:lsdException w:name="Medium Shading 1 Accent 5" w:semiHidden="0" w:uiPriority="63" w:unhideWhenUsed="0"/>
+    <w:lsdException w:name="Medium Shading 2 Accent 5" w:semiHidden="0" w:uiPriority="64" w:unhideWhenUsed="0"/>
+    <w:lsdException w:name="Medium List 1 Accent 5" w:semiHidden="0" w:uiPriority="65" w:unhideWhenUsed="0"/>
+    <w:lsdException w:name="Medium List 2 Accent 5" w:semiHidden="0" w:uiPriority="66" w:unhideWhenUsed="0"/>
+    <w:lsdException w:name="Medium Grid 1 Accent 5" w:semiHidden="0" w:uiPriority="67" w:unhideWhenUsed="0"/>
+    <w:lsdException w:name="Medium Grid 2 Accent 5" w:semiHidden="0" w:uiPriority="68" w:unhideWhenUsed="0"/>
+    <w:lsdException w:name="Medium Grid 3 Accent 5" w:semiHidden="0" w:uiPriority="69" w:unhideWhenUsed="0"/>
+    <w:lsdException w:name="Dark List Accent 5" w:semiHidden="0" w:uiPriority="70" w:unhideWhenUsed="0"/>
+    <w:lsdException w:name="Colorful Shading Accent 5" w:semiHidden="0" w:uiPriority="71" w:unhideWhenUsed="0"/>
+    <w:lsdException w:name="Colorful List Accent 5" w:semiHidden="0" w:uiPriority="72" w:unhideWhenUsed="0"/>
+    <w:lsdException w:name="Colorful Grid Accent 5" w:semiHidden="0" w:uiPriority="73" w:unhideWhenUsed="0"/>
+    <w:lsdException w:name="Light Shading Accent 6" w:semiHidden="0" w:uiPriority="60" w:unhideWhenUsed="0"/>
+    <w:lsdException w:name="Light List Accent 6" w:semiHidden="0" w:uiPriority="61" w:unhideWhenUsed="0"/>
+    <w:lsdException w:name="Light Grid Accent 6" w:semiHidden="0" w:uiPriority="62" w:unhideWhenUsed="0"/>
+    <w:lsdException w:name="Medium Shading 1 Accent 6" w:semiHidden="0" w:uiPriority="63" w:unhideWhenUsed="0"/>
+    <w:lsdException w:name="Medium Shading 2 Accent 6" w:semiHidden="0" w:uiPriority="64" w:unhideWhenUsed="0"/>
+    <w:lsdException w:name="Medium List 1 Accent 6" w:semiHidden="0" w:uiPriority="65" w:unhideWhenUsed="0"/>
+    <w:lsdException w:name="Medium List 2 Accent 6" w:semiHidden="0" w:uiPriority="66" w:unhideWhenUsed="0"/>
+    <w:lsdException w:name="Medium Grid 1 Accent 6" w:semiHidden="0" w:uiPriority="67" w:unhideWhenUsed="0"/>
+    <w:lsdException w:name="Medium Grid 2 Accent 6" w:semiHidden="0" w:uiPriority="68" w:unhideWhenUsed="0"/>
+    <w:lsdException w:name="Medium Grid 3 Accent 6" w:semiHidden="0" w:uiPriority="69" w:unhideWhenUsed="0"/>
+    <w:lsdException w:name="Dark List Accent 6" w:semiHidden="0" w:uiPriority="70" w:unhideWhenUsed="0"/>
+    <w:lsdException w:name="Colorful Shading Accent 6" w:semiHidden="0" w:uiPriority="71" w:unhideWhenUsed="0"/>
+    <w:lsdException w:name="Colorful List Accent 6" w:semiHidden="0" w:uiPriority="72" w:unhideWhenUsed="0"/>
+    <w:lsdException w:name="Colorful Grid Accent 6" w:semiHidden="0" w:uiPriority="73" w:unhideWhenUsed="0"/>
+    <w:lsdException w:name="Subtle Emphasis" w:semiHidden="0" w:uiPriority="19" w:unhideWhenUsed="0" w:qFormat="1"/>
+    <w:lsdException w:name="Intense Emphasis" w:semiHidden="0" w:uiPriority="21" w:unhideWhenUsed="0" w:qFormat="1"/>
+    <w:lsdException w:name="Subtle Reference" w:semiHidden="0" w:uiPriority="31" w:unhideWhenUsed="0" w:qFormat="1"/>
+    <w:lsdException w:name="Intense Reference" w:semiHidden="0" w:uiPriority="32" w:unhideWhenUsed="0" w:qFormat="1"/>
+    <w:lsdException w:name="Book Title" w:semiHidden="0" w:uiPriority="33" w:unhideWhenUsed="0" w:qFormat="1"/>
+    <w:lsdException w:name="Bibliography" w:uiPriority="37"/>
+    <w:lsdException w:name="TOC Heading" w:uiPriority="39" w:qFormat="1"/>
   </w:latentStyles>
   <w:style w:type="paragraph" w:default="1" w:styleId="Normal">
     <w:name w:val="Normal"/>
@@ -7689,485 +7920,303 @@
       <w:szCs w:val="22"/>
     </w:rPr>
   </w:style>
+  <w:style w:type="table" w:styleId="TableGrid">
+    <w:name w:val="Table Grid"/>
+    <w:basedOn w:val="TableNormal"/>
+    <w:uiPriority w:val="39"/>
+    <w:rsid w:val="00512060"/>
+    <w:pPr>
+      <w:spacing w:line="240" w:lineRule="auto"/>
+    </w:pPr>
+    <w:tblPr>
+      <w:tblInd w:w="0" w:type="dxa"/>
+      <w:tblBorders>
+        <w:top w:val="single" w:sz="4" w:space="0" w:color="auto"/>
+        <w:left w:val="single" w:sz="4" w:space="0" w:color="auto"/>
+        <w:bottom w:val="single" w:sz="4" w:space="0" w:color="auto"/>
+        <w:right w:val="single" w:sz="4" w:space="0" w:color="auto"/>
+        <w:insideH w:val="single" w:sz="4" w:space="0" w:color="auto"/>
+        <w:insideV w:val="single" w:sz="4" w:space="0" w:color="auto"/>
+      </w:tblBorders>
+      <w:tblCellMar>
+        <w:top w:w="0" w:type="dxa"/>
+        <w:left w:w="108" w:type="dxa"/>
+        <w:bottom w:w="0" w:type="dxa"/>
+        <w:right w:w="108" w:type="dxa"/>
+      </w:tblCellMar>
+    </w:tblPr>
+  </w:style>
 </w:styles>
 </file>
 
-<file path=word/glossary/document.xml><?xml version="1.0" encoding="utf-8"?>
-<w:glossaryDocument xmlns:wpc="http://schemas.microsoft.com/office/word/2010/wordprocessingCanvas" xmlns:mc="http://schemas.openxmlformats.org/markup-compatibility/2006" xmlns:o="urn:schemas-microsoft-com:office:office" xmlns:r="http://schemas.openxmlformats.org/officeDocument/2006/relationships" xmlns:m="http://schemas.openxmlformats.org/officeDocument/2006/math" xmlns:v="urn:schemas-microsoft-com:vml" xmlns:wp14="http://schemas.microsoft.com/office/word/2010/wordprocessingDrawing" xmlns:wp="http://schemas.openxmlformats.org/drawingml/2006/wordprocessingDrawing" xmlns:w10="urn:schemas-microsoft-com:office:word" xmlns:w="http://schemas.openxmlformats.org/wordprocessingml/2006/main" xmlns:w14="http://schemas.microsoft.com/office/word/2010/wordml" xmlns:w15="http://schemas.microsoft.com/office/word/2012/wordml" xmlns:wpg="http://schemas.microsoft.com/office/word/2010/wordprocessingGroup" xmlns:wpi="http://schemas.microsoft.com/office/word/2010/wordprocessingInk" xmlns:wne="http://schemas.microsoft.com/office/word/2006/wordml" xmlns:wps="http://schemas.microsoft.com/office/word/2010/wordprocessingShape" mc:Ignorable="w14 w15 wp14"/>
-</file>
-
-<file path=word/glossary/fontTable.xml><?xml version="1.0" encoding="utf-8"?>
-<w:fonts xmlns:mc="http://schemas.openxmlformats.org/markup-compatibility/2006" xmlns:r="http://schemas.openxmlformats.org/officeDocument/2006/relationships" xmlns:w="http://schemas.openxmlformats.org/wordprocessingml/2006/main" xmlns:w14="http://schemas.microsoft.com/office/word/2010/wordml" xmlns:w15="http://schemas.microsoft.com/office/word/2012/wordml" mc:Ignorable="w14 w15">
-  <w:font w:name="Times New Roman">
-    <w:panose1 w:val="02020603050405020304"/>
-    <w:charset w:val="00"/>
-    <w:family w:val="roman"/>
-    <w:pitch w:val="variable"/>
-    <w:sig w:usb0="E0002AFF" w:usb1="C0007841" w:usb2="00000009" w:usb3="00000000" w:csb0="000001FF" w:csb1="00000000"/>
-  </w:font>
-  <w:font w:name="Arial">
-    <w:panose1 w:val="020B0604020202020204"/>
-    <w:charset w:val="00"/>
-    <w:family w:val="swiss"/>
-    <w:pitch w:val="variable"/>
-    <w:sig w:usb0="E0002AFF" w:usb1="C0007843" w:usb2="00000009" w:usb3="00000000" w:csb0="000001FF" w:csb1="00000000"/>
-  </w:font>
-  <w:font w:name="Trebuchet MS">
-    <w:panose1 w:val="020B0603020202020204"/>
-    <w:charset w:val="00"/>
-    <w:family w:val="swiss"/>
-    <w:pitch w:val="variable"/>
-    <w:sig w:usb0="00000287" w:usb1="00000000" w:usb2="00000000" w:usb3="00000000" w:csb0="0000009F" w:csb1="00000000"/>
-  </w:font>
-  <w:font w:name="Calibri Light">
-    <w:panose1 w:val="020F0302020204030204"/>
-    <w:charset w:val="00"/>
-    <w:family w:val="swiss"/>
-    <w:pitch w:val="variable"/>
-    <w:sig w:usb0="A00002EF" w:usb1="4000207B" w:usb2="00000000" w:usb3="00000000" w:csb0="0000019F" w:csb1="00000000"/>
-  </w:font>
-  <w:font w:name="Calibri">
-    <w:panose1 w:val="020F0502020204030204"/>
-    <w:charset w:val="00"/>
-    <w:family w:val="swiss"/>
-    <w:pitch w:val="variable"/>
-    <w:sig w:usb0="E00002FF" w:usb1="4000ACFF" w:usb2="00000001" w:usb3="00000000" w:csb0="0000019F" w:csb1="00000000"/>
-  </w:font>
-</w:fonts>
-</file>
-
-<file path=word/glossary/settings.xml><?xml version="1.0" encoding="utf-8"?>
-<w:settings xmlns:mc="http://schemas.openxmlformats.org/markup-compatibility/2006" xmlns:o="urn:schemas-microsoft-com:office:office" xmlns:r="http://schemas.openxmlformats.org/officeDocument/2006/relationships" xmlns:m="http://schemas.openxmlformats.org/officeDocument/2006/math" xmlns:v="urn:schemas-microsoft-com:vml" xmlns:w10="urn:schemas-microsoft-com:office:word" xmlns:w="http://schemas.openxmlformats.org/wordprocessingml/2006/main" xmlns:w14="http://schemas.microsoft.com/office/word/2010/wordml" xmlns:w15="http://schemas.microsoft.com/office/word/2012/wordml" xmlns:sl="http://schemas.openxmlformats.org/schemaLibrary/2006/main" mc:Ignorable="w14 w15">
-  <w:view w:val="normal"/>
-  <w:defaultTabStop w:val="720"/>
-  <w:characterSpacingControl w:val="doNotCompress"/>
-  <w:compat>
-    <w:useFELayout/>
-    <w:compatSetting w:name="compatibilityMode" w:uri="http://schemas.microsoft.com/office/word" w:val="15"/>
-    <w:compatSetting w:name="overrideTableStyleFontSizeAndJustification" w:uri="http://schemas.microsoft.com/office/word" w:val="1"/>
-    <w:compatSetting w:name="enableOpenTypeFeatures" w:uri="http://schemas.microsoft.com/office/word" w:val="1"/>
-    <w:compatSetting w:name="doNotFlipMirrorIndents" w:uri="http://schemas.microsoft.com/office/word" w:val="1"/>
-    <w:compatSetting w:name="differentiateMultirowTableHeaders" w:uri="http://schemas.microsoft.com/office/word" w:val="1"/>
-  </w:compat>
-  <w:rsids>
-    <w:rsidRoot w:val="00357BDC"/>
-    <w:rsid w:val="00357BDC"/>
-    <w:rsid w:val="008E0254"/>
-  </w:rsids>
-  <m:mathPr>
-    <m:mathFont m:val="Cambria Math"/>
-    <m:brkBin m:val="before"/>
-    <m:brkBinSub m:val="--"/>
-    <m:smallFrac m:val="0"/>
-    <m:dispDef/>
-    <m:lMargin m:val="0"/>
-    <m:rMargin m:val="0"/>
-    <m:defJc m:val="centerGroup"/>
-    <m:wrapIndent m:val="1440"/>
-    <m:intLim m:val="subSup"/>
-    <m:naryLim m:val="undOvr"/>
-  </m:mathPr>
-  <w:themeFontLang w:val="en-US"/>
-  <w:clrSchemeMapping w:bg1="light1" w:t1="dark1" w:bg2="light2" w:t2="dark2" w:accent1="accent1" w:accent2="accent2" w:accent3="accent3" w:accent4="accent4" w:accent5="accent5" w:accent6="accent6" w:hyperlink="hyperlink" w:followedHyperlink="followedHyperlink"/>
-  <w:decimalSymbol w:val="."/>
-  <w:listSeparator w:val=","/>
-  <w15:chartTrackingRefBased/>
-</w:settings>
-</file>
-
-<file path=word/glossary/styles.xml><?xml version="1.0" encoding="utf-8"?>
-<w:styles xmlns:mc="http://schemas.openxmlformats.org/markup-compatibility/2006" xmlns:r="http://schemas.openxmlformats.org/officeDocument/2006/relationships" xmlns:w="http://schemas.openxmlformats.org/wordprocessingml/2006/main" xmlns:w14="http://schemas.microsoft.com/office/word/2010/wordml" xmlns:w15="http://schemas.microsoft.com/office/word/2012/wordml" mc:Ignorable="w14 w15">
+<file path=word/stylesWithEffects.xml><?xml version="1.0" encoding="utf-8"?>
+<w:styles xmlns:wpc="http://schemas.microsoft.com/office/word/2010/wordprocessingCanvas" xmlns:mo="http://schemas.microsoft.com/office/mac/office/2008/main" xmlns:mc="http://schemas.openxmlformats.org/markup-compatibility/2006" xmlns:mv="urn:schemas-microsoft-com:mac:vml" xmlns:o="urn:schemas-microsoft-com:office:office" xmlns:r="http://schemas.openxmlformats.org/officeDocument/2006/relationships" xmlns:m="http://schemas.openxmlformats.org/officeDocument/2006/math" xmlns:v="urn:schemas-microsoft-com:vml" xmlns:wp14="http://schemas.microsoft.com/office/word/2010/wordprocessingDrawing" xmlns:wp="http://schemas.openxmlformats.org/drawingml/2006/wordprocessingDrawing" xmlns:w10="urn:schemas-microsoft-com:office:word" xmlns:w="http://schemas.openxmlformats.org/wordprocessingml/2006/main" xmlns:w14="http://schemas.microsoft.com/office/word/2010/wordml" xmlns:wpg="http://schemas.microsoft.com/office/word/2010/wordprocessingGroup" xmlns:wpi="http://schemas.microsoft.com/office/word/2010/wordprocessingInk" xmlns:wne="http://schemas.microsoft.com/office/word/2006/wordml" xmlns:wps="http://schemas.microsoft.com/office/word/2010/wordprocessingShape" mc:Ignorable="w14 wp14">
   <w:docDefaults>
     <w:rPrDefault>
       <w:rPr>
-        <w:rFonts w:asciiTheme="minorHAnsi" w:eastAsiaTheme="minorEastAsia" w:hAnsiTheme="minorHAnsi" w:cstheme="minorBidi"/>
+        <w:rFonts w:ascii="Arial" w:eastAsia="Arial" w:hAnsi="Arial" w:cs="Arial"/>
+        <w:color w:val="000000"/>
         <w:sz w:val="22"/>
-        <w:szCs w:val="22"/>
         <w:lang w:val="en-US" w:eastAsia="en-US" w:bidi="ar-SA"/>
       </w:rPr>
     </w:rPrDefault>
     <w:pPrDefault>
       <w:pPr>
-        <w:spacing w:after="160" w:line="259" w:lineRule="auto"/>
+        <w:spacing w:line="276" w:lineRule="auto"/>
       </w:pPr>
     </w:pPrDefault>
   </w:docDefaults>
-  <w:latentStyles w:defLockedState="0" w:defUIPriority="99" w:defSemiHidden="0" w:defUnhideWhenUsed="0" w:defQFormat="0" w:count="371">
-    <w:lsdException w:name="Normal" w:uiPriority="0" w:qFormat="1"/>
-    <w:lsdException w:name="heading 1" w:uiPriority="9" w:qFormat="1"/>
-    <w:lsdException w:name="heading 2" w:semiHidden="1" w:uiPriority="9" w:unhideWhenUsed="1" w:qFormat="1"/>
-    <w:lsdException w:name="heading 3" w:semiHidden="1" w:uiPriority="9" w:unhideWhenUsed="1" w:qFormat="1"/>
-    <w:lsdException w:name="heading 4" w:semiHidden="1" w:uiPriority="9" w:unhideWhenUsed="1" w:qFormat="1"/>
-    <w:lsdException w:name="heading 5" w:semiHidden="1" w:uiPriority="9" w:unhideWhenUsed="1" w:qFormat="1"/>
-    <w:lsdException w:name="heading 6" w:semiHidden="1" w:uiPriority="9" w:unhideWhenUsed="1" w:qFormat="1"/>
-    <w:lsdException w:name="heading 7" w:semiHidden="1" w:uiPriority="9" w:unhideWhenUsed="1" w:qFormat="1"/>
-    <w:lsdException w:name="heading 8" w:semiHidden="1" w:uiPriority="9" w:unhideWhenUsed="1" w:qFormat="1"/>
-    <w:lsdException w:name="heading 9" w:semiHidden="1" w:uiPriority="9" w:unhideWhenUsed="1" w:qFormat="1"/>
-    <w:lsdException w:name="index 1" w:semiHidden="1" w:unhideWhenUsed="1"/>
-    <w:lsdException w:name="index 2" w:semiHidden="1" w:unhideWhenUsed="1"/>
-    <w:lsdException w:name="index 3" w:semiHidden="1" w:unhideWhenUsed="1"/>
-    <w:lsdException w:name="index 4" w:semiHidden="1" w:unhideWhenUsed="1"/>
-    <w:lsdException w:name="index 5" w:semiHidden="1" w:unhideWhenUsed="1"/>
-    <w:lsdException w:name="index 6" w:semiHidden="1" w:unhideWhenUsed="1"/>
-    <w:lsdException w:name="index 7" w:semiHidden="1" w:unhideWhenUsed="1"/>
-    <w:lsdException w:name="index 8" w:semiHidden="1" w:unhideWhenUsed="1"/>
-    <w:lsdException w:name="index 9" w:semiHidden="1" w:unhideWhenUsed="1"/>
-    <w:lsdException w:name="toc 1" w:semiHidden="1" w:uiPriority="39" w:unhideWhenUsed="1"/>
-    <w:lsdException w:name="toc 2" w:semiHidden="1" w:uiPriority="39" w:unhideWhenUsed="1"/>
-    <w:lsdException w:name="toc 3" w:semiHidden="1" w:uiPriority="39" w:unhideWhenUsed="1"/>
-    <w:lsdException w:name="toc 4" w:semiHidden="1" w:uiPriority="39" w:unhideWhenUsed="1"/>
-    <w:lsdException w:name="toc 5" w:semiHidden="1" w:uiPriority="39" w:unhideWhenUsed="1"/>
-    <w:lsdException w:name="toc 6" w:semiHidden="1" w:uiPriority="39" w:unhideWhenUsed="1"/>
-    <w:lsdException w:name="toc 7" w:semiHidden="1" w:uiPriority="39" w:unhideWhenUsed="1"/>
-    <w:lsdException w:name="toc 8" w:semiHidden="1" w:uiPriority="39" w:unhideWhenUsed="1"/>
-    <w:lsdException w:name="toc 9" w:semiHidden="1" w:uiPriority="39" w:unhideWhenUsed="1"/>
-    <w:lsdException w:name="Normal Indent" w:semiHidden="1" w:unhideWhenUsed="1"/>
-    <w:lsdException w:name="footnote text" w:semiHidden="1" w:unhideWhenUsed="1"/>
-    <w:lsdException w:name="annotation text" w:semiHidden="1" w:unhideWhenUsed="1"/>
-    <w:lsdException w:name="header" w:semiHidden="1" w:unhideWhenUsed="1"/>
-    <w:lsdException w:name="footer" w:semiHidden="1" w:unhideWhenUsed="1"/>
-    <w:lsdException w:name="index heading" w:semiHidden="1" w:unhideWhenUsed="1"/>
-    <w:lsdException w:name="caption" w:semiHidden="1" w:uiPriority="35" w:unhideWhenUsed="1" w:qFormat="1"/>
-    <w:lsdException w:name="table of figures" w:semiHidden="1" w:unhideWhenUsed="1"/>
-    <w:lsdException w:name="envelope address" w:semiHidden="1" w:unhideWhenUsed="1"/>
-    <w:lsdException w:name="envelope return" w:semiHidden="1" w:unhideWhenUsed="1"/>
-    <w:lsdException w:name="footnote reference" w:semiHidden="1" w:unhideWhenUsed="1"/>
-    <w:lsdException w:name="annotation reference" w:semiHidden="1" w:unhideWhenUsed="1"/>
-    <w:lsdException w:name="line number" w:semiHidden="1" w:unhideWhenUsed="1"/>
-    <w:lsdException w:name="page number" w:semiHidden="1" w:unhideWhenUsed="1"/>
-    <w:lsdException w:name="endnote reference" w:semiHidden="1" w:unhideWhenUsed="1"/>
-    <w:lsdException w:name="endnote text" w:semiHidden="1" w:unhideWhenUsed="1"/>
-    <w:lsdException w:name="table of authorities" w:semiHidden="1" w:unhideWhenUsed="1"/>
-    <w:lsdException w:name="macro" w:semiHidden="1" w:unhideWhenUsed="1"/>
-    <w:lsdException w:name="toa heading" w:semiHidden="1" w:unhideWhenUsed="1"/>
-    <w:lsdException w:name="List" w:semiHidden="1" w:unhideWhenUsed="1"/>
-    <w:lsdException w:name="List Bullet" w:semiHidden="1" w:unhideWhenUsed="1"/>
-    <w:lsdException w:name="List Number" w:semiHidden="1" w:unhideWhenUsed="1"/>
-    <w:lsdException w:name="List 2" w:semiHidden="1" w:unhideWhenUsed="1"/>
-    <w:lsdException w:name="List 3" w:semiHidden="1" w:unhideWhenUsed="1"/>
-    <w:lsdException w:name="List 4" w:semiHidden="1" w:unhideWhenUsed="1"/>
-    <w:lsdException w:name="List 5" w:semiHidden="1" w:unhideWhenUsed="1"/>
-    <w:lsdException w:name="List Bullet 2" w:semiHidden="1" w:unhideWhenUsed="1"/>
-    <w:lsdException w:name="List Bullet 3" w:semiHidden="1" w:unhideWhenUsed="1"/>
-    <w:lsdException w:name="List Bullet 4" w:semiHidden="1" w:unhideWhenUsed="1"/>
-    <w:lsdException w:name="List Bullet 5" w:semiHidden="1" w:unhideWhenUsed="1"/>
-    <w:lsdException w:name="List Number 2" w:semiHidden="1" w:unhideWhenUsed="1"/>
-    <w:lsdException w:name="List Number 3" w:semiHidden="1" w:unhideWhenUsed="1"/>
-    <w:lsdException w:name="List Number 4" w:semiHidden="1" w:unhideWhenUsed="1"/>
-    <w:lsdException w:name="List Number 5" w:semiHidden="1" w:unhideWhenUsed="1"/>
-    <w:lsdException w:name="Title" w:uiPriority="10" w:qFormat="1"/>
-    <w:lsdException w:name="Closing" w:semiHidden="1" w:unhideWhenUsed="1"/>
-    <w:lsdException w:name="Signature" w:semiHidden="1" w:unhideWhenUsed="1"/>
-    <w:lsdException w:name="Default Paragraph Font" w:semiHidden="1" w:uiPriority="1" w:unhideWhenUsed="1"/>
-    <w:lsdException w:name="Body Text" w:semiHidden="1" w:unhideWhenUsed="1"/>
-    <w:lsdException w:name="Body Text Indent" w:semiHidden="1" w:unhideWhenUsed="1"/>
-    <w:lsdException w:name="List Continue" w:semiHidden="1" w:unhideWhenUsed="1"/>
-    <w:lsdException w:name="List Continue 2" w:semiHidden="1" w:unhideWhenUsed="1"/>
-    <w:lsdException w:name="List Continue 3" w:semiHidden="1" w:unhideWhenUsed="1"/>
-    <w:lsdException w:name="List Continue 4" w:semiHidden="1" w:unhideWhenUsed="1"/>
-    <w:lsdException w:name="List Continue 5" w:semiHidden="1" w:unhideWhenUsed="1"/>
-    <w:lsdException w:name="Message Header" w:semiHidden="1" w:unhideWhenUsed="1"/>
-    <w:lsdException w:name="Subtitle" w:uiPriority="11" w:qFormat="1"/>
-    <w:lsdException w:name="Salutation" w:semiHidden="1" w:unhideWhenUsed="1"/>
-    <w:lsdException w:name="Date" w:semiHidden="1" w:unhideWhenUsed="1"/>
-    <w:lsdException w:name="Body Text First Indent" w:semiHidden="1" w:unhideWhenUsed="1"/>
-    <w:lsdException w:name="Body Text First Indent 2" w:semiHidden="1" w:unhideWhenUsed="1"/>
-    <w:lsdException w:name="Note Heading" w:semiHidden="1" w:unhideWhenUsed="1"/>
-    <w:lsdException w:name="Body Text 2" w:semiHidden="1" w:unhideWhenUsed="1"/>
-    <w:lsdException w:name="Body Text 3" w:semiHidden="1" w:unhideWhenUsed="1"/>
-    <w:lsdException w:name="Body Text Indent 2" w:semiHidden="1" w:unhideWhenUsed="1"/>
-    <w:lsdException w:name="Body Text Indent 3" w:semiHidden="1" w:unhideWhenUsed="1"/>
-    <w:lsdException w:name="Block Text" w:semiHidden="1" w:unhideWhenUsed="1"/>
-    <w:lsdException w:name="Hyperlink" w:semiHidden="1" w:unhideWhenUsed="1"/>
-    <w:lsdException w:name="FollowedHyperlink" w:semiHidden="1" w:unhideWhenUsed="1"/>
-    <w:lsdException w:name="Strong" w:uiPriority="22" w:qFormat="1"/>
-    <w:lsdException w:name="Emphasis" w:uiPriority="20" w:qFormat="1"/>
-    <w:lsdException w:name="Document Map" w:semiHidden="1" w:unhideWhenUsed="1"/>
-    <w:lsdException w:name="Plain Text" w:semiHidden="1" w:unhideWhenUsed="1"/>
-    <w:lsdException w:name="E-mail Signature" w:semiHidden="1" w:unhideWhenUsed="1"/>
-    <w:lsdException w:name="HTML Top of Form" w:semiHidden="1" w:unhideWhenUsed="1"/>
-    <w:lsdException w:name="HTML Bottom of Form" w:semiHidden="1" w:unhideWhenUsed="1"/>
-    <w:lsdException w:name="Normal (Web)" w:semiHidden="1" w:unhideWhenUsed="1"/>
-    <w:lsdException w:name="HTML Acronym" w:semiHidden="1" w:unhideWhenUsed="1"/>
-    <w:lsdException w:name="HTML Address" w:semiHidden="1" w:unhideWhenUsed="1"/>
-    <w:lsdException w:name="HTML Cite" w:semiHidden="1" w:unhideWhenUsed="1"/>
-    <w:lsdException w:name="HTML Code" w:semiHidden="1" w:unhideWhenUsed="1"/>
-    <w:lsdException w:name="HTML Definition" w:semiHidden="1" w:unhideWhenUsed="1"/>
-    <w:lsdException w:name="HTML Keyboard" w:semiHidden="1" w:unhideWhenUsed="1"/>
-    <w:lsdException w:name="HTML Preformatted" w:semiHidden="1" w:unhideWhenUsed="1"/>
-    <w:lsdException w:name="HTML Sample" w:semiHidden="1" w:unhideWhenUsed="1"/>
-    <w:lsdException w:name="HTML Typewriter" w:semiHidden="1" w:unhideWhenUsed="1"/>
-    <w:lsdException w:name="HTML Variable" w:semiHidden="1" w:unhideWhenUsed="1"/>
-    <w:lsdException w:name="Normal Table" w:semiHidden="1" w:unhideWhenUsed="1"/>
-    <w:lsdException w:name="annotation subject" w:semiHidden="1" w:unhideWhenUsed="1"/>
-    <w:lsdException w:name="No List" w:semiHidden="1" w:unhideWhenUsed="1"/>
-    <w:lsdException w:name="Outline List 1" w:semiHidden="1" w:unhideWhenUsed="1"/>
-    <w:lsdException w:name="Outline List 2" w:semiHidden="1" w:unhideWhenUsed="1"/>
-    <w:lsdException w:name="Outline List 3" w:semiHidden="1" w:unhideWhenUsed="1"/>
-    <w:lsdException w:name="Table Simple 1" w:semiHidden="1" w:unhideWhenUsed="1"/>
-    <w:lsdException w:name="Table Simple 2" w:semiHidden="1" w:unhideWhenUsed="1"/>
-    <w:lsdException w:name="Table Simple 3" w:semiHidden="1" w:unhideWhenUsed="1"/>
-    <w:lsdException w:name="Table Classic 1" w:semiHidden="1" w:unhideWhenUsed="1"/>
-    <w:lsdException w:name="Table Classic 2" w:semiHidden="1" w:unhideWhenUsed="1"/>
-    <w:lsdException w:name="Table Classic 3" w:semiHidden="1" w:unhideWhenUsed="1"/>
-    <w:lsdException w:name="Table Classic 4" w:semiHidden="1" w:unhideWhenUsed="1"/>
-    <w:lsdException w:name="Table Colorful 1" w:semiHidden="1" w:unhideWhenUsed="1"/>
-    <w:lsdException w:name="Table Colorful 2" w:semiHidden="1" w:unhideWhenUsed="1"/>
-    <w:lsdException w:name="Table Colorful 3" w:semiHidden="1" w:unhideWhenUsed="1"/>
-    <w:lsdException w:name="Table Columns 1" w:semiHidden="1" w:unhideWhenUsed="1"/>
-    <w:lsdException w:name="Table Columns 2" w:semiHidden="1" w:unhideWhenUsed="1"/>
-    <w:lsdException w:name="Table Columns 3" w:semiHidden="1" w:unhideWhenUsed="1"/>
-    <w:lsdException w:name="Table Columns 4" w:semiHidden="1" w:unhideWhenUsed="1"/>
-    <w:lsdException w:name="Table Columns 5" w:semiHidden="1" w:unhideWhenUsed="1"/>
-    <w:lsdException w:name="Table Grid 1" w:semiHidden="1" w:unhideWhenUsed="1"/>
-    <w:lsdException w:name="Table Grid 2" w:semiHidden="1" w:unhideWhenUsed="1"/>
-    <w:lsdException w:name="Table Grid 3" w:semiHidden="1" w:unhideWhenUsed="1"/>
-    <w:lsdException w:name="Table Grid 4" w:semiHidden="1" w:unhideWhenUsed="1"/>
-    <w:lsdException w:name="Table Grid 5" w:semiHidden="1" w:unhideWhenUsed="1"/>
-    <w:lsdException w:name="Table Grid 6" w:semiHidden="1" w:unhideWhenUsed="1"/>
-    <w:lsdException w:name="Table Grid 7" w:semiHidden="1" w:unhideWhenUsed="1"/>
-    <w:lsdException w:name="Table Grid 8" w:semiHidden="1" w:unhideWhenUsed="1"/>
-    <w:lsdException w:name="Table List 1" w:semiHidden="1" w:unhideWhenUsed="1"/>
-    <w:lsdException w:name="Table List 2" w:semiHidden="1" w:unhideWhenUsed="1"/>
-    <w:lsdException w:name="Table List 3" w:semiHidden="1" w:unhideWhenUsed="1"/>
-    <w:lsdException w:name="Table List 4" w:semiHidden="1" w:unhideWhenUsed="1"/>
-    <w:lsdException w:name="Table List 5" w:semiHidden="1" w:unhideWhenUsed="1"/>
-    <w:lsdException w:name="Table List 6" w:semiHidden="1" w:unhideWhenUsed="1"/>
-    <w:lsdException w:name="Table List 7" w:semiHidden="1" w:unhideWhenUsed="1"/>
-    <w:lsdException w:name="Table List 8" w:semiHidden="1" w:unhideWhenUsed="1"/>
-    <w:lsdException w:name="Table 3D effects 1" w:semiHidden="1" w:unhideWhenUsed="1"/>
-    <w:lsdException w:name="Table 3D effects 2" w:semiHidden="1" w:unhideWhenUsed="1"/>
-    <w:lsdException w:name="Table 3D effects 3" w:semiHidden="1" w:unhideWhenUsed="1"/>
-    <w:lsdException w:name="Table Contemporary" w:semiHidden="1" w:unhideWhenUsed="1"/>
-    <w:lsdException w:name="Table Elegant" w:semiHidden="1" w:unhideWhenUsed="1"/>
-    <w:lsdException w:name="Table Professional" w:semiHidden="1" w:unhideWhenUsed="1"/>
-    <w:lsdException w:name="Table Subtle 1" w:semiHidden="1" w:unhideWhenUsed="1"/>
-    <w:lsdException w:name="Table Subtle 2" w:semiHidden="1" w:unhideWhenUsed="1"/>
-    <w:lsdException w:name="Table Web 1" w:semiHidden="1" w:unhideWhenUsed="1"/>
-    <w:lsdException w:name="Table Web 2" w:semiHidden="1" w:unhideWhenUsed="1"/>
-    <w:lsdException w:name="Table Web 3" w:semiHidden="1" w:unhideWhenUsed="1"/>
-    <w:lsdException w:name="Balloon Text" w:semiHidden="1" w:unhideWhenUsed="1"/>
-    <w:lsdException w:name="Table Grid" w:uiPriority="39"/>
-    <w:lsdException w:name="Table Theme" w:semiHidden="1" w:unhideWhenUsed="1"/>
-    <w:lsdException w:name="Placeholder Text" w:semiHidden="1"/>
-    <w:lsdException w:name="No Spacing" w:uiPriority="1" w:qFormat="1"/>
-    <w:lsdException w:name="Light Shading" w:uiPriority="60"/>
-    <w:lsdException w:name="Light List" w:uiPriority="61"/>
-    <w:lsdException w:name="Light Grid" w:uiPriority="62"/>
-    <w:lsdException w:name="Medium Shading 1" w:uiPriority="63"/>
-    <w:lsdException w:name="Medium Shading 2" w:uiPriority="64"/>
-    <w:lsdException w:name="Medium List 1" w:uiPriority="65"/>
-    <w:lsdException w:name="Medium List 2" w:uiPriority="66"/>
-    <w:lsdException w:name="Medium Grid 1" w:uiPriority="67"/>
-    <w:lsdException w:name="Medium Grid 2" w:uiPriority="68"/>
-    <w:lsdException w:name="Medium Grid 3" w:uiPriority="69"/>
-    <w:lsdException w:name="Dark List" w:uiPriority="70"/>
-    <w:lsdException w:name="Colorful Shading" w:uiPriority="71"/>
-    <w:lsdException w:name="Colorful List" w:uiPriority="72"/>
-    <w:lsdException w:name="Colorful Grid" w:uiPriority="73"/>
-    <w:lsdException w:name="Light Shading Accent 1" w:uiPriority="60"/>
-    <w:lsdException w:name="Light List Accent 1" w:uiPriority="61"/>
-    <w:lsdException w:name="Light Grid Accent 1" w:uiPriority="62"/>
-    <w:lsdException w:name="Medium Shading 1 Accent 1" w:uiPriority="63"/>
-    <w:lsdException w:name="Medium Shading 2 Accent 1" w:uiPriority="64"/>
-    <w:lsdException w:name="Medium List 1 Accent 1" w:uiPriority="65"/>
-    <w:lsdException w:name="Revision" w:semiHidden="1"/>
-    <w:lsdException w:name="List Paragraph" w:uiPriority="34" w:qFormat="1"/>
-    <w:lsdException w:name="Quote" w:uiPriority="29" w:qFormat="1"/>
-    <w:lsdException w:name="Intense Quote" w:uiPriority="30" w:qFormat="1"/>
-    <w:lsdException w:name="Medium List 2 Accent 1" w:uiPriority="66"/>
-    <w:lsdException w:name="Medium Grid 1 Accent 1" w:uiPriority="67"/>
-    <w:lsdException w:name="Medium Grid 2 Accent 1" w:uiPriority="68"/>
-    <w:lsdException w:name="Medium Grid 3 Accent 1" w:uiPriority="69"/>
-    <w:lsdException w:name="Dark List Accent 1" w:uiPriority="70"/>
-    <w:lsdException w:name="Colorful Shading Accent 1" w:uiPriority="71"/>
-    <w:lsdException w:name="Colorful List Accent 1" w:uiPriority="72"/>
-    <w:lsdException w:name="Colorful Grid Accent 1" w:uiPriority="73"/>
-    <w:lsdException w:name="Light Shading Accent 2" w:uiPriority="60"/>
-    <w:lsdException w:name="Light List Accent 2" w:uiPriority="61"/>
-    <w:lsdException w:name="Light Grid Accent 2" w:uiPriority="62"/>
-    <w:lsdException w:name="Medium Shading 1 Accent 2" w:uiPriority="63"/>
-    <w:lsdException w:name="Medium Shading 2 Accent 2" w:uiPriority="64"/>
-    <w:lsdException w:name="Medium List 1 Accent 2" w:uiPriority="65"/>
-    <w:lsdException w:name="Medium List 2 Accent 2" w:uiPriority="66"/>
-    <w:lsdException w:name="Medium Grid 1 Accent 2" w:uiPriority="67"/>
-    <w:lsdException w:name="Medium Grid 2 Accent 2" w:uiPriority="68"/>
-    <w:lsdException w:name="Medium Grid 3 Accent 2" w:uiPriority="69"/>
-    <w:lsdException w:name="Dark List Accent 2" w:uiPriority="70"/>
-    <w:lsdException w:name="Colorful Shading Accent 2" w:uiPriority="71"/>
-    <w:lsdException w:name="Colorful List Accent 2" w:uiPriority="72"/>
-    <w:lsdException w:name="Colorful Grid Accent 2" w:uiPriority="73"/>
-    <w:lsdException w:name="Light Shading Accent 3" w:uiPriority="60"/>
-    <w:lsdException w:name="Light List Accent 3" w:uiPriority="61"/>
-    <w:lsdException w:name="Light Grid Accent 3" w:uiPriority="62"/>
-    <w:lsdException w:name="Medium Shading 1 Accent 3" w:uiPriority="63"/>
-    <w:lsdException w:name="Medium Shading 2 Accent 3" w:uiPriority="64"/>
-    <w:lsdException w:name="Medium List 1 Accent 3" w:uiPriority="65"/>
-    <w:lsdException w:name="Medium List 2 Accent 3" w:uiPriority="66"/>
-    <w:lsdException w:name="Medium Grid 1 Accent 3" w:uiPriority="67"/>
-    <w:lsdException w:name="Medium Grid 2 Accent 3" w:uiPriority="68"/>
-    <w:lsdException w:name="Medium Grid 3 Accent 3" w:uiPriority="69"/>
-    <w:lsdException w:name="Dark List Accent 3" w:uiPriority="70"/>
-    <w:lsdException w:name="Colorful Shading Accent 3" w:uiPriority="71"/>
-    <w:lsdException w:name="Colorful List Accent 3" w:uiPriority="72"/>
-    <w:lsdException w:name="Colorful Grid Accent 3" w:uiPriority="73"/>
-    <w:lsdException w:name="Light Shading Accent 4" w:uiPriority="60"/>
-    <w:lsdException w:name="Light List Accent 4" w:uiPriority="61"/>
-    <w:lsdException w:name="Light Grid Accent 4" w:uiPriority="62"/>
-    <w:lsdException w:name="Medium Shading 1 Accent 4" w:uiPriority="63"/>
-    <w:lsdException w:name="Medium Shading 2 Accent 4" w:uiPriority="64"/>
-    <w:lsdException w:name="Medium List 1 Accent 4" w:uiPriority="65"/>
-    <w:lsdException w:name="Medium List 2 Accent 4" w:uiPriority="66"/>
-    <w:lsdException w:name="Medium Grid 1 Accent 4" w:uiPriority="67"/>
-    <w:lsdException w:name="Medium Grid 2 Accent 4" w:uiPriority="68"/>
-    <w:lsdException w:name="Medium Grid 3 Accent 4" w:uiPriority="69"/>
-    <w:lsdException w:name="Dark List Accent 4" w:uiPriority="70"/>
-    <w:lsdException w:name="Colorful Shading Accent 4" w:uiPriority="71"/>
-    <w:lsdException w:name="Colorful List Accent 4" w:uiPriority="72"/>
-    <w:lsdException w:name="Colorful Grid Accent 4" w:uiPriority="73"/>
-    <w:lsdException w:name="Light Shading Accent 5" w:uiPriority="60"/>
-    <w:lsdException w:name="Light List Accent 5" w:uiPriority="61"/>
-    <w:lsdException w:name="Light Grid Accent 5" w:uiPriority="62"/>
-    <w:lsdException w:name="Medium Shading 1 Accent 5" w:uiPriority="63"/>
-    <w:lsdException w:name="Medium Shading 2 Accent 5" w:uiPriority="64"/>
-    <w:lsdException w:name="Medium List 1 Accent 5" w:uiPriority="65"/>
-    <w:lsdException w:name="Medium List 2 Accent 5" w:uiPriority="66"/>
-    <w:lsdException w:name="Medium Grid 1 Accent 5" w:uiPriority="67"/>
-    <w:lsdException w:name="Medium Grid 2 Accent 5" w:uiPriority="68"/>
-    <w:lsdException w:name="Medium Grid 3 Accent 5" w:uiPriority="69"/>
-    <w:lsdException w:name="Dark List Accent 5" w:uiPriority="70"/>
-    <w:lsdException w:name="Colorful Shading Accent 5" w:uiPriority="71"/>
-    <w:lsdException w:name="Colorful List Accent 5" w:uiPriority="72"/>
-    <w:lsdException w:name="Colorful Grid Accent 5" w:uiPriority="73"/>
-    <w:lsdException w:name="Light Shading Accent 6" w:uiPriority="60"/>
-    <w:lsdException w:name="Light List Accent 6" w:uiPriority="61"/>
-    <w:lsdException w:name="Light Grid Accent 6" w:uiPriority="62"/>
-    <w:lsdException w:name="Medium Shading 1 Accent 6" w:uiPriority="63"/>
-    <w:lsdException w:name="Medium Shading 2 Accent 6" w:uiPriority="64"/>
-    <w:lsdException w:name="Medium List 1 Accent 6" w:uiPriority="65"/>
-    <w:lsdException w:name="Medium List 2 Accent 6" w:uiPriority="66"/>
-    <w:lsdException w:name="Medium Grid 1 Accent 6" w:uiPriority="67"/>
-    <w:lsdException w:name="Medium Grid 2 Accent 6" w:uiPriority="68"/>
-    <w:lsdException w:name="Medium Grid 3 Accent 6" w:uiPriority="69"/>
-    <w:lsdException w:name="Dark List Accent 6" w:uiPriority="70"/>
-    <w:lsdException w:name="Colorful Shading Accent 6" w:uiPriority="71"/>
-    <w:lsdException w:name="Colorful List Accent 6" w:uiPriority="72"/>
-    <w:lsdException w:name="Colorful Grid Accent 6" w:uiPriority="73"/>
-    <w:lsdException w:name="Subtle Emphasis" w:uiPriority="19" w:qFormat="1"/>
-    <w:lsdException w:name="Intense Emphasis" w:uiPriority="21" w:qFormat="1"/>
-    <w:lsdException w:name="Subtle Reference" w:uiPriority="31" w:qFormat="1"/>
-    <w:lsdException w:name="Intense Reference" w:uiPriority="32" w:qFormat="1"/>
-    <w:lsdException w:name="Book Title" w:uiPriority="33" w:qFormat="1"/>
-    <w:lsdException w:name="Bibliography" w:semiHidden="1" w:uiPriority="37" w:unhideWhenUsed="1"/>
-    <w:lsdException w:name="TOC Heading" w:semiHidden="1" w:uiPriority="39" w:unhideWhenUsed="1" w:qFormat="1"/>
-    <w:lsdException w:name="Plain Table 1" w:uiPriority="41"/>
-    <w:lsdException w:name="Plain Table 2" w:uiPriority="42"/>
-    <w:lsdException w:name="Plain Table 3" w:uiPriority="43"/>
-    <w:lsdException w:name="Plain Table 4" w:uiPriority="44"/>
-    <w:lsdException w:name="Plain Table 5" w:uiPriority="45"/>
-    <w:lsdException w:name="Grid Table Light" w:uiPriority="40"/>
-    <w:lsdException w:name="Grid Table 1 Light" w:uiPriority="46"/>
-    <w:lsdException w:name="Grid Table 2" w:uiPriority="47"/>
-    <w:lsdException w:name="Grid Table 3" w:uiPriority="48"/>
-    <w:lsdException w:name="Grid Table 4" w:uiPriority="49"/>
-    <w:lsdException w:name="Grid Table 5 Dark" w:uiPriority="50"/>
-    <w:lsdException w:name="Grid Table 6 Colorful" w:uiPriority="51"/>
-    <w:lsdException w:name="Grid Table 7 Colorful" w:uiPriority="52"/>
-    <w:lsdException w:name="Grid Table 1 Light Accent 1" w:uiPriority="46"/>
-    <w:lsdException w:name="Grid Table 2 Accent 1" w:uiPriority="47"/>
-    <w:lsdException w:name="Grid Table 3 Accent 1" w:uiPriority="48"/>
-    <w:lsdException w:name="Grid Table 4 Accent 1" w:uiPriority="49"/>
-    <w:lsdException w:name="Grid Table 5 Dark Accent 1" w:uiPriority="50"/>
-    <w:lsdException w:name="Grid Table 6 Colorful Accent 1" w:uiPriority="51"/>
-    <w:lsdException w:name="Grid Table 7 Colorful Accent 1" w:uiPriority="52"/>
-    <w:lsdException w:name="Grid Table 1 Light Accent 2" w:uiPriority="46"/>
-    <w:lsdException w:name="Grid Table 2 Accent 2" w:uiPriority="47"/>
-    <w:lsdException w:name="Grid Table 3 Accent 2" w:uiPriority="48"/>
-    <w:lsdException w:name="Grid Table 4 Accent 2" w:uiPriority="49"/>
-    <w:lsdException w:name="Grid Table 5 Dark Accent 2" w:uiPriority="50"/>
-    <w:lsdException w:name="Grid Table 6 Colorful Accent 2" w:uiPriority="51"/>
-    <w:lsdException w:name="Grid Table 7 Colorful Accent 2" w:uiPriority="52"/>
-    <w:lsdException w:name="Grid Table 1 Light Accent 3" w:uiPriority="46"/>
-    <w:lsdException w:name="Grid Table 2 Accent 3" w:uiPriority="47"/>
-    <w:lsdException w:name="Grid Table 3 Accent 3" w:uiPriority="48"/>
-    <w:lsdException w:name="Grid Table 4 Accent 3" w:uiPriority="49"/>
-    <w:lsdException w:name="Grid Table 5 Dark Accent 3" w:uiPriority="50"/>
-    <w:lsdException w:name="Grid Table 6 Colorful Accent 3" w:uiPriority="51"/>
-    <w:lsdException w:name="Grid Table 7 Colorful Accent 3" w:uiPriority="52"/>
-    <w:lsdException w:name="Grid Table 1 Light Accent 4" w:uiPriority="46"/>
-    <w:lsdException w:name="Grid Table 2 Accent 4" w:uiPriority="47"/>
-    <w:lsdException w:name="Grid Table 3 Accent 4" w:uiPriority="48"/>
-    <w:lsdException w:name="Grid Table 4 Accent 4" w:uiPriority="49"/>
-    <w:lsdException w:name="Grid Table 5 Dark Accent 4" w:uiPriority="50"/>
-    <w:lsdException w:name="Grid Table 6 Colorful Accent 4" w:uiPriority="51"/>
-    <w:lsdException w:name="Grid Table 7 Colorful Accent 4" w:uiPriority="52"/>
-    <w:lsdException w:name="Grid Table 1 Light Accent 5" w:uiPriority="46"/>
-    <w:lsdException w:name="Grid Table 2 Accent 5" w:uiPriority="47"/>
-    <w:lsdException w:name="Grid Table 3 Accent 5" w:uiPriority="48"/>
-    <w:lsdException w:name="Grid Table 4 Accent 5" w:uiPriority="49"/>
-    <w:lsdException w:name="Grid Table 5 Dark Accent 5" w:uiPriority="50"/>
-    <w:lsdException w:name="Grid Table 6 Colorful Accent 5" w:uiPriority="51"/>
-    <w:lsdException w:name="Grid Table 7 Colorful Accent 5" w:uiPriority="52"/>
-    <w:lsdException w:name="Grid Table 1 Light Accent 6" w:uiPriority="46"/>
-    <w:lsdException w:name="Grid Table 2 Accent 6" w:uiPriority="47"/>
-    <w:lsdException w:name="Grid Table 3 Accent 6" w:uiPriority="48"/>
-    <w:lsdException w:name="Grid Table 4 Accent 6" w:uiPriority="49"/>
-    <w:lsdException w:name="Grid Table 5 Dark Accent 6" w:uiPriority="50"/>
-    <w:lsdException w:name="Grid Table 6 Colorful Accent 6" w:uiPriority="51"/>
-    <w:lsdException w:name="Grid Table 7 Colorful Accent 6" w:uiPriority="52"/>
-    <w:lsdException w:name="List Table 1 Light" w:uiPriority="46"/>
-    <w:lsdException w:name="List Table 2" w:uiPriority="47"/>
-    <w:lsdException w:name="List Table 3" w:uiPriority="48"/>
-    <w:lsdException w:name="List Table 4" w:uiPriority="49"/>
-    <w:lsdException w:name="List Table 5 Dark" w:uiPriority="50"/>
-    <w:lsdException w:name="List Table 6 Colorful" w:uiPriority="51"/>
-    <w:lsdException w:name="List Table 7 Colorful" w:uiPriority="52"/>
-    <w:lsdException w:name="List Table 1 Light Accent 1" w:uiPriority="46"/>
-    <w:lsdException w:name="List Table 2 Accent 1" w:uiPriority="47"/>
-    <w:lsdException w:name="List Table 3 Accent 1" w:uiPriority="48"/>
-    <w:lsdException w:name="List Table 4 Accent 1" w:uiPriority="49"/>
-    <w:lsdException w:name="List Table 5 Dark Accent 1" w:uiPriority="50"/>
-    <w:lsdException w:name="List Table 6 Colorful Accent 1" w:uiPriority="51"/>
-    <w:lsdException w:name="List Table 7 Colorful Accent 1" w:uiPriority="52"/>
-    <w:lsdException w:name="List Table 1 Light Accent 2" w:uiPriority="46"/>
-    <w:lsdException w:name="List Table 2 Accent 2" w:uiPriority="47"/>
-    <w:lsdException w:name="List Table 3 Accent 2" w:uiPriority="48"/>
-    <w:lsdException w:name="List Table 4 Accent 2" w:uiPriority="49"/>
-    <w:lsdException w:name="List Table 5 Dark Accent 2" w:uiPriority="50"/>
-    <w:lsdException w:name="List Table 6 Colorful Accent 2" w:uiPriority="51"/>
-    <w:lsdException w:name="List Table 7 Colorful Accent 2" w:uiPriority="52"/>
-    <w:lsdException w:name="List Table 1 Light Accent 3" w:uiPriority="46"/>
-    <w:lsdException w:name="List Table 2 Accent 3" w:uiPriority="47"/>
-    <w:lsdException w:name="List Table 3 Accent 3" w:uiPriority="48"/>
-    <w:lsdException w:name="List Table 4 Accent 3" w:uiPriority="49"/>
-    <w:lsdException w:name="List Table 5 Dark Accent 3" w:uiPriority="50"/>
-    <w:lsdException w:name="List Table 6 Colorful Accent 3" w:uiPriority="51"/>
-    <w:lsdException w:name="List Table 7 Colorful Accent 3" w:uiPriority="52"/>
-    <w:lsdException w:name="List Table 1 Light Accent 4" w:uiPriority="46"/>
-    <w:lsdException w:name="List Table 2 Accent 4" w:uiPriority="47"/>
-    <w:lsdException w:name="List Table 3 Accent 4" w:uiPriority="48"/>
-    <w:lsdException w:name="List Table 4 Accent 4" w:uiPriority="49"/>
-    <w:lsdException w:name="List Table 5 Dark Accent 4" w:uiPriority="50"/>
-    <w:lsdException w:name="List Table 6 Colorful Accent 4" w:uiPriority="51"/>
-    <w:lsdException w:name="List Table 7 Colorful Accent 4" w:uiPriority="52"/>
-    <w:lsdException w:name="List Table 1 Light Accent 5" w:uiPriority="46"/>
-    <w:lsdException w:name="List Table 2 Accent 5" w:uiPriority="47"/>
-    <w:lsdException w:name="List Table 3 Accent 5" w:uiPriority="48"/>
-    <w:lsdException w:name="List Table 4 Accent 5" w:uiPriority="49"/>
-    <w:lsdException w:name="List Table 5 Dark Accent 5" w:uiPriority="50"/>
-    <w:lsdException w:name="List Table 6 Colorful Accent 5" w:uiPriority="51"/>
-    <w:lsdException w:name="List Table 7 Colorful Accent 5" w:uiPriority="52"/>
-    <w:lsdException w:name="List Table 1 Light Accent 6" w:uiPriority="46"/>
-    <w:lsdException w:name="List Table 2 Accent 6" w:uiPriority="47"/>
-    <w:lsdException w:name="List Table 3 Accent 6" w:uiPriority="48"/>
-    <w:lsdException w:name="List Table 4 Accent 6" w:uiPriority="49"/>
-    <w:lsdException w:name="List Table 5 Dark Accent 6" w:uiPriority="50"/>
-    <w:lsdException w:name="List Table 6 Colorful Accent 6" w:uiPriority="51"/>
-    <w:lsdException w:name="List Table 7 Colorful Accent 6" w:uiPriority="52"/>
+  <w:latentStyles w:defLockedState="0" w:defUIPriority="99" w:defSemiHidden="1" w:defUnhideWhenUsed="1" w:defQFormat="0" w:count="276">
+    <w:lsdException w:name="Normal" w:semiHidden="0" w:uiPriority="0" w:unhideWhenUsed="0" w:qFormat="1"/>
+    <w:lsdException w:name="heading 1" w:semiHidden="0" w:uiPriority="9" w:unhideWhenUsed="0" w:qFormat="1"/>
+    <w:lsdException w:name="heading 2" w:uiPriority="9" w:qFormat="1"/>
+    <w:lsdException w:name="heading 3" w:uiPriority="9" w:qFormat="1"/>
+    <w:lsdException w:name="heading 4" w:uiPriority="9" w:qFormat="1"/>
+    <w:lsdException w:name="heading 5" w:uiPriority="9" w:qFormat="1"/>
+    <w:lsdException w:name="heading 6" w:uiPriority="9" w:qFormat="1"/>
+    <w:lsdException w:name="heading 7" w:uiPriority="9" w:qFormat="1"/>
+    <w:lsdException w:name="heading 8" w:uiPriority="9" w:qFormat="1"/>
+    <w:lsdException w:name="heading 9" w:uiPriority="9" w:qFormat="1"/>
+    <w:lsdException w:name="toc 1" w:uiPriority="39"/>
+    <w:lsdException w:name="toc 2" w:uiPriority="39"/>
+    <w:lsdException w:name="toc 3" w:uiPriority="39"/>
+    <w:lsdException w:name="toc 4" w:uiPriority="39"/>
+    <w:lsdException w:name="toc 5" w:uiPriority="39"/>
+    <w:lsdException w:name="toc 6" w:uiPriority="39"/>
+    <w:lsdException w:name="toc 7" w:uiPriority="39"/>
+    <w:lsdException w:name="toc 8" w:uiPriority="39"/>
+    <w:lsdException w:name="toc 9" w:uiPriority="39"/>
+    <w:lsdException w:name="caption" w:uiPriority="35" w:qFormat="1"/>
+    <w:lsdException w:name="Title" w:semiHidden="0" w:uiPriority="10" w:unhideWhenUsed="0" w:qFormat="1"/>
+    <w:lsdException w:name="Default Paragraph Font" w:uiPriority="1"/>
+    <w:lsdException w:name="Subtitle" w:semiHidden="0" w:uiPriority="11" w:unhideWhenUsed="0" w:qFormat="1"/>
+    <w:lsdException w:name="Strong" w:semiHidden="0" w:uiPriority="22" w:unhideWhenUsed="0" w:qFormat="1"/>
+    <w:lsdException w:name="Emphasis" w:semiHidden="0" w:uiPriority="20" w:unhideWhenUsed="0" w:qFormat="1"/>
+    <w:lsdException w:name="Table Grid" w:semiHidden="0" w:uiPriority="39" w:unhideWhenUsed="0"/>
+    <w:lsdException w:name="Note Level 1" w:semiHidden="0" w:unhideWhenUsed="0"/>
+    <w:lsdException w:name="Note Level 2" w:semiHidden="0" w:unhideWhenUsed="0"/>
+    <w:lsdException w:name="Note Level 3" w:semiHidden="0" w:unhideWhenUsed="0"/>
+    <w:lsdException w:name="Note Level 4" w:semiHidden="0" w:unhideWhenUsed="0"/>
+    <w:lsdException w:name="Note Level 5" w:semiHidden="0" w:unhideWhenUsed="0"/>
+    <w:lsdException w:name="Note Level 6" w:semiHidden="0" w:unhideWhenUsed="0"/>
+    <w:lsdException w:name="Note Level 7" w:semiHidden="0" w:unhideWhenUsed="0"/>
+    <w:lsdException w:name="Note Level 8" w:semiHidden="0" w:unhideWhenUsed="0"/>
+    <w:lsdException w:name="Note Level 9" w:semiHidden="0" w:unhideWhenUsed="0"/>
+    <w:lsdException w:name="Placeholder Text" w:unhideWhenUsed="0"/>
+    <w:lsdException w:name="No Spacing" w:semiHidden="0" w:uiPriority="1" w:unhideWhenUsed="0" w:qFormat="1"/>
+    <w:lsdException w:name="Light Shading" w:semiHidden="0" w:uiPriority="60" w:unhideWhenUsed="0"/>
+    <w:lsdException w:name="Light List" w:semiHidden="0" w:uiPriority="61" w:unhideWhenUsed="0"/>
+    <w:lsdException w:name="Light Grid" w:semiHidden="0" w:uiPriority="62" w:unhideWhenUsed="0"/>
+    <w:lsdException w:name="Medium Shading 1" w:semiHidden="0" w:uiPriority="63" w:unhideWhenUsed="0"/>
+    <w:lsdException w:name="Medium Shading 2" w:semiHidden="0" w:uiPriority="64" w:unhideWhenUsed="0"/>
+    <w:lsdException w:name="Medium List 1" w:semiHidden="0" w:uiPriority="65" w:unhideWhenUsed="0"/>
+    <w:lsdException w:name="Medium List 2" w:semiHidden="0" w:uiPriority="66" w:unhideWhenUsed="0"/>
+    <w:lsdException w:name="Medium Grid 1" w:semiHidden="0" w:uiPriority="67" w:unhideWhenUsed="0"/>
+    <w:lsdException w:name="Medium Grid 2" w:semiHidden="0" w:uiPriority="68" w:unhideWhenUsed="0"/>
+    <w:lsdException w:name="Medium Grid 3" w:semiHidden="0" w:uiPriority="69" w:unhideWhenUsed="0"/>
+    <w:lsdException w:name="Dark List" w:semiHidden="0" w:uiPriority="70" w:unhideWhenUsed="0"/>
+    <w:lsdException w:name="Colorful Shading" w:semiHidden="0" w:uiPriority="71" w:unhideWhenUsed="0"/>
+    <w:lsdException w:name="Colorful List" w:semiHidden="0" w:uiPriority="72" w:unhideWhenUsed="0"/>
+    <w:lsdException w:name="Colorful Grid" w:semiHidden="0" w:uiPriority="73" w:unhideWhenUsed="0"/>
+    <w:lsdException w:name="Light Shading Accent 1" w:semiHidden="0" w:uiPriority="60" w:unhideWhenUsed="0"/>
+    <w:lsdException w:name="Light List Accent 1" w:semiHidden="0" w:uiPriority="61" w:unhideWhenUsed="0"/>
+    <w:lsdException w:name="Light Grid Accent 1" w:semiHidden="0" w:uiPriority="62" w:unhideWhenUsed="0"/>
+    <w:lsdException w:name="Medium Shading 1 Accent 1" w:semiHidden="0" w:uiPriority="63" w:unhideWhenUsed="0"/>
+    <w:lsdException w:name="Medium Shading 2 Accent 1" w:semiHidden="0" w:uiPriority="64" w:unhideWhenUsed="0"/>
+    <w:lsdException w:name="Medium List 1 Accent 1" w:semiHidden="0" w:uiPriority="65" w:unhideWhenUsed="0"/>
+    <w:lsdException w:name="Revision" w:unhideWhenUsed="0"/>
+    <w:lsdException w:name="List Paragraph" w:semiHidden="0" w:uiPriority="34" w:unhideWhenUsed="0" w:qFormat="1"/>
+    <w:lsdException w:name="Quote" w:semiHidden="0" w:uiPriority="29" w:unhideWhenUsed="0" w:qFormat="1"/>
+    <w:lsdException w:name="Intense Quote" w:semiHidden="0" w:uiPriority="30" w:unhideWhenUsed="0" w:qFormat="1"/>
+    <w:lsdException w:name="Medium List 2 Accent 1" w:semiHidden="0" w:uiPriority="66" w:unhideWhenUsed="0"/>
+    <w:lsdException w:name="Medium Grid 1 Accent 1" w:semiHidden="0" w:uiPriority="67" w:unhideWhenUsed="0"/>
+    <w:lsdException w:name="Medium Grid 2 Accent 1" w:semiHidden="0" w:uiPriority="68" w:unhideWhenUsed="0"/>
+    <w:lsdException w:name="Medium Grid 3 Accent 1" w:semiHidden="0" w:uiPriority="69" w:unhideWhenUsed="0"/>
+    <w:lsdException w:name="Dark List Accent 1" w:semiHidden="0" w:uiPriority="70" w:unhideWhenUsed="0"/>
+    <w:lsdException w:name="Colorful Shading Accent 1" w:semiHidden="0" w:uiPriority="71" w:unhideWhenUsed="0"/>
+    <w:lsdException w:name="Colorful List Accent 1" w:semiHidden="0" w:uiPriority="72" w:unhideWhenUsed="0"/>
+    <w:lsdException w:name="Colorful Grid Accent 1" w:semiHidden="0" w:uiPriority="73" w:unhideWhenUsed="0"/>
+    <w:lsdException w:name="Light Shading Accent 2" w:semiHidden="0" w:uiPriority="60" w:unhideWhenUsed="0"/>
+    <w:lsdException w:name="Light List Accent 2" w:semiHidden="0" w:uiPriority="61" w:unhideWhenUsed="0"/>
+    <w:lsdException w:name="Light Grid Accent 2" w:semiHidden="0" w:uiPriority="62" w:unhideWhenUsed="0"/>
+    <w:lsdException w:name="Medium Shading 1 Accent 2" w:semiHidden="0" w:uiPriority="63" w:unhideWhenUsed="0"/>
+    <w:lsdException w:name="Medium Shading 2 Accent 2" w:semiHidden="0" w:uiPriority="64" w:unhideWhenUsed="0"/>
+    <w:lsdException w:name="Medium List 1 Accent 2" w:semiHidden="0" w:uiPriority="65" w:unhideWhenUsed="0"/>
+    <w:lsdException w:name="Medium List 2 Accent 2" w:semiHidden="0" w:uiPriority="66" w:unhideWhenUsed="0"/>
+    <w:lsdException w:name="Medium Grid 1 Accent 2" w:semiHidden="0" w:uiPriority="67" w:unhideWhenUsed="0"/>
+    <w:lsdException w:name="Medium Grid 2 Accent 2" w:semiHidden="0" w:uiPriority="68" w:unhideWhenUsed="0"/>
+    <w:lsdException w:name="Medium Grid 3 Accent 2" w:semiHidden="0" w:uiPriority="69" w:unhideWhenUsed="0"/>
+    <w:lsdException w:name="Dark List Accent 2" w:semiHidden="0" w:uiPriority="70" w:unhideWhenUsed="0"/>
+    <w:lsdException w:name="Colorful Shading Accent 2" w:semiHidden="0" w:uiPriority="71" w:unhideWhenUsed="0"/>
+    <w:lsdException w:name="Colorful List Accent 2" w:semiHidden="0" w:uiPriority="72" w:unhideWhenUsed="0"/>
+    <w:lsdException w:name="Colorful Grid Accent 2" w:semiHidden="0" w:uiPriority="73" w:unhideWhenUsed="0"/>
+    <w:lsdException w:name="Light Shading Accent 3" w:semiHidden="0" w:uiPriority="60" w:unhideWhenUsed="0"/>
+    <w:lsdException w:name="Light List Accent 3" w:semiHidden="0" w:uiPriority="61" w:unhideWhenUsed="0"/>
+    <w:lsdException w:name="Light Grid Accent 3" w:semiHidden="0" w:uiPriority="62" w:unhideWhenUsed="0"/>
+    <w:lsdException w:name="Medium Shading 1 Accent 3" w:semiHidden="0" w:uiPriority="63" w:unhideWhenUsed="0"/>
+    <w:lsdException w:name="Medium Shading 2 Accent 3" w:semiHidden="0" w:uiPriority="64" w:unhideWhenUsed="0"/>
+    <w:lsdException w:name="Medium List 1 Accent 3" w:semiHidden="0" w:uiPriority="65" w:unhideWhenUsed="0"/>
+    <w:lsdException w:name="Medium List 2 Accent 3" w:semiHidden="0" w:uiPriority="66" w:unhideWhenUsed="0"/>
+    <w:lsdException w:name="Medium Grid 1 Accent 3" w:semiHidden="0" w:uiPriority="67" w:unhideWhenUsed="0"/>
+    <w:lsdException w:name="Medium Grid 2 Accent 3" w:semiHidden="0" w:uiPriority="68" w:unhideWhenUsed="0"/>
+    <w:lsdException w:name="Medium Grid 3 Accent 3" w:semiHidden="0" w:uiPriority="69" w:unhideWhenUsed="0"/>
+    <w:lsdException w:name="Dark List Accent 3" w:semiHidden="0" w:uiPriority="70" w:unhideWhenUsed="0"/>
+    <w:lsdException w:name="Colorful Shading Accent 3" w:semiHidden="0" w:uiPriority="71" w:unhideWhenUsed="0"/>
+    <w:lsdException w:name="Colorful List Accent 3" w:semiHidden="0" w:uiPriority="72" w:unhideWhenUsed="0"/>
+    <w:lsdException w:name="Colorful Grid Accent 3" w:semiHidden="0" w:uiPriority="73" w:unhideWhenUsed="0"/>
+    <w:lsdException w:name="Light Shading Accent 4" w:semiHidden="0" w:uiPriority="60" w:unhideWhenUsed="0"/>
+    <w:lsdException w:name="Light List Accent 4" w:semiHidden="0" w:uiPriority="61" w:unhideWhenUsed="0"/>
+    <w:lsdException w:name="Light Grid Accent 4" w:semiHidden="0" w:uiPriority="62" w:unhideWhenUsed="0"/>
+    <w:lsdException w:name="Medium Shading 1 Accent 4" w:semiHidden="0" w:uiPriority="63" w:unhideWhenUsed="0"/>
+    <w:lsdException w:name="Medium Shading 2 Accent 4" w:semiHidden="0" w:uiPriority="64" w:unhideWhenUsed="0"/>
+    <w:lsdException w:name="Medium List 1 Accent 4" w:semiHidden="0" w:uiPriority="65" w:unhideWhenUsed="0"/>
+    <w:lsdException w:name="Medium List 2 Accent 4" w:semiHidden="0" w:uiPriority="66" w:unhideWhenUsed="0"/>
+    <w:lsdException w:name="Medium Grid 1 Accent 4" w:semiHidden="0" w:uiPriority="67" w:unhideWhenUsed="0"/>
+    <w:lsdException w:name="Medium Grid 2 Accent 4" w:semiHidden="0" w:uiPriority="68" w:unhideWhenUsed="0"/>
+    <w:lsdException w:name="Medium Grid 3 Accent 4" w:semiHidden="0" w:uiPriority="69" w:unhideWhenUsed="0"/>
+    <w:lsdException w:name="Dark List Accent 4" w:semiHidden="0" w:uiPriority="70" w:unhideWhenUsed="0"/>
+    <w:lsdException w:name="Colorful Shading Accent 4" w:semiHidden="0" w:uiPriority="71" w:unhideWhenUsed="0"/>
+    <w:lsdException w:name="Colorful List Accent 4" w:semiHidden="0" w:uiPriority="72" w:unhideWhenUsed="0"/>
+    <w:lsdException w:name="Colorful Grid Accent 4" w:semiHidden="0" w:uiPriority="73" w:unhideWhenUsed="0"/>
+    <w:lsdException w:name="Light Shading Accent 5" w:semiHidden="0" w:uiPriority="60" w:unhideWhenUsed="0"/>
+    <w:lsdException w:name="Light List Accent 5" w:semiHidden="0" w:uiPriority="61" w:unhideWhenUsed="0"/>
+    <w:lsdException w:name="Light Grid Accent 5" w:semiHidden="0" w:uiPriority="62" w:unhideWhenUsed="0"/>
+    <w:lsdException w:name="Medium Shading 1 Accent 5" w:semiHidden="0" w:uiPriority="63" w:unhideWhenUsed="0"/>
+    <w:lsdException w:name="Medium Shading 2 Accent 5" w:semiHidden="0" w:uiPriority="64" w:unhideWhenUsed="0"/>
+    <w:lsdException w:name="Medium List 1 Accent 5" w:semiHidden="0" w:uiPriority="65" w:unhideWhenUsed="0"/>
+    <w:lsdException w:name="Medium List 2 Accent 5" w:semiHidden="0" w:uiPriority="66" w:unhideWhenUsed="0"/>
+    <w:lsdException w:name="Medium Grid 1 Accent 5" w:semiHidden="0" w:uiPriority="67" w:unhideWhenUsed="0"/>
+    <w:lsdException w:name="Medium Grid 2 Accent 5" w:semiHidden="0" w:uiPriority="68" w:unhideWhenUsed="0"/>
+    <w:lsdException w:name="Medium Grid 3 Accent 5" w:semiHidden="0" w:uiPriority="69" w:unhideWhenUsed="0"/>
+    <w:lsdException w:name="Dark List Accent 5" w:semiHidden="0" w:uiPriority="70" w:unhideWhenUsed="0"/>
+    <w:lsdException w:name="Colorful Shading Accent 5" w:semiHidden="0" w:uiPriority="71" w:unhideWhenUsed="0"/>
+    <w:lsdException w:name="Colorful List Accent 5" w:semiHidden="0" w:uiPriority="72" w:unhideWhenUsed="0"/>
+    <w:lsdException w:name="Colorful Grid Accent 5" w:semiHidden="0" w:uiPriority="73" w:unhideWhenUsed="0"/>
+    <w:lsdException w:name="Light Shading Accent 6" w:semiHidden="0" w:uiPriority="60" w:unhideWhenUsed="0"/>
+    <w:lsdException w:name="Light List Accent 6" w:semiHidden="0" w:uiPriority="61" w:unhideWhenUsed="0"/>
+    <w:lsdException w:name="Light Grid Accent 6" w:semiHidden="0" w:uiPriority="62" w:unhideWhenUsed="0"/>
+    <w:lsdException w:name="Medium Shading 1 Accent 6" w:semiHidden="0" w:uiPriority="63" w:unhideWhenUsed="0"/>
+    <w:lsdException w:name="Medium Shading 2 Accent 6" w:semiHidden="0" w:uiPriority="64" w:unhideWhenUsed="0"/>
+    <w:lsdException w:name="Medium List 1 Accent 6" w:semiHidden="0" w:uiPriority="65" w:unhideWhenUsed="0"/>
+    <w:lsdException w:name="Medium List 2 Accent 6" w:semiHidden="0" w:uiPriority="66" w:unhideWhenUsed="0"/>
+    <w:lsdException w:name="Medium Grid 1 Accent 6" w:semiHidden="0" w:uiPriority="67" w:unhideWhenUsed="0"/>
+    <w:lsdException w:name="Medium Grid 2 Accent 6" w:semiHidden="0" w:uiPriority="68" w:unhideWhenUsed="0"/>
+    <w:lsdException w:name="Medium Grid 3 Accent 6" w:semiHidden="0" w:uiPriority="69" w:unhideWhenUsed="0"/>
+    <w:lsdException w:name="Dark List Accent 6" w:semiHidden="0" w:uiPriority="70" w:unhideWhenUsed="0"/>
+    <w:lsdException w:name="Colorful Shading Accent 6" w:semiHidden="0" w:uiPriority="71" w:unhideWhenUsed="0"/>
+    <w:lsdException w:name="Colorful List Accent 6" w:semiHidden="0" w:uiPriority="72" w:unhideWhenUsed="0"/>
+    <w:lsdException w:name="Colorful Grid Accent 6" w:semiHidden="0" w:uiPriority="73" w:unhideWhenUsed="0"/>
+    <w:lsdException w:name="Subtle Emphasis" w:semiHidden="0" w:uiPriority="19" w:unhideWhenUsed="0" w:qFormat="1"/>
+    <w:lsdException w:name="Intense Emphasis" w:semiHidden="0" w:uiPriority="21" w:unhideWhenUsed="0" w:qFormat="1"/>
+    <w:lsdException w:name="Subtle Reference" w:semiHidden="0" w:uiPriority="31" w:unhideWhenUsed="0" w:qFormat="1"/>
+    <w:lsdException w:name="Intense Reference" w:semiHidden="0" w:uiPriority="32" w:unhideWhenUsed="0" w:qFormat="1"/>
+    <w:lsdException w:name="Book Title" w:semiHidden="0" w:uiPriority="33" w:unhideWhenUsed="0" w:qFormat="1"/>
+    <w:lsdException w:name="Bibliography" w:uiPriority="37"/>
+    <w:lsdException w:name="TOC Heading" w:uiPriority="39" w:qFormat="1"/>
   </w:latentStyles>
   <w:style w:type="paragraph" w:default="1" w:styleId="Normal">
     <w:name w:val="Normal"/>
-    <w:qFormat/>
+  </w:style>
+  <w:style w:type="paragraph" w:styleId="Heading1">
+    <w:name w:val="heading 1"/>
+    <w:basedOn w:val="Normal"/>
+    <w:next w:val="Normal"/>
+    <w:pPr>
+      <w:keepNext/>
+      <w:keepLines/>
+      <w:spacing w:before="200"/>
+      <w:contextualSpacing/>
+      <w:outlineLvl w:val="0"/>
+    </w:pPr>
+    <w:rPr>
+      <w:rFonts w:ascii="Trebuchet MS" w:eastAsia="Trebuchet MS" w:hAnsi="Trebuchet MS" w:cs="Trebuchet MS"/>
+      <w:sz w:val="32"/>
+    </w:rPr>
+  </w:style>
+  <w:style w:type="paragraph" w:styleId="Heading2">
+    <w:name w:val="heading 2"/>
+    <w:basedOn w:val="Normal"/>
+    <w:next w:val="Normal"/>
+    <w:pPr>
+      <w:keepNext/>
+      <w:keepLines/>
+      <w:spacing w:before="200"/>
+      <w:contextualSpacing/>
+      <w:outlineLvl w:val="1"/>
+    </w:pPr>
+    <w:rPr>
+      <w:rFonts w:ascii="Trebuchet MS" w:eastAsia="Trebuchet MS" w:hAnsi="Trebuchet MS" w:cs="Trebuchet MS"/>
+      <w:b/>
+      <w:sz w:val="26"/>
+    </w:rPr>
+  </w:style>
+  <w:style w:type="paragraph" w:styleId="Heading3">
+    <w:name w:val="heading 3"/>
+    <w:basedOn w:val="Normal"/>
+    <w:next w:val="Normal"/>
+    <w:pPr>
+      <w:keepNext/>
+      <w:keepLines/>
+      <w:spacing w:before="160"/>
+      <w:contextualSpacing/>
+      <w:outlineLvl w:val="2"/>
+    </w:pPr>
+    <w:rPr>
+      <w:rFonts w:ascii="Trebuchet MS" w:eastAsia="Trebuchet MS" w:hAnsi="Trebuchet MS" w:cs="Trebuchet MS"/>
+      <w:b/>
+      <w:color w:val="666666"/>
+      <w:sz w:val="24"/>
+    </w:rPr>
+  </w:style>
+  <w:style w:type="paragraph" w:styleId="Heading4">
+    <w:name w:val="heading 4"/>
+    <w:basedOn w:val="Normal"/>
+    <w:next w:val="Normal"/>
+    <w:pPr>
+      <w:keepNext/>
+      <w:keepLines/>
+      <w:spacing w:before="160"/>
+      <w:contextualSpacing/>
+      <w:outlineLvl w:val="3"/>
+    </w:pPr>
+    <w:rPr>
+      <w:rFonts w:ascii="Trebuchet MS" w:eastAsia="Trebuchet MS" w:hAnsi="Trebuchet MS" w:cs="Trebuchet MS"/>
+      <w:color w:val="666666"/>
+      <w:u w:val="single"/>
+    </w:rPr>
+  </w:style>
+  <w:style w:type="paragraph" w:styleId="Heading5">
+    <w:name w:val="heading 5"/>
+    <w:basedOn w:val="Normal"/>
+    <w:next w:val="Normal"/>
+    <w:pPr>
+      <w:keepNext/>
+      <w:keepLines/>
+      <w:spacing w:before="160"/>
+      <w:contextualSpacing/>
+      <w:outlineLvl w:val="4"/>
+    </w:pPr>
+    <w:rPr>
+      <w:rFonts w:ascii="Trebuchet MS" w:eastAsia="Trebuchet MS" w:hAnsi="Trebuchet MS" w:cs="Trebuchet MS"/>
+      <w:color w:val="666666"/>
+    </w:rPr>
+  </w:style>
+  <w:style w:type="paragraph" w:styleId="Heading6">
+    <w:name w:val="heading 6"/>
+    <w:basedOn w:val="Normal"/>
+    <w:next w:val="Normal"/>
+    <w:pPr>
+      <w:keepNext/>
+      <w:keepLines/>
+      <w:spacing w:before="160"/>
+      <w:contextualSpacing/>
+      <w:outlineLvl w:val="5"/>
+    </w:pPr>
+    <w:rPr>
+      <w:rFonts w:ascii="Trebuchet MS" w:eastAsia="Trebuchet MS" w:hAnsi="Trebuchet MS" w:cs="Trebuchet MS"/>
+      <w:i/>
+      <w:color w:val="666666"/>
+    </w:rPr>
   </w:style>
   <w:style w:type="character" w:default="1" w:styleId="DefaultParagraphFont">
     <w:name w:val="Default Paragraph Font"/>
@@ -8196,26 +8245,264 @@
     <w:semiHidden/>
     <w:unhideWhenUsed/>
   </w:style>
-  <w:style w:type="paragraph" w:customStyle="1" w:styleId="8FF331E6D6ED4AFCB248F752D245779D">
-    <w:name w:val="8FF331E6D6ED4AFCB248F752D245779D"/>
-    <w:rsid w:val="00357BDC"/>
+  <w:style w:type="paragraph" w:styleId="Title">
+    <w:name w:val="Title"/>
+    <w:basedOn w:val="Normal"/>
+    <w:next w:val="Normal"/>
+    <w:pPr>
+      <w:keepNext/>
+      <w:keepLines/>
+      <w:contextualSpacing/>
+    </w:pPr>
+    <w:rPr>
+      <w:rFonts w:ascii="Trebuchet MS" w:eastAsia="Trebuchet MS" w:hAnsi="Trebuchet MS" w:cs="Trebuchet MS"/>
+      <w:sz w:val="42"/>
+    </w:rPr>
   </w:style>
-  <w:style w:type="paragraph" w:customStyle="1" w:styleId="52E8F96AA8F4410D9E8765FD1B92A8E9">
-    <w:name w:val="52E8F96AA8F4410D9E8765FD1B92A8E9"/>
-    <w:rsid w:val="00357BDC"/>
+  <w:style w:type="paragraph" w:styleId="Subtitle">
+    <w:name w:val="Subtitle"/>
+    <w:basedOn w:val="Normal"/>
+    <w:next w:val="Normal"/>
+    <w:pPr>
+      <w:keepNext/>
+      <w:keepLines/>
+      <w:spacing w:after="200"/>
+      <w:contextualSpacing/>
+    </w:pPr>
+    <w:rPr>
+      <w:rFonts w:ascii="Trebuchet MS" w:eastAsia="Trebuchet MS" w:hAnsi="Trebuchet MS" w:cs="Trebuchet MS"/>
+      <w:i/>
+      <w:color w:val="666666"/>
+      <w:sz w:val="26"/>
+    </w:rPr>
   </w:style>
-  <w:style w:type="paragraph" w:customStyle="1" w:styleId="283D06BE187F466BBB113D057363EC34">
-    <w:name w:val="283D06BE187F466BBB113D057363EC34"/>
-    <w:rsid w:val="00357BDC"/>
+  <w:style w:type="table" w:customStyle="1" w:styleId="a">
+    <w:basedOn w:val="TableNormal"/>
+    <w:tblPr>
+      <w:tblStyleRowBandSize w:val="1"/>
+      <w:tblStyleColBandSize w:val="1"/>
+      <w:tblInd w:w="0" w:type="dxa"/>
+      <w:tblCellMar>
+        <w:top w:w="0" w:type="dxa"/>
+        <w:left w:w="108" w:type="dxa"/>
+        <w:bottom w:w="0" w:type="dxa"/>
+        <w:right w:w="108" w:type="dxa"/>
+      </w:tblCellMar>
+    </w:tblPr>
+  </w:style>
+  <w:style w:type="table" w:customStyle="1" w:styleId="a0">
+    <w:basedOn w:val="TableNormal"/>
+    <w:tblPr>
+      <w:tblStyleRowBandSize w:val="1"/>
+      <w:tblStyleColBandSize w:val="1"/>
+      <w:tblInd w:w="0" w:type="dxa"/>
+      <w:tblCellMar>
+        <w:top w:w="0" w:type="dxa"/>
+        <w:left w:w="108" w:type="dxa"/>
+        <w:bottom w:w="0" w:type="dxa"/>
+        <w:right w:w="108" w:type="dxa"/>
+      </w:tblCellMar>
+    </w:tblPr>
+  </w:style>
+  <w:style w:type="table" w:customStyle="1" w:styleId="a1">
+    <w:basedOn w:val="TableNormal"/>
+    <w:tblPr>
+      <w:tblStyleRowBandSize w:val="1"/>
+      <w:tblStyleColBandSize w:val="1"/>
+      <w:tblInd w:w="0" w:type="dxa"/>
+      <w:tblCellMar>
+        <w:top w:w="0" w:type="dxa"/>
+        <w:left w:w="108" w:type="dxa"/>
+        <w:bottom w:w="0" w:type="dxa"/>
+        <w:right w:w="108" w:type="dxa"/>
+      </w:tblCellMar>
+    </w:tblPr>
+  </w:style>
+  <w:style w:type="table" w:customStyle="1" w:styleId="a2">
+    <w:basedOn w:val="TableNormal"/>
+    <w:tblPr>
+      <w:tblStyleRowBandSize w:val="1"/>
+      <w:tblStyleColBandSize w:val="1"/>
+      <w:tblInd w:w="0" w:type="dxa"/>
+      <w:tblCellMar>
+        <w:top w:w="0" w:type="dxa"/>
+        <w:left w:w="108" w:type="dxa"/>
+        <w:bottom w:w="0" w:type="dxa"/>
+        <w:right w:w="108" w:type="dxa"/>
+      </w:tblCellMar>
+    </w:tblPr>
+  </w:style>
+  <w:style w:type="table" w:customStyle="1" w:styleId="a3">
+    <w:basedOn w:val="TableNormal"/>
+    <w:tblPr>
+      <w:tblStyleRowBandSize w:val="1"/>
+      <w:tblStyleColBandSize w:val="1"/>
+      <w:tblInd w:w="0" w:type="dxa"/>
+      <w:tblCellMar>
+        <w:top w:w="0" w:type="dxa"/>
+        <w:left w:w="108" w:type="dxa"/>
+        <w:bottom w:w="0" w:type="dxa"/>
+        <w:right w:w="108" w:type="dxa"/>
+      </w:tblCellMar>
+    </w:tblPr>
+  </w:style>
+  <w:style w:type="table" w:customStyle="1" w:styleId="a4">
+    <w:basedOn w:val="TableNormal"/>
+    <w:tblPr>
+      <w:tblStyleRowBandSize w:val="1"/>
+      <w:tblStyleColBandSize w:val="1"/>
+      <w:tblInd w:w="0" w:type="dxa"/>
+      <w:tblCellMar>
+        <w:top w:w="0" w:type="dxa"/>
+        <w:left w:w="108" w:type="dxa"/>
+        <w:bottom w:w="0" w:type="dxa"/>
+        <w:right w:w="108" w:type="dxa"/>
+      </w:tblCellMar>
+    </w:tblPr>
+  </w:style>
+  <w:style w:type="paragraph" w:styleId="Header">
+    <w:name w:val="header"/>
+    <w:basedOn w:val="Normal"/>
+    <w:link w:val="HeaderChar"/>
+    <w:uiPriority w:val="99"/>
+    <w:unhideWhenUsed/>
+    <w:rsid w:val="00E8323F"/>
+    <w:pPr>
+      <w:tabs>
+        <w:tab w:val="center" w:pos="4680"/>
+        <w:tab w:val="right" w:pos="9360"/>
+      </w:tabs>
+      <w:spacing w:line="240" w:lineRule="auto"/>
+    </w:pPr>
+  </w:style>
+  <w:style w:type="character" w:customStyle="1" w:styleId="HeaderChar">
+    <w:name w:val="Header Char"/>
+    <w:basedOn w:val="DefaultParagraphFont"/>
+    <w:link w:val="Header"/>
+    <w:uiPriority w:val="99"/>
+    <w:rsid w:val="00E8323F"/>
+  </w:style>
+  <w:style w:type="paragraph" w:styleId="Footer">
+    <w:name w:val="footer"/>
+    <w:basedOn w:val="Normal"/>
+    <w:link w:val="FooterChar"/>
+    <w:uiPriority w:val="99"/>
+    <w:unhideWhenUsed/>
+    <w:rsid w:val="00E8323F"/>
+    <w:pPr>
+      <w:tabs>
+        <w:tab w:val="center" w:pos="4680"/>
+        <w:tab w:val="right" w:pos="9360"/>
+      </w:tabs>
+      <w:spacing w:line="240" w:lineRule="auto"/>
+    </w:pPr>
+  </w:style>
+  <w:style w:type="character" w:customStyle="1" w:styleId="FooterChar">
+    <w:name w:val="Footer Char"/>
+    <w:basedOn w:val="DefaultParagraphFont"/>
+    <w:link w:val="Footer"/>
+    <w:uiPriority w:val="99"/>
+    <w:rsid w:val="00E8323F"/>
+  </w:style>
+  <w:style w:type="paragraph" w:styleId="TOCHeading">
+    <w:name w:val="TOC Heading"/>
+    <w:basedOn w:val="Heading1"/>
+    <w:next w:val="Normal"/>
+    <w:uiPriority w:val="39"/>
+    <w:unhideWhenUsed/>
+    <w:qFormat/>
+    <w:rsid w:val="00E8323F"/>
+    <w:pPr>
+      <w:spacing w:before="240" w:line="259" w:lineRule="auto"/>
+      <w:contextualSpacing w:val="0"/>
+      <w:outlineLvl w:val="9"/>
+    </w:pPr>
+    <w:rPr>
+      <w:rFonts w:asciiTheme="majorHAnsi" w:eastAsiaTheme="majorEastAsia" w:hAnsiTheme="majorHAnsi" w:cstheme="majorBidi"/>
+      <w:color w:val="2E74B5" w:themeColor="accent1" w:themeShade="BF"/>
+      <w:szCs w:val="32"/>
+    </w:rPr>
+  </w:style>
+  <w:style w:type="paragraph" w:styleId="TOC2">
+    <w:name w:val="toc 2"/>
+    <w:basedOn w:val="Normal"/>
+    <w:next w:val="Normal"/>
+    <w:autoRedefine/>
+    <w:uiPriority w:val="39"/>
+    <w:unhideWhenUsed/>
+    <w:rsid w:val="00E8323F"/>
+    <w:pPr>
+      <w:spacing w:after="100" w:line="259" w:lineRule="auto"/>
+      <w:ind w:left="220"/>
+    </w:pPr>
+    <w:rPr>
+      <w:rFonts w:asciiTheme="minorHAnsi" w:eastAsiaTheme="minorEastAsia" w:hAnsiTheme="minorHAnsi" w:cs="Times New Roman"/>
+      <w:color w:val="auto"/>
+      <w:szCs w:val="22"/>
+    </w:rPr>
+  </w:style>
+  <w:style w:type="paragraph" w:styleId="TOC1">
+    <w:name w:val="toc 1"/>
+    <w:basedOn w:val="Normal"/>
+    <w:next w:val="Normal"/>
+    <w:autoRedefine/>
+    <w:uiPriority w:val="39"/>
+    <w:unhideWhenUsed/>
+    <w:rsid w:val="00E8323F"/>
+    <w:pPr>
+      <w:spacing w:after="100" w:line="259" w:lineRule="auto"/>
+    </w:pPr>
+    <w:rPr>
+      <w:rFonts w:asciiTheme="minorHAnsi" w:eastAsiaTheme="minorEastAsia" w:hAnsiTheme="minorHAnsi" w:cs="Times New Roman"/>
+      <w:color w:val="auto"/>
+      <w:szCs w:val="22"/>
+    </w:rPr>
+  </w:style>
+  <w:style w:type="paragraph" w:styleId="TOC3">
+    <w:name w:val="toc 3"/>
+    <w:basedOn w:val="Normal"/>
+    <w:next w:val="Normal"/>
+    <w:autoRedefine/>
+    <w:uiPriority w:val="39"/>
+    <w:unhideWhenUsed/>
+    <w:rsid w:val="00E8323F"/>
+    <w:pPr>
+      <w:spacing w:after="100" w:line="259" w:lineRule="auto"/>
+      <w:ind w:left="440"/>
+    </w:pPr>
+    <w:rPr>
+      <w:rFonts w:asciiTheme="minorHAnsi" w:eastAsiaTheme="minorEastAsia" w:hAnsiTheme="minorHAnsi" w:cs="Times New Roman"/>
+      <w:color w:val="auto"/>
+      <w:szCs w:val="22"/>
+    </w:rPr>
+  </w:style>
+  <w:style w:type="table" w:styleId="TableGrid">
+    <w:name w:val="Table Grid"/>
+    <w:basedOn w:val="TableNormal"/>
+    <w:uiPriority w:val="39"/>
+    <w:rsid w:val="00512060"/>
+    <w:pPr>
+      <w:spacing w:line="240" w:lineRule="auto"/>
+    </w:pPr>
+    <w:tblPr>
+      <w:tblInd w:w="0" w:type="dxa"/>
+      <w:tblBorders>
+        <w:top w:val="single" w:sz="4" w:space="0" w:color="auto"/>
+        <w:left w:val="single" w:sz="4" w:space="0" w:color="auto"/>
+        <w:bottom w:val="single" w:sz="4" w:space="0" w:color="auto"/>
+        <w:right w:val="single" w:sz="4" w:space="0" w:color="auto"/>
+        <w:insideH w:val="single" w:sz="4" w:space="0" w:color="auto"/>
+        <w:insideV w:val="single" w:sz="4" w:space="0" w:color="auto"/>
+      </w:tblBorders>
+      <w:tblCellMar>
+        <w:top w:w="0" w:type="dxa"/>
+        <w:left w:w="108" w:type="dxa"/>
+        <w:bottom w:w="0" w:type="dxa"/>
+        <w:right w:w="108" w:type="dxa"/>
+      </w:tblCellMar>
+    </w:tblPr>
   </w:style>
 </w:styles>
-</file>
-
-<file path=word/glossary/webSettings.xml><?xml version="1.0" encoding="utf-8"?>
-<w:webSettings xmlns:mc="http://schemas.openxmlformats.org/markup-compatibility/2006" xmlns:r="http://schemas.openxmlformats.org/officeDocument/2006/relationships" xmlns:w="http://schemas.openxmlformats.org/wordprocessingml/2006/main" xmlns:w14="http://schemas.microsoft.com/office/word/2010/wordml" xmlns:w15="http://schemas.microsoft.com/office/word/2012/wordml" mc:Ignorable="w14 w15">
-  <w:optimizeForBrowser/>
-  <w:allowPNG/>
-</w:webSettings>
 </file>
 
 <file path=word/theme/theme1.xml><?xml version="1.0" encoding="utf-8"?>
@@ -8261,7 +8548,7 @@
     </a:clrScheme>
     <a:fontScheme name="Office">
       <a:majorFont>
-        <a:latin typeface="Calibri Light" panose="020F0302020204030204"/>
+        <a:latin typeface="Calibri Light"/>
         <a:ea typeface=""/>
         <a:cs typeface=""/>
         <a:font script="Jpan" typeface="ＭＳ ゴシック"/>
@@ -8296,7 +8583,7 @@
         <a:font script="Geor" typeface="Sylfaen"/>
       </a:majorFont>
       <a:minorFont>
-        <a:latin typeface="Calibri" panose="020F0502020204030204"/>
+        <a:latin typeface="Calibri"/>
         <a:ea typeface=""/>
         <a:cs typeface=""/>
         <a:font script="Jpan" typeface="ＭＳ 明朝"/>
@@ -8473,7 +8760,7 @@
   <a:extraClrSchemeLst/>
   <a:extLst>
     <a:ext uri="{05A4C25C-085E-4340-85A3-A5531E510DB2}">
-      <thm15:themeFamily xmlns:thm15="http://schemas.microsoft.com/office/thememl/2012/main" name="Office Theme" id="{62F939B6-93AF-4DB8-9C6B-D6C7DFDC589F}" vid="{4A3C46E8-61CC-4603-A589-7422A47A8E4A}"/>
+      <thm15:themeFamily xmlns:thm15="http://schemas.microsoft.com/office/thememl/2012/main" xmlns="" name="Office Theme" id="{62F939B6-93AF-4DB8-9C6B-D6C7DFDC589F}" vid="{4A3C46E8-61CC-4603-A589-7422A47A8E4A}"/>
     </a:ext>
   </a:extLst>
 </a:theme>
@@ -8484,7 +8771,7 @@
 </file>
 
 <file path=customXml/itemProps1.xml><?xml version="1.0" encoding="utf-8"?>
-<ds:datastoreItem xmlns:ds="http://schemas.openxmlformats.org/officeDocument/2006/customXml" ds:itemID="{31B448EA-62F8-4538-B5B2-B5D8F5A8D54F}">
+<ds:datastoreItem xmlns:ds="http://schemas.openxmlformats.org/officeDocument/2006/customXml" ds:itemID="{41D77C72-BA69-8E44-BC51-9F3877A67653}">
   <ds:schemaRefs>
     <ds:schemaRef ds:uri="http://schemas.openxmlformats.org/officeDocument/2006/bibliography"/>
   </ds:schemaRefs>

</xml_diff>

<commit_message>
Added to the risk management
</commit_message>
<xml_diff>
--- a/SoftwareProjectManagementPlan.docx
+++ b/SoftwareProjectManagementPlan.docx
@@ -26,6 +26,7 @@
           <w:rFonts w:ascii="Times New Roman" w:hAnsi="Times New Roman" w:cs="Times New Roman"/>
         </w:rPr>
       </w:pPr>
+      <w:proofErr w:type="gramStart"/>
       <w:r>
         <w:rPr>
           <w:rFonts w:ascii="Times New Roman" w:eastAsia="Times New Roman" w:hAnsi="Times New Roman" w:cs="Times New Roman"/>
@@ -34,6 +35,7 @@
         </w:rPr>
         <w:t>for</w:t>
       </w:r>
+      <w:proofErr w:type="gramEnd"/>
     </w:p>
     <w:p>
       <w:pPr>
@@ -66,7 +68,27 @@
           <w:i/>
           <w:sz w:val="28"/>
         </w:rPr>
-        <w:t>&lt;Greg Friedman, Mark Holson, Brennan McPherson, and Howard Wheeler&gt;</w:t>
+        <w:t xml:space="preserve">&lt;Greg Friedman, Mark </w:t>
+      </w:r>
+      <w:proofErr w:type="spellStart"/>
+      <w:r>
+        <w:rPr>
+          <w:rFonts w:ascii="Times New Roman" w:eastAsia="Times New Roman" w:hAnsi="Times New Roman" w:cs="Times New Roman"/>
+          <w:b/>
+          <w:i/>
+          <w:sz w:val="28"/>
+        </w:rPr>
+        <w:t>Holson</w:t>
+      </w:r>
+      <w:proofErr w:type="spellEnd"/>
+      <w:r>
+        <w:rPr>
+          <w:rFonts w:ascii="Times New Roman" w:eastAsia="Times New Roman" w:hAnsi="Times New Roman" w:cs="Times New Roman"/>
+          <w:b/>
+          <w:i/>
+          <w:sz w:val="28"/>
+        </w:rPr>
+        <w:t>, Brennan McPherson, and Howard Wheeler&gt;</w:t>
       </w:r>
     </w:p>
     <w:p>
@@ -563,8 +585,6 @@
               </w:rPr>
               <w:t>Updated schedule with further details</w:t>
             </w:r>
-            <w:bookmarkStart w:id="0" w:name="_GoBack"/>
-            <w:bookmarkEnd w:id="0"/>
             <w:r>
               <w:rPr>
                 <w:rFonts w:ascii="Times New Roman" w:eastAsia="Times New Roman" w:hAnsi="Times New Roman" w:cs="Times New Roman"/>
@@ -981,7 +1001,21 @@
         <w:rPr>
           <w:rFonts w:ascii="Times New Roman" w:eastAsia="Times New Roman" w:hAnsi="Times New Roman" w:cs="Times New Roman"/>
         </w:rPr>
-        <w:t>In the FAA project, a system has to be put in place to modernize the training of air traffic controllers. The system will comprise of two state of the art training modules. Managers will be able to create “smart” lesson plans that are based upon trainees performance on quizzes and simulators.</w:t>
+        <w:t xml:space="preserve">In the FAA project, a system has to be put in place to modernize the training of air traffic controllers. The system will comprise of two state of the art training modules. Managers will be able to create “smart” lesson plans that are based upon </w:t>
+      </w:r>
+      <w:proofErr w:type="gramStart"/>
+      <w:r>
+        <w:rPr>
+          <w:rFonts w:ascii="Times New Roman" w:eastAsia="Times New Roman" w:hAnsi="Times New Roman" w:cs="Times New Roman"/>
+        </w:rPr>
+        <w:t>trainees</w:t>
+      </w:r>
+      <w:proofErr w:type="gramEnd"/>
+      <w:r>
+        <w:rPr>
+          <w:rFonts w:ascii="Times New Roman" w:eastAsia="Times New Roman" w:hAnsi="Times New Roman" w:cs="Times New Roman"/>
+        </w:rPr>
+        <w:t xml:space="preserve"> performance on quizzes and simulators.</w:t>
       </w:r>
     </w:p>
     <w:p>
@@ -1346,7 +1380,21 @@
         <w:rPr>
           <w:rFonts w:ascii="Times New Roman" w:eastAsia="Times New Roman" w:hAnsi="Times New Roman" w:cs="Times New Roman"/>
         </w:rPr>
-        <w:t xml:space="preserve">This document is subject to multiple changes and edits as the project continues. When circumstances cause changes in the constraints, requirements, or planning, then these new additions will lead to a SPMP with an updated version number. If these changes cause a change in a milestone, then they will be discussed with the Senior Management prior to incorporating them into the document. Weekly meetings will ensure that all project members are up to date with all changes and how they affect the SPMP. The Management Plan will be stored in our GitHub repository to manage different versions of the document. </w:t>
+        <w:t xml:space="preserve">This document is subject to multiple changes and edits as the project continues. When circumstances cause changes in the constraints, requirements, or planning, then these new additions will lead to a SPMP with an updated version number. If these changes cause a change in a milestone, then they will be discussed with the Senior Management prior to incorporating them into the document. Weekly meetings will ensure that all project members are up to date with all changes and how they affect the SPMP. The Management Plan will be stored in our </w:t>
+      </w:r>
+      <w:proofErr w:type="spellStart"/>
+      <w:r>
+        <w:rPr>
+          <w:rFonts w:ascii="Times New Roman" w:eastAsia="Times New Roman" w:hAnsi="Times New Roman" w:cs="Times New Roman"/>
+        </w:rPr>
+        <w:t>GitHub</w:t>
+      </w:r>
+      <w:proofErr w:type="spellEnd"/>
+      <w:r>
+        <w:rPr>
+          <w:rFonts w:ascii="Times New Roman" w:eastAsia="Times New Roman" w:hAnsi="Times New Roman" w:cs="Times New Roman"/>
+        </w:rPr>
+        <w:t xml:space="preserve"> repository to manage different versions of the document. </w:t>
       </w:r>
     </w:p>
     <w:p>
@@ -2243,7 +2291,21 @@
               <w:rPr>
                 <w:rFonts w:ascii="Times New Roman" w:eastAsia="Times New Roman" w:hAnsi="Times New Roman" w:cs="Times New Roman"/>
               </w:rPr>
-              <w:t>Leads testing and debugging process; in charge of finding up-to-date technologies.</w:t>
+              <w:t>Leads testing and debugging process</w:t>
+            </w:r>
+            <w:proofErr w:type="gramStart"/>
+            <w:r>
+              <w:rPr>
+                <w:rFonts w:ascii="Times New Roman" w:eastAsia="Times New Roman" w:hAnsi="Times New Roman" w:cs="Times New Roman"/>
+              </w:rPr>
+              <w:t>;</w:t>
+            </w:r>
+            <w:proofErr w:type="gramEnd"/>
+            <w:r>
+              <w:rPr>
+                <w:rFonts w:ascii="Times New Roman" w:eastAsia="Times New Roman" w:hAnsi="Times New Roman" w:cs="Times New Roman"/>
+              </w:rPr>
+              <w:t xml:space="preserve"> in charge of finding up-to-date technologies.</w:t>
             </w:r>
           </w:p>
         </w:tc>
@@ -2346,8 +2408,17 @@
                 <w:rFonts w:ascii="Times New Roman" w:eastAsia="Times New Roman" w:hAnsi="Times New Roman" w:cs="Times New Roman"/>
                 <w:sz w:val="24"/>
               </w:rPr>
-              <w:t xml:space="preserve"> Mark Holson</w:t>
-            </w:r>
+              <w:t xml:space="preserve"> Mark </w:t>
+            </w:r>
+            <w:proofErr w:type="spellStart"/>
+            <w:r>
+              <w:rPr>
+                <w:rFonts w:ascii="Times New Roman" w:eastAsia="Times New Roman" w:hAnsi="Times New Roman" w:cs="Times New Roman"/>
+                <w:sz w:val="24"/>
+              </w:rPr>
+              <w:t>Holson</w:t>
+            </w:r>
+            <w:proofErr w:type="spellEnd"/>
           </w:p>
         </w:tc>
       </w:tr>
@@ -3076,7 +3147,21 @@
         <w:rPr>
           <w:rFonts w:ascii="Times New Roman" w:eastAsia="Times New Roman" w:hAnsi="Times New Roman" w:cs="Times New Roman"/>
         </w:rPr>
-        <w:t>The four categories of risk that are relevant to this project:</w:t>
+        <w:t xml:space="preserve">The four categories of risk </w:t>
+      </w:r>
+      <w:proofErr w:type="gramStart"/>
+      <w:r>
+        <w:rPr>
+          <w:rFonts w:ascii="Times New Roman" w:eastAsia="Times New Roman" w:hAnsi="Times New Roman" w:cs="Times New Roman"/>
+        </w:rPr>
+        <w:t>that are</w:t>
+      </w:r>
+      <w:proofErr w:type="gramEnd"/>
+      <w:r>
+        <w:rPr>
+          <w:rFonts w:ascii="Times New Roman" w:eastAsia="Times New Roman" w:hAnsi="Times New Roman" w:cs="Times New Roman"/>
+        </w:rPr>
+        <w:t xml:space="preserve"> relevant to this project:</w:t>
       </w:r>
     </w:p>
     <w:p>
@@ -3232,16 +3317,6 @@
     </w:p>
     <w:p>
       <w:pPr>
-        <w:spacing w:line="283" w:lineRule="auto"/>
-        <w:rPr>
-          <w:rFonts w:ascii="Times New Roman" w:eastAsia="Times New Roman" w:hAnsi="Times New Roman" w:cs="Times New Roman"/>
-          <w:sz w:val="30"/>
-          <w:szCs w:val="30"/>
-        </w:rPr>
-      </w:pPr>
-    </w:p>
-    <w:p>
-      <w:pPr>
         <w:numPr>
           <w:ilvl w:val="0"/>
           <w:numId w:val="7"/>
@@ -3410,7 +3485,7 @@
         <w:spacing w:line="283" w:lineRule="auto"/>
         <w:jc w:val="both"/>
         <w:rPr>
-          <w:rFonts w:ascii="Times New Roman" w:hAnsi="Times New Roman" w:cs="Times New Roman"/>
+          <w:rFonts w:ascii="Times New Roman" w:eastAsia="Times New Roman" w:hAnsi="Times New Roman" w:cs="Times New Roman"/>
         </w:rPr>
       </w:pPr>
       <w:r>
@@ -3420,12 +3495,370 @@
         <w:lastRenderedPageBreak/>
         <w:t>Prevention: Keeping everyone informed and up-to-date on what is happening with the project.</w:t>
       </w:r>
+      <w:r>
+        <w:rPr>
+          <w:rFonts w:ascii="Times New Roman" w:eastAsia="Times New Roman" w:hAnsi="Times New Roman" w:cs="Times New Roman"/>
+        </w:rPr>
+        <w:t xml:space="preserve"> Team members who miss work should get a detailed overview of what was changed since they were last working.</w:t>
+      </w:r>
     </w:p>
     <w:p>
       <w:pPr>
         <w:spacing w:line="283" w:lineRule="auto"/>
         <w:jc w:val="both"/>
         <w:rPr>
+          <w:rFonts w:ascii="Times New Roman" w:eastAsia="Times New Roman" w:hAnsi="Times New Roman" w:cs="Times New Roman"/>
+        </w:rPr>
+      </w:pPr>
+    </w:p>
+    <w:p>
+      <w:pPr>
+        <w:spacing w:line="283" w:lineRule="auto"/>
+        <w:jc w:val="both"/>
+        <w:rPr>
+          <w:rFonts w:ascii="Times New Roman" w:eastAsia="Times New Roman" w:hAnsi="Times New Roman" w:cs="Times New Roman"/>
+          <w:sz w:val="30"/>
+          <w:szCs w:val="30"/>
+        </w:rPr>
+      </w:pPr>
+      <w:r>
+        <w:rPr>
+          <w:rFonts w:ascii="Times New Roman" w:eastAsia="Times New Roman" w:hAnsi="Times New Roman" w:cs="Times New Roman"/>
+          <w:sz w:val="30"/>
+          <w:szCs w:val="30"/>
+        </w:rPr>
+        <w:t>3.3.2- Risks with respect to the management</w:t>
+      </w:r>
+    </w:p>
+    <w:p>
+      <w:pPr>
+        <w:pStyle w:val="ListParagraph"/>
+        <w:numPr>
+          <w:ilvl w:val="3"/>
+          <w:numId w:val="7"/>
+        </w:numPr>
+        <w:spacing w:line="283" w:lineRule="auto"/>
+        <w:ind w:left="0" w:firstLine="0"/>
+        <w:jc w:val="both"/>
+        <w:rPr>
+          <w:rFonts w:ascii="Times New Roman" w:eastAsia="Times New Roman" w:hAnsi="Times New Roman" w:cs="Times New Roman"/>
+          <w:b/>
+        </w:rPr>
+      </w:pPr>
+      <w:r>
+        <w:rPr>
+          <w:rFonts w:ascii="Times New Roman" w:eastAsia="Times New Roman" w:hAnsi="Times New Roman" w:cs="Times New Roman"/>
+          <w:b/>
+        </w:rPr>
+        <w:t>Unobtainable goals</w:t>
+      </w:r>
+    </w:p>
+    <w:p>
+      <w:pPr>
+        <w:pStyle w:val="ListParagraph"/>
+        <w:spacing w:line="283" w:lineRule="auto"/>
+        <w:ind w:left="0"/>
+        <w:jc w:val="both"/>
+        <w:rPr>
+          <w:rFonts w:ascii="Times New Roman" w:eastAsia="Times New Roman" w:hAnsi="Times New Roman" w:cs="Times New Roman"/>
+        </w:rPr>
+      </w:pPr>
+      <w:r>
+        <w:rPr>
+          <w:rFonts w:ascii="Times New Roman" w:eastAsia="Times New Roman" w:hAnsi="Times New Roman" w:cs="Times New Roman"/>
+        </w:rPr>
+        <w:t xml:space="preserve">Prevention: When manager sets a new goal for the team, they must all discuss if it is an achievable goal. If the manager is asking too much, then the team should explain why it will be a problem and discuss how to adapt the change to be more manageable. </w:t>
+      </w:r>
+    </w:p>
+    <w:p>
+      <w:pPr>
+        <w:pStyle w:val="ListParagraph"/>
+        <w:spacing w:line="283" w:lineRule="auto"/>
+        <w:ind w:left="0"/>
+        <w:jc w:val="both"/>
+        <w:rPr>
+          <w:rFonts w:ascii="Times New Roman" w:eastAsia="Times New Roman" w:hAnsi="Times New Roman" w:cs="Times New Roman"/>
+        </w:rPr>
+      </w:pPr>
+    </w:p>
+    <w:p>
+      <w:pPr>
+        <w:pStyle w:val="ListParagraph"/>
+        <w:spacing w:line="283" w:lineRule="auto"/>
+        <w:ind w:left="0"/>
+        <w:jc w:val="both"/>
+        <w:rPr>
+          <w:rFonts w:ascii="Times New Roman" w:eastAsia="Times New Roman" w:hAnsi="Times New Roman" w:cs="Times New Roman"/>
+          <w:sz w:val="30"/>
+          <w:szCs w:val="30"/>
+        </w:rPr>
+      </w:pPr>
+      <w:r>
+        <w:rPr>
+          <w:rFonts w:ascii="Times New Roman" w:eastAsia="Times New Roman" w:hAnsi="Times New Roman" w:cs="Times New Roman"/>
+          <w:sz w:val="30"/>
+          <w:szCs w:val="30"/>
+        </w:rPr>
+        <w:t>3.3.3- Risks with respect to resources</w:t>
+      </w:r>
+    </w:p>
+    <w:p>
+      <w:pPr>
+        <w:pStyle w:val="ListParagraph"/>
+        <w:spacing w:line="283" w:lineRule="auto"/>
+        <w:ind w:left="0"/>
+        <w:jc w:val="both"/>
+        <w:rPr>
+          <w:rFonts w:ascii="Times New Roman" w:eastAsia="Times New Roman" w:hAnsi="Times New Roman" w:cs="Times New Roman"/>
+        </w:rPr>
+      </w:pPr>
+      <w:r>
+        <w:rPr>
+          <w:rFonts w:ascii="Times New Roman" w:eastAsia="Times New Roman" w:hAnsi="Times New Roman" w:cs="Times New Roman"/>
+        </w:rPr>
+        <w:t>1.</w:t>
+      </w:r>
+      <w:r>
+        <w:rPr>
+          <w:rFonts w:ascii="Times New Roman" w:eastAsia="Times New Roman" w:hAnsi="Times New Roman" w:cs="Times New Roman"/>
+        </w:rPr>
+        <w:tab/>
+      </w:r>
+      <w:r>
+        <w:rPr>
+          <w:rFonts w:ascii="Times New Roman" w:eastAsia="Times New Roman" w:hAnsi="Times New Roman" w:cs="Times New Roman"/>
+          <w:b/>
+        </w:rPr>
+        <w:t>Lack of resources</w:t>
+      </w:r>
+    </w:p>
+    <w:p>
+      <w:pPr>
+        <w:pStyle w:val="ListParagraph"/>
+        <w:spacing w:line="283" w:lineRule="auto"/>
+        <w:ind w:left="0"/>
+        <w:jc w:val="both"/>
+        <w:rPr>
+          <w:rFonts w:ascii="Times New Roman" w:eastAsia="Times New Roman" w:hAnsi="Times New Roman" w:cs="Times New Roman"/>
+        </w:rPr>
+      </w:pPr>
+      <w:r>
+        <w:rPr>
+          <w:rFonts w:ascii="Times New Roman" w:eastAsia="Times New Roman" w:hAnsi="Times New Roman" w:cs="Times New Roman"/>
+        </w:rPr>
+        <w:t xml:space="preserve">Prevention: Resources such as time, money, people, or other possible </w:t>
+      </w:r>
+      <w:proofErr w:type="gramStart"/>
+      <w:r>
+        <w:rPr>
+          <w:rFonts w:ascii="Times New Roman" w:eastAsia="Times New Roman" w:hAnsi="Times New Roman" w:cs="Times New Roman"/>
+        </w:rPr>
+        <w:t>resources begins</w:t>
+      </w:r>
+      <w:proofErr w:type="gramEnd"/>
+      <w:r>
+        <w:rPr>
+          <w:rFonts w:ascii="Times New Roman" w:eastAsia="Times New Roman" w:hAnsi="Times New Roman" w:cs="Times New Roman"/>
+        </w:rPr>
+        <w:t xml:space="preserve"> to decline, then necessary precautions must be made. If time is a problem then the priority requirements should be dealt with first. If it is a lack of workers, then the team should focus on priority requirements to ensure those are finished for the client before continuing onto lesser priority requirements. If it is money that is a problem, then the client should be notified that current funding is inadequate and more funds are necessary to proceed.</w:t>
+      </w:r>
+    </w:p>
+    <w:p>
+      <w:pPr>
+        <w:pStyle w:val="ListParagraph"/>
+        <w:spacing w:line="283" w:lineRule="auto"/>
+        <w:ind w:left="0"/>
+        <w:jc w:val="both"/>
+        <w:rPr>
+          <w:rFonts w:ascii="Times New Roman" w:eastAsia="Times New Roman" w:hAnsi="Times New Roman" w:cs="Times New Roman"/>
+        </w:rPr>
+      </w:pPr>
+      <w:r>
+        <w:rPr>
+          <w:rFonts w:ascii="Times New Roman" w:eastAsia="Times New Roman" w:hAnsi="Times New Roman" w:cs="Times New Roman"/>
+        </w:rPr>
+        <w:t>2.</w:t>
+      </w:r>
+      <w:r>
+        <w:rPr>
+          <w:rFonts w:ascii="Times New Roman" w:eastAsia="Times New Roman" w:hAnsi="Times New Roman" w:cs="Times New Roman"/>
+        </w:rPr>
+        <w:tab/>
+      </w:r>
+      <w:r>
+        <w:rPr>
+          <w:rFonts w:ascii="Times New Roman" w:eastAsia="Times New Roman" w:hAnsi="Times New Roman" w:cs="Times New Roman"/>
+          <w:b/>
+        </w:rPr>
+        <w:t>Technological issues</w:t>
+      </w:r>
+    </w:p>
+    <w:p>
+      <w:pPr>
+        <w:pStyle w:val="ListParagraph"/>
+        <w:spacing w:line="283" w:lineRule="auto"/>
+        <w:ind w:left="0"/>
+        <w:jc w:val="both"/>
+        <w:rPr>
+          <w:rFonts w:ascii="Times New Roman" w:eastAsia="Times New Roman" w:hAnsi="Times New Roman" w:cs="Times New Roman"/>
+        </w:rPr>
+      </w:pPr>
+      <w:r>
+        <w:rPr>
+          <w:rFonts w:ascii="Times New Roman" w:eastAsia="Times New Roman" w:hAnsi="Times New Roman" w:cs="Times New Roman"/>
+        </w:rPr>
+        <w:t xml:space="preserve">Prevention: All computers and other necessary resources should be well </w:t>
+      </w:r>
+      <w:proofErr w:type="spellStart"/>
+      <w:r>
+        <w:rPr>
+          <w:rFonts w:ascii="Times New Roman" w:eastAsia="Times New Roman" w:hAnsi="Times New Roman" w:cs="Times New Roman"/>
+        </w:rPr>
+        <w:t>upkept</w:t>
+      </w:r>
+      <w:proofErr w:type="spellEnd"/>
+      <w:r>
+        <w:rPr>
+          <w:rFonts w:ascii="Times New Roman" w:eastAsia="Times New Roman" w:hAnsi="Times New Roman" w:cs="Times New Roman"/>
+        </w:rPr>
+        <w:t xml:space="preserve"> and maintained regularly to avoid crashes or physical damage. If computers fail anyways, then personal computers may need to be put to use in order to finish on time.</w:t>
+      </w:r>
+    </w:p>
+    <w:p>
+      <w:pPr>
+        <w:pStyle w:val="ListParagraph"/>
+        <w:spacing w:line="283" w:lineRule="auto"/>
+        <w:ind w:left="0"/>
+        <w:jc w:val="both"/>
+        <w:rPr>
+          <w:rFonts w:ascii="Times New Roman" w:eastAsia="Times New Roman" w:hAnsi="Times New Roman" w:cs="Times New Roman"/>
+        </w:rPr>
+      </w:pPr>
+    </w:p>
+    <w:p>
+      <w:pPr>
+        <w:pStyle w:val="ListParagraph"/>
+        <w:spacing w:line="283" w:lineRule="auto"/>
+        <w:ind w:left="0"/>
+        <w:jc w:val="both"/>
+        <w:rPr>
+          <w:rFonts w:ascii="Times New Roman" w:eastAsia="Times New Roman" w:hAnsi="Times New Roman" w:cs="Times New Roman"/>
+          <w:sz w:val="30"/>
+          <w:szCs w:val="30"/>
+        </w:rPr>
+      </w:pPr>
+      <w:r>
+        <w:rPr>
+          <w:rFonts w:ascii="Times New Roman" w:eastAsia="Times New Roman" w:hAnsi="Times New Roman" w:cs="Times New Roman"/>
+          <w:sz w:val="30"/>
+          <w:szCs w:val="30"/>
+        </w:rPr>
+        <w:t>3.3.4- Risks with respect to the customer</w:t>
+      </w:r>
+    </w:p>
+    <w:p>
+      <w:pPr>
+        <w:spacing w:line="283" w:lineRule="auto"/>
+        <w:jc w:val="both"/>
+        <w:rPr>
+          <w:rFonts w:ascii="Times New Roman" w:hAnsi="Times New Roman" w:cs="Times New Roman"/>
+          <w:b/>
+        </w:rPr>
+      </w:pPr>
+      <w:r>
+        <w:rPr>
+          <w:rFonts w:ascii="Times New Roman" w:hAnsi="Times New Roman" w:cs="Times New Roman"/>
+          <w:b/>
+        </w:rPr>
+        <w:t>1.</w:t>
+      </w:r>
+      <w:r>
+        <w:rPr>
+          <w:rFonts w:ascii="Times New Roman" w:hAnsi="Times New Roman" w:cs="Times New Roman"/>
+          <w:b/>
+        </w:rPr>
+        <w:tab/>
+        <w:t>Changes to requirements</w:t>
+      </w:r>
+    </w:p>
+    <w:p>
+      <w:pPr>
+        <w:spacing w:line="283" w:lineRule="auto"/>
+        <w:jc w:val="both"/>
+        <w:rPr>
+          <w:rFonts w:ascii="Times New Roman" w:hAnsi="Times New Roman" w:cs="Times New Roman"/>
+        </w:rPr>
+      </w:pPr>
+      <w:r>
+        <w:rPr>
+          <w:rFonts w:ascii="Times New Roman" w:hAnsi="Times New Roman" w:cs="Times New Roman"/>
+        </w:rPr>
+        <w:t xml:space="preserve">Prevention: Maintain that the original requirements were agreed upon and paid for. If the client needs or wants to add more requirements, then new terms must be signed off on. Certain items must be discussed, such as the price and delivery date due to the requirement changes.  </w:t>
+      </w:r>
+    </w:p>
+    <w:p>
+      <w:pPr>
+        <w:spacing w:line="283" w:lineRule="auto"/>
+        <w:jc w:val="both"/>
+        <w:rPr>
+          <w:rFonts w:ascii="Times New Roman" w:hAnsi="Times New Roman" w:cs="Times New Roman"/>
+          <w:b/>
+        </w:rPr>
+      </w:pPr>
+      <w:r>
+        <w:rPr>
+          <w:rFonts w:ascii="Times New Roman" w:hAnsi="Times New Roman" w:cs="Times New Roman"/>
+          <w:b/>
+        </w:rPr>
+        <w:t>2.</w:t>
+      </w:r>
+      <w:r>
+        <w:rPr>
+          <w:rFonts w:ascii="Times New Roman" w:hAnsi="Times New Roman" w:cs="Times New Roman"/>
+          <w:b/>
+        </w:rPr>
+        <w:tab/>
+        <w:t>Lack of funding</w:t>
+      </w:r>
+    </w:p>
+    <w:p>
+      <w:pPr>
+        <w:spacing w:line="283" w:lineRule="auto"/>
+        <w:jc w:val="both"/>
+        <w:rPr>
+          <w:rFonts w:ascii="Times New Roman" w:hAnsi="Times New Roman" w:cs="Times New Roman"/>
+        </w:rPr>
+      </w:pPr>
+      <w:r>
+        <w:rPr>
+          <w:rFonts w:ascii="Times New Roman" w:hAnsi="Times New Roman" w:cs="Times New Roman"/>
+        </w:rPr>
+        <w:t xml:space="preserve">Prevention: Do a financial check on the client to ensure that they will be able to fund the project to completion. If funding ends mid project, then work should stop until the client can pay for the services. </w:t>
+      </w:r>
+    </w:p>
+    <w:p>
+      <w:pPr>
+        <w:spacing w:line="283" w:lineRule="auto"/>
+        <w:jc w:val="both"/>
+        <w:rPr>
+          <w:rFonts w:ascii="Times New Roman" w:hAnsi="Times New Roman" w:cs="Times New Roman"/>
+        </w:rPr>
+      </w:pPr>
+    </w:p>
+    <w:p>
+      <w:pPr>
+        <w:spacing w:line="283" w:lineRule="auto"/>
+        <w:jc w:val="both"/>
+        <w:rPr>
+          <w:rFonts w:ascii="Times New Roman" w:hAnsi="Times New Roman" w:cs="Times New Roman"/>
+        </w:rPr>
+      </w:pPr>
+    </w:p>
+    <w:p>
+      <w:pPr>
+        <w:spacing w:line="283" w:lineRule="auto"/>
+        <w:jc w:val="both"/>
+        <w:rPr>
           <w:rFonts w:ascii="Times New Roman" w:hAnsi="Times New Roman" w:cs="Times New Roman"/>
         </w:rPr>
       </w:pPr>
@@ -3533,6 +3966,7 @@
         <w:rPr>
           <w:rFonts w:ascii="Times New Roman" w:eastAsia="Times New Roman" w:hAnsi="Times New Roman" w:cs="Times New Roman"/>
         </w:rPr>
+        <w:lastRenderedPageBreak/>
         <w:t>We will need at least two programmers, one that will focus on front-end (GUI</w:t>
       </w:r>
       <w:r>
@@ -3547,19 +3981,8 @@
         </w:rPr>
         <w:t xml:space="preserve"> that will focus on back-end (logic). We already have the team set, so we do not need to recruit anyone else. Programming team will need to learn how to integrate the flight simulator into the GUI as well as the programming logic.</w:t>
       </w:r>
-    </w:p>
-    <w:p>
-      <w:pPr>
-        <w:rPr>
-          <w:rFonts w:ascii="Times New Roman" w:hAnsi="Times New Roman" w:cs="Times New Roman"/>
-        </w:rPr>
-      </w:pPr>
-      <w:r>
-        <w:rPr>
-          <w:rFonts w:ascii="Times New Roman" w:hAnsi="Times New Roman" w:cs="Times New Roman"/>
-        </w:rPr>
-        <w:br w:type="page"/>
-      </w:r>
+      <w:bookmarkStart w:id="0" w:name="_GoBack"/>
+      <w:bookmarkEnd w:id="0"/>
     </w:p>
     <w:p>
       <w:pPr>
@@ -3641,7 +4064,49 @@
         <w:rPr>
           <w:rFonts w:ascii="Times New Roman" w:eastAsia="Times New Roman" w:hAnsi="Times New Roman" w:cs="Times New Roman"/>
         </w:rPr>
-        <w:t xml:space="preserve">This project will be designed in Java. As an air traffic control simulator, we are going to use an open source software called jATC. (found here: </w:t>
+        <w:t xml:space="preserve">This project will be designed in Java. As an air traffic control simulator, we are going to use </w:t>
+      </w:r>
+      <w:proofErr w:type="gramStart"/>
+      <w:r>
+        <w:rPr>
+          <w:rFonts w:ascii="Times New Roman" w:eastAsia="Times New Roman" w:hAnsi="Times New Roman" w:cs="Times New Roman"/>
+        </w:rPr>
+        <w:t>an open</w:t>
+      </w:r>
+      <w:proofErr w:type="gramEnd"/>
+      <w:r>
+        <w:rPr>
+          <w:rFonts w:ascii="Times New Roman" w:eastAsia="Times New Roman" w:hAnsi="Times New Roman" w:cs="Times New Roman"/>
+        </w:rPr>
+        <w:t xml:space="preserve"> source software called </w:t>
+      </w:r>
+      <w:proofErr w:type="spellStart"/>
+      <w:r>
+        <w:rPr>
+          <w:rFonts w:ascii="Times New Roman" w:eastAsia="Times New Roman" w:hAnsi="Times New Roman" w:cs="Times New Roman"/>
+        </w:rPr>
+        <w:t>jATC</w:t>
+      </w:r>
+      <w:proofErr w:type="spellEnd"/>
+      <w:r>
+        <w:rPr>
+          <w:rFonts w:ascii="Times New Roman" w:eastAsia="Times New Roman" w:hAnsi="Times New Roman" w:cs="Times New Roman"/>
+        </w:rPr>
+        <w:t>. (</w:t>
+      </w:r>
+      <w:proofErr w:type="gramStart"/>
+      <w:r>
+        <w:rPr>
+          <w:rFonts w:ascii="Times New Roman" w:eastAsia="Times New Roman" w:hAnsi="Times New Roman" w:cs="Times New Roman"/>
+        </w:rPr>
+        <w:t>found</w:t>
+      </w:r>
+      <w:proofErr w:type="gramEnd"/>
+      <w:r>
+        <w:rPr>
+          <w:rFonts w:ascii="Times New Roman" w:eastAsia="Times New Roman" w:hAnsi="Times New Roman" w:cs="Times New Roman"/>
+        </w:rPr>
+        <w:t xml:space="preserve"> here: </w:t>
       </w:r>
       <w:hyperlink r:id="rId10">
         <w:r>
@@ -3656,7 +4121,21 @@
         <w:rPr>
           <w:rFonts w:ascii="Times New Roman" w:eastAsia="Times New Roman" w:hAnsi="Times New Roman" w:cs="Times New Roman"/>
         </w:rPr>
-        <w:t xml:space="preserve">) It will allow us to modify difficulties and other functionalities of the simulator. To keep track of version control, we will be using GitHub. The project repository can be found at: </w:t>
+        <w:t xml:space="preserve">) It will allow us to modify difficulties and other functionalities of the simulator. To keep track of version control, we will be using </w:t>
+      </w:r>
+      <w:proofErr w:type="spellStart"/>
+      <w:r>
+        <w:rPr>
+          <w:rFonts w:ascii="Times New Roman" w:eastAsia="Times New Roman" w:hAnsi="Times New Roman" w:cs="Times New Roman"/>
+        </w:rPr>
+        <w:t>GitHub</w:t>
+      </w:r>
+      <w:proofErr w:type="spellEnd"/>
+      <w:r>
+        <w:rPr>
+          <w:rFonts w:ascii="Times New Roman" w:eastAsia="Times New Roman" w:hAnsi="Times New Roman" w:cs="Times New Roman"/>
+        </w:rPr>
+        <w:t xml:space="preserve">. The project repository can be found at: </w:t>
       </w:r>
       <w:hyperlink r:id="rId11">
         <w:r>
@@ -3671,7 +4150,21 @@
         <w:rPr>
           <w:rFonts w:ascii="Times New Roman" w:eastAsia="Times New Roman" w:hAnsi="Times New Roman" w:cs="Times New Roman"/>
         </w:rPr>
-        <w:t xml:space="preserve">. For development methodology, we will be taking an Agile approach, allowing for significant change in project requirements, which was suggested by the customer. </w:t>
+        <w:t xml:space="preserve">. For development methodology, we will be taking an </w:t>
+      </w:r>
+      <w:proofErr w:type="gramStart"/>
+      <w:r>
+        <w:rPr>
+          <w:rFonts w:ascii="Times New Roman" w:eastAsia="Times New Roman" w:hAnsi="Times New Roman" w:cs="Times New Roman"/>
+        </w:rPr>
+        <w:t>Agile</w:t>
+      </w:r>
+      <w:proofErr w:type="gramEnd"/>
+      <w:r>
+        <w:rPr>
+          <w:rFonts w:ascii="Times New Roman" w:eastAsia="Times New Roman" w:hAnsi="Times New Roman" w:cs="Times New Roman"/>
+        </w:rPr>
+        <w:t xml:space="preserve"> approach, allowing for significant change in project requirements, which was suggested by the customer. </w:t>
       </w:r>
     </w:p>
     <w:p>
@@ -3900,7 +4393,35 @@
               <w:rPr>
                 <w:rFonts w:ascii="Times New Roman" w:eastAsia="Times New Roman" w:hAnsi="Times New Roman" w:cs="Times New Roman"/>
               </w:rPr>
-              <w:t>Class names should be nouns in UpperCamelCase, with the first letter of every word capitalised. Use whole words — avoid acronyms and abbreviations (unless the abbreviation is much more widely used than the long form, such as URL or HTML).</w:t>
+              <w:t xml:space="preserve">Class names should be nouns in </w:t>
+            </w:r>
+            <w:proofErr w:type="spellStart"/>
+            <w:r>
+              <w:rPr>
+                <w:rFonts w:ascii="Times New Roman" w:eastAsia="Times New Roman" w:hAnsi="Times New Roman" w:cs="Times New Roman"/>
+              </w:rPr>
+              <w:t>UpperCamelCase</w:t>
+            </w:r>
+            <w:proofErr w:type="spellEnd"/>
+            <w:r>
+              <w:rPr>
+                <w:rFonts w:ascii="Times New Roman" w:eastAsia="Times New Roman" w:hAnsi="Times New Roman" w:cs="Times New Roman"/>
+              </w:rPr>
+              <w:t xml:space="preserve">, with the first letter of every word </w:t>
+            </w:r>
+            <w:proofErr w:type="spellStart"/>
+            <w:r>
+              <w:rPr>
+                <w:rFonts w:ascii="Times New Roman" w:eastAsia="Times New Roman" w:hAnsi="Times New Roman" w:cs="Times New Roman"/>
+              </w:rPr>
+              <w:t>capitalised</w:t>
+            </w:r>
+            <w:proofErr w:type="spellEnd"/>
+            <w:r>
+              <w:rPr>
+                <w:rFonts w:ascii="Times New Roman" w:eastAsia="Times New Roman" w:hAnsi="Times New Roman" w:cs="Times New Roman"/>
+              </w:rPr>
+              <w:t>. Use whole words — avoid acronyms and abbreviations (unless the abbreviation is much more widely used than the long form, such as URL or HTML).</w:t>
             </w:r>
           </w:p>
         </w:tc>
@@ -3928,11 +4449,19 @@
                 <w:rFonts w:ascii="Times New Roman" w:eastAsia="Times New Roman" w:hAnsi="Times New Roman" w:cs="Times New Roman"/>
               </w:rPr>
             </w:pPr>
-            <w:r>
-              <w:rPr>
-                <w:rFonts w:ascii="Times New Roman" w:eastAsia="Times New Roman" w:hAnsi="Times New Roman" w:cs="Times New Roman"/>
-              </w:rPr>
-              <w:t>class Raster;</w:t>
+            <w:proofErr w:type="gramStart"/>
+            <w:r>
+              <w:rPr>
+                <w:rFonts w:ascii="Times New Roman" w:eastAsia="Times New Roman" w:hAnsi="Times New Roman" w:cs="Times New Roman"/>
+              </w:rPr>
+              <w:t>class</w:t>
+            </w:r>
+            <w:proofErr w:type="gramEnd"/>
+            <w:r>
+              <w:rPr>
+                <w:rFonts w:ascii="Times New Roman" w:eastAsia="Times New Roman" w:hAnsi="Times New Roman" w:cs="Times New Roman"/>
+              </w:rPr>
+              <w:t xml:space="preserve"> Raster;</w:t>
             </w:r>
           </w:p>
           <w:p>
@@ -3949,11 +4478,33 @@
                 <w:rFonts w:ascii="Times New Roman" w:eastAsia="Times New Roman" w:hAnsi="Times New Roman" w:cs="Times New Roman"/>
               </w:rPr>
             </w:pPr>
-            <w:r>
-              <w:rPr>
-                <w:rFonts w:ascii="Times New Roman" w:eastAsia="Times New Roman" w:hAnsi="Times New Roman" w:cs="Times New Roman"/>
-              </w:rPr>
-              <w:t>class ImageSprite;</w:t>
+            <w:proofErr w:type="gramStart"/>
+            <w:r>
+              <w:rPr>
+                <w:rFonts w:ascii="Times New Roman" w:eastAsia="Times New Roman" w:hAnsi="Times New Roman" w:cs="Times New Roman"/>
+              </w:rPr>
+              <w:t>class</w:t>
+            </w:r>
+            <w:proofErr w:type="gramEnd"/>
+            <w:r>
+              <w:rPr>
+                <w:rFonts w:ascii="Times New Roman" w:eastAsia="Times New Roman" w:hAnsi="Times New Roman" w:cs="Times New Roman"/>
+              </w:rPr>
+              <w:t xml:space="preserve"> </w:t>
+            </w:r>
+            <w:proofErr w:type="spellStart"/>
+            <w:r>
+              <w:rPr>
+                <w:rFonts w:ascii="Times New Roman" w:eastAsia="Times New Roman" w:hAnsi="Times New Roman" w:cs="Times New Roman"/>
+              </w:rPr>
+              <w:t>ImageSprite</w:t>
+            </w:r>
+            <w:proofErr w:type="spellEnd"/>
+            <w:r>
+              <w:rPr>
+                <w:rFonts w:ascii="Times New Roman" w:eastAsia="Times New Roman" w:hAnsi="Times New Roman" w:cs="Times New Roman"/>
+              </w:rPr>
+              <w:t>;</w:t>
             </w:r>
           </w:p>
           <w:p>
@@ -4016,7 +4567,21 @@
               <w:rPr>
                 <w:rFonts w:ascii="Times New Roman" w:eastAsia="Times New Roman" w:hAnsi="Times New Roman" w:cs="Times New Roman"/>
               </w:rPr>
-              <w:t>Methods should be verbs in lowerCamelCase or a multi-word name that begins with a verb in lowercase; that is, with the first letter lowercase and the first letters of subsequent words in uppercase.</w:t>
+              <w:t xml:space="preserve">Methods should be verbs in </w:t>
+            </w:r>
+            <w:proofErr w:type="spellStart"/>
+            <w:r>
+              <w:rPr>
+                <w:rFonts w:ascii="Times New Roman" w:eastAsia="Times New Roman" w:hAnsi="Times New Roman" w:cs="Times New Roman"/>
+              </w:rPr>
+              <w:t>lowerCamelCase</w:t>
+            </w:r>
+            <w:proofErr w:type="spellEnd"/>
+            <w:r>
+              <w:rPr>
+                <w:rFonts w:ascii="Times New Roman" w:eastAsia="Times New Roman" w:hAnsi="Times New Roman" w:cs="Times New Roman"/>
+              </w:rPr>
+              <w:t xml:space="preserve"> or a multi-word name that begins with a verb in lowercase; that is, with the first letter lowercase and the first letters of subsequent words in uppercase.</w:t>
             </w:r>
           </w:p>
         </w:tc>
@@ -4044,11 +4609,19 @@
                 <w:rFonts w:ascii="Times New Roman" w:eastAsia="Times New Roman" w:hAnsi="Times New Roman" w:cs="Times New Roman"/>
               </w:rPr>
             </w:pPr>
-            <w:r>
-              <w:rPr>
-                <w:rFonts w:ascii="Times New Roman" w:eastAsia="Times New Roman" w:hAnsi="Times New Roman" w:cs="Times New Roman"/>
-              </w:rPr>
-              <w:t>run();</w:t>
+            <w:proofErr w:type="gramStart"/>
+            <w:r>
+              <w:rPr>
+                <w:rFonts w:ascii="Times New Roman" w:eastAsia="Times New Roman" w:hAnsi="Times New Roman" w:cs="Times New Roman"/>
+              </w:rPr>
+              <w:t>run</w:t>
+            </w:r>
+            <w:proofErr w:type="gramEnd"/>
+            <w:r>
+              <w:rPr>
+                <w:rFonts w:ascii="Times New Roman" w:eastAsia="Times New Roman" w:hAnsi="Times New Roman" w:cs="Times New Roman"/>
+              </w:rPr>
+              <w:t>();</w:t>
             </w:r>
           </w:p>
           <w:p>
@@ -4065,11 +4638,21 @@
                 <w:rFonts w:ascii="Times New Roman" w:eastAsia="Times New Roman" w:hAnsi="Times New Roman" w:cs="Times New Roman"/>
               </w:rPr>
             </w:pPr>
-            <w:r>
-              <w:rPr>
-                <w:rFonts w:ascii="Times New Roman" w:eastAsia="Times New Roman" w:hAnsi="Times New Roman" w:cs="Times New Roman"/>
-              </w:rPr>
-              <w:t>runFast();</w:t>
+            <w:proofErr w:type="spellStart"/>
+            <w:proofErr w:type="gramStart"/>
+            <w:r>
+              <w:rPr>
+                <w:rFonts w:ascii="Times New Roman" w:eastAsia="Times New Roman" w:hAnsi="Times New Roman" w:cs="Times New Roman"/>
+              </w:rPr>
+              <w:t>runFast</w:t>
+            </w:r>
+            <w:proofErr w:type="spellEnd"/>
+            <w:proofErr w:type="gramEnd"/>
+            <w:r>
+              <w:rPr>
+                <w:rFonts w:ascii="Times New Roman" w:eastAsia="Times New Roman" w:hAnsi="Times New Roman" w:cs="Times New Roman"/>
+              </w:rPr>
+              <w:t>();</w:t>
             </w:r>
           </w:p>
           <w:p>
@@ -4086,11 +4669,21 @@
                 <w:rFonts w:ascii="Times New Roman" w:eastAsia="Times New Roman" w:hAnsi="Times New Roman" w:cs="Times New Roman"/>
               </w:rPr>
             </w:pPr>
-            <w:r>
-              <w:rPr>
-                <w:rFonts w:ascii="Times New Roman" w:eastAsia="Times New Roman" w:hAnsi="Times New Roman" w:cs="Times New Roman"/>
-              </w:rPr>
-              <w:t>getBackground();</w:t>
+            <w:proofErr w:type="spellStart"/>
+            <w:proofErr w:type="gramStart"/>
+            <w:r>
+              <w:rPr>
+                <w:rFonts w:ascii="Times New Roman" w:eastAsia="Times New Roman" w:hAnsi="Times New Roman" w:cs="Times New Roman"/>
+              </w:rPr>
+              <w:t>getBackground</w:t>
+            </w:r>
+            <w:proofErr w:type="spellEnd"/>
+            <w:proofErr w:type="gramEnd"/>
+            <w:r>
+              <w:rPr>
+                <w:rFonts w:ascii="Times New Roman" w:eastAsia="Times New Roman" w:hAnsi="Times New Roman" w:cs="Times New Roman"/>
+              </w:rPr>
+              <w:t>();</w:t>
             </w:r>
           </w:p>
           <w:p>
@@ -4153,14 +4746,28 @@
               <w:rPr>
                 <w:rFonts w:ascii="Times New Roman" w:eastAsia="Times New Roman" w:hAnsi="Times New Roman" w:cs="Times New Roman"/>
               </w:rPr>
-              <w:t xml:space="preserve">Local variables, instance variables, and class variables are also written in lowerCamelCase. Variable names should not start with underscore (_) or dollar sign ($) characters, even though both are allowed. This is in contrast to other coding conventions that state that underscores should be used to </w:t>
+              <w:t xml:space="preserve">Local variables, instance variables, and class variables are also written in </w:t>
+            </w:r>
+            <w:proofErr w:type="spellStart"/>
+            <w:r>
+              <w:rPr>
+                <w:rFonts w:ascii="Times New Roman" w:eastAsia="Times New Roman" w:hAnsi="Times New Roman" w:cs="Times New Roman"/>
+              </w:rPr>
+              <w:t>lowerCamelCase</w:t>
+            </w:r>
+            <w:proofErr w:type="spellEnd"/>
+            <w:r>
+              <w:rPr>
+                <w:rFonts w:ascii="Times New Roman" w:eastAsia="Times New Roman" w:hAnsi="Times New Roman" w:cs="Times New Roman"/>
+              </w:rPr>
+              <w:t xml:space="preserve">. Variable names should not start </w:t>
             </w:r>
             <w:r>
               <w:rPr>
                 <w:rFonts w:ascii="Times New Roman" w:eastAsia="Times New Roman" w:hAnsi="Times New Roman" w:cs="Times New Roman"/>
               </w:rPr>
               <w:lastRenderedPageBreak/>
-              <w:t>prefix all instance variables.</w:t>
+              <w:t>with underscore (_) or dollar sign ($) characters, even though both are allowed. This is in contrast to other coding conventions that state that underscores should be used to prefix all instance variables.</w:t>
             </w:r>
           </w:p>
           <w:p>
@@ -4175,7 +4782,29 @@
               <w:rPr>
                 <w:rFonts w:ascii="Times New Roman" w:eastAsia="Times New Roman" w:hAnsi="Times New Roman" w:cs="Times New Roman"/>
               </w:rPr>
-              <w:t>Variable names should be short yet meaningful. The choice of a variable name should be mnemonic — that is, designed to indicate to the casual observer the intent of its use. One-character variable names should be avoided except for temporary "throwaway" variables. Common names for temporary variables are i, j, k, m, and n for integers; c, d, and e for characters.</w:t>
+              <w:t xml:space="preserve">Variable names should be short yet meaningful. The choice of a variable name should be mnemonic — that is, designed to indicate to the casual observer the intent of its use. One-character variable names should be avoided except for temporary "throwaway" variables. Common names for temporary variables are </w:t>
+            </w:r>
+            <w:proofErr w:type="spellStart"/>
+            <w:proofErr w:type="gramStart"/>
+            <w:r>
+              <w:rPr>
+                <w:rFonts w:ascii="Times New Roman" w:eastAsia="Times New Roman" w:hAnsi="Times New Roman" w:cs="Times New Roman"/>
+              </w:rPr>
+              <w:t>i</w:t>
+            </w:r>
+            <w:proofErr w:type="spellEnd"/>
+            <w:r>
+              <w:rPr>
+                <w:rFonts w:ascii="Times New Roman" w:eastAsia="Times New Roman" w:hAnsi="Times New Roman" w:cs="Times New Roman"/>
+              </w:rPr>
+              <w:t>, j, k, m, and n for integers; c, d,</w:t>
+            </w:r>
+            <w:proofErr w:type="gramEnd"/>
+            <w:r>
+              <w:rPr>
+                <w:rFonts w:ascii="Times New Roman" w:eastAsia="Times New Roman" w:hAnsi="Times New Roman" w:cs="Times New Roman"/>
+              </w:rPr>
+              <w:t xml:space="preserve"> and e for characters.</w:t>
             </w:r>
           </w:p>
           <w:p>
@@ -4212,12 +4841,36 @@
                 <w:rFonts w:ascii="Times New Roman" w:eastAsia="Times New Roman" w:hAnsi="Times New Roman" w:cs="Times New Roman"/>
               </w:rPr>
             </w:pPr>
+            <w:proofErr w:type="spellStart"/>
+            <w:proofErr w:type="gramStart"/>
             <w:r>
               <w:rPr>
                 <w:rFonts w:ascii="Times New Roman" w:eastAsia="Times New Roman" w:hAnsi="Times New Roman" w:cs="Times New Roman"/>
               </w:rPr>
               <w:lastRenderedPageBreak/>
-              <w:t>int i;</w:t>
+              <w:t>int</w:t>
+            </w:r>
+            <w:proofErr w:type="spellEnd"/>
+            <w:proofErr w:type="gramEnd"/>
+            <w:r>
+              <w:rPr>
+                <w:rFonts w:ascii="Times New Roman" w:eastAsia="Times New Roman" w:hAnsi="Times New Roman" w:cs="Times New Roman"/>
+              </w:rPr>
+              <w:t xml:space="preserve"> </w:t>
+            </w:r>
+            <w:proofErr w:type="spellStart"/>
+            <w:r>
+              <w:rPr>
+                <w:rFonts w:ascii="Times New Roman" w:eastAsia="Times New Roman" w:hAnsi="Times New Roman" w:cs="Times New Roman"/>
+              </w:rPr>
+              <w:t>i</w:t>
+            </w:r>
+            <w:proofErr w:type="spellEnd"/>
+            <w:r>
+              <w:rPr>
+                <w:rFonts w:ascii="Times New Roman" w:eastAsia="Times New Roman" w:hAnsi="Times New Roman" w:cs="Times New Roman"/>
+              </w:rPr>
+              <w:t>;</w:t>
             </w:r>
           </w:p>
           <w:p>
@@ -4234,11 +4887,19 @@
                 <w:rFonts w:ascii="Times New Roman" w:eastAsia="Times New Roman" w:hAnsi="Times New Roman" w:cs="Times New Roman"/>
               </w:rPr>
             </w:pPr>
-            <w:r>
-              <w:rPr>
-                <w:rFonts w:ascii="Times New Roman" w:eastAsia="Times New Roman" w:hAnsi="Times New Roman" w:cs="Times New Roman"/>
-              </w:rPr>
-              <w:t>char c;</w:t>
+            <w:proofErr w:type="gramStart"/>
+            <w:r>
+              <w:rPr>
+                <w:rFonts w:ascii="Times New Roman" w:eastAsia="Times New Roman" w:hAnsi="Times New Roman" w:cs="Times New Roman"/>
+              </w:rPr>
+              <w:t>char</w:t>
+            </w:r>
+            <w:proofErr w:type="gramEnd"/>
+            <w:r>
+              <w:rPr>
+                <w:rFonts w:ascii="Times New Roman" w:eastAsia="Times New Roman" w:hAnsi="Times New Roman" w:cs="Times New Roman"/>
+              </w:rPr>
+              <w:t xml:space="preserve"> c;</w:t>
             </w:r>
           </w:p>
           <w:p>
@@ -4255,11 +4916,33 @@
                 <w:rFonts w:ascii="Times New Roman" w:eastAsia="Times New Roman" w:hAnsi="Times New Roman" w:cs="Times New Roman"/>
               </w:rPr>
             </w:pPr>
-            <w:r>
-              <w:rPr>
-                <w:rFonts w:ascii="Times New Roman" w:eastAsia="Times New Roman" w:hAnsi="Times New Roman" w:cs="Times New Roman"/>
-              </w:rPr>
-              <w:t>float myWidth;</w:t>
+            <w:proofErr w:type="gramStart"/>
+            <w:r>
+              <w:rPr>
+                <w:rFonts w:ascii="Times New Roman" w:eastAsia="Times New Roman" w:hAnsi="Times New Roman" w:cs="Times New Roman"/>
+              </w:rPr>
+              <w:t>float</w:t>
+            </w:r>
+            <w:proofErr w:type="gramEnd"/>
+            <w:r>
+              <w:rPr>
+                <w:rFonts w:ascii="Times New Roman" w:eastAsia="Times New Roman" w:hAnsi="Times New Roman" w:cs="Times New Roman"/>
+              </w:rPr>
+              <w:t xml:space="preserve"> </w:t>
+            </w:r>
+            <w:proofErr w:type="spellStart"/>
+            <w:r>
+              <w:rPr>
+                <w:rFonts w:ascii="Times New Roman" w:eastAsia="Times New Roman" w:hAnsi="Times New Roman" w:cs="Times New Roman"/>
+              </w:rPr>
+              <w:t>myWidth</w:t>
+            </w:r>
+            <w:proofErr w:type="spellEnd"/>
+            <w:r>
+              <w:rPr>
+                <w:rFonts w:ascii="Times New Roman" w:eastAsia="Times New Roman" w:hAnsi="Times New Roman" w:cs="Times New Roman"/>
+              </w:rPr>
+              <w:t>;</w:t>
             </w:r>
           </w:p>
           <w:p>
@@ -4351,11 +5034,33 @@
                 <w:rFonts w:ascii="Times New Roman" w:eastAsia="Times New Roman" w:hAnsi="Times New Roman" w:cs="Times New Roman"/>
               </w:rPr>
             </w:pPr>
-            <w:r>
-              <w:rPr>
-                <w:rFonts w:ascii="Times New Roman" w:eastAsia="Times New Roman" w:hAnsi="Times New Roman" w:cs="Times New Roman"/>
-              </w:rPr>
-              <w:t>static final int MAX_PARTICIPANTS = 10;</w:t>
+            <w:proofErr w:type="gramStart"/>
+            <w:r>
+              <w:rPr>
+                <w:rFonts w:ascii="Times New Roman" w:eastAsia="Times New Roman" w:hAnsi="Times New Roman" w:cs="Times New Roman"/>
+              </w:rPr>
+              <w:t>static</w:t>
+            </w:r>
+            <w:proofErr w:type="gramEnd"/>
+            <w:r>
+              <w:rPr>
+                <w:rFonts w:ascii="Times New Roman" w:eastAsia="Times New Roman" w:hAnsi="Times New Roman" w:cs="Times New Roman"/>
+              </w:rPr>
+              <w:t xml:space="preserve"> final </w:t>
+            </w:r>
+            <w:proofErr w:type="spellStart"/>
+            <w:r>
+              <w:rPr>
+                <w:rFonts w:ascii="Times New Roman" w:eastAsia="Times New Roman" w:hAnsi="Times New Roman" w:cs="Times New Roman"/>
+              </w:rPr>
+              <w:t>int</w:t>
+            </w:r>
+            <w:proofErr w:type="spellEnd"/>
+            <w:r>
+              <w:rPr>
+                <w:rFonts w:ascii="Times New Roman" w:eastAsia="Times New Roman" w:hAnsi="Times New Roman" w:cs="Times New Roman"/>
+              </w:rPr>
+              <w:t xml:space="preserve"> MAX_PARTICIPANTS = 10;</w:t>
             </w:r>
           </w:p>
           <w:p>
@@ -4582,6 +5287,7 @@
         <w:rPr>
           <w:rFonts w:ascii="Times New Roman" w:hAnsi="Times New Roman" w:cs="Times New Roman"/>
         </w:rPr>
+        <w:lastRenderedPageBreak/>
         <w:t>Software must store lessons and simulation tests based on specific Air Traffic Control information.</w:t>
       </w:r>
     </w:p>
@@ -4624,7 +5330,6 @@
         <w:rPr>
           <w:rFonts w:ascii="Times New Roman" w:hAnsi="Times New Roman" w:cs="Times New Roman"/>
         </w:rPr>
-        <w:lastRenderedPageBreak/>
         <w:t>From those “lesson goals,” software will compile numerous lessons and exercises related to the chosen lesson goals to create a unique “Lesson Plan” for the employee to study.</w:t>
       </w:r>
     </w:p>
@@ -4730,7 +5435,21 @@
         <w:rPr>
           <w:rFonts w:ascii="Times New Roman" w:hAnsi="Times New Roman" w:cs="Times New Roman"/>
         </w:rPr>
-        <w:t>Software shall allow Auditors with valid “EID” to view times of employees simulation trials for legal reasons.</w:t>
+        <w:t xml:space="preserve">Software shall allow Auditors with valid “EID” to view times of </w:t>
+      </w:r>
+      <w:proofErr w:type="gramStart"/>
+      <w:r>
+        <w:rPr>
+          <w:rFonts w:ascii="Times New Roman" w:hAnsi="Times New Roman" w:cs="Times New Roman"/>
+        </w:rPr>
+        <w:t>employees</w:t>
+      </w:r>
+      <w:proofErr w:type="gramEnd"/>
+      <w:r>
+        <w:rPr>
+          <w:rFonts w:ascii="Times New Roman" w:hAnsi="Times New Roman" w:cs="Times New Roman"/>
+        </w:rPr>
+        <w:t xml:space="preserve"> simulation trials for legal reasons.</w:t>
       </w:r>
     </w:p>
     <w:p>
@@ -6325,7 +7044,7 @@
           <w:rPr>
             <w:noProof/>
           </w:rPr>
-          <w:t>1</w:t>
+          <w:t>3</w:t>
         </w:r>
         <w:r>
           <w:rPr>
@@ -7946,6 +8665,17 @@
       </w:tblCellMar>
     </w:tblPr>
   </w:style>
+  <w:style w:type="paragraph" w:styleId="ListParagraph">
+    <w:name w:val="List Paragraph"/>
+    <w:basedOn w:val="Normal"/>
+    <w:uiPriority w:val="34"/>
+    <w:qFormat/>
+    <w:rsid w:val="004E5769"/>
+    <w:pPr>
+      <w:ind w:left="720"/>
+      <w:contextualSpacing/>
+    </w:pPr>
+  </w:style>
 </w:styles>
 </file>
 
@@ -8502,6 +9232,17 @@
       </w:tblCellMar>
     </w:tblPr>
   </w:style>
+  <w:style w:type="paragraph" w:styleId="ListParagraph">
+    <w:name w:val="List Paragraph"/>
+    <w:basedOn w:val="Normal"/>
+    <w:uiPriority w:val="34"/>
+    <w:qFormat/>
+    <w:rsid w:val="004E5769"/>
+    <w:pPr>
+      <w:ind w:left="720"/>
+      <w:contextualSpacing/>
+    </w:pPr>
+  </w:style>
 </w:styles>
 </file>
 
@@ -8760,7 +9501,7 @@
   <a:extraClrSchemeLst/>
   <a:extLst>
     <a:ext uri="{05A4C25C-085E-4340-85A3-A5531E510DB2}">
-      <thm15:themeFamily xmlns:thm15="http://schemas.microsoft.com/office/thememl/2012/main" xmlns="" name="Office Theme" id="{62F939B6-93AF-4DB8-9C6B-D6C7DFDC589F}" vid="{4A3C46E8-61CC-4603-A589-7422A47A8E4A}"/>
+      <thm15:themeFamily xmlns="" xmlns:thm15="http://schemas.microsoft.com/office/thememl/2012/main" name="Office Theme" id="{62F939B6-93AF-4DB8-9C6B-D6C7DFDC589F}" vid="{4A3C46E8-61CC-4603-A589-7422A47A8E4A}"/>
     </a:ext>
   </a:extLst>
 </a:theme>
@@ -8771,7 +9512,7 @@
 </file>
 
 <file path=customXml/itemProps1.xml><?xml version="1.0" encoding="utf-8"?>
-<ds:datastoreItem xmlns:ds="http://schemas.openxmlformats.org/officeDocument/2006/customXml" ds:itemID="{41D77C72-BA69-8E44-BC51-9F3877A67653}">
+<ds:datastoreItem xmlns:ds="http://schemas.openxmlformats.org/officeDocument/2006/customXml" ds:itemID="{DBB37116-CE18-6C41-B996-C29C0053F95E}">
   <ds:schemaRefs>
     <ds:schemaRef ds:uri="http://schemas.openxmlformats.org/officeDocument/2006/bibliography"/>
   </ds:schemaRefs>

</xml_diff>